<commit_message>
Adding line on double apostrophe rule.
</commit_message>
<xml_diff>
--- a/release/gff/gff_amharic/source/AmharicTyping-English.docx
+++ b/release/gff/gff_amharic/source/AmharicTyping-English.docx
@@ -165,7 +165,10 @@
         <w:t>the closest similar letter would be ‘t’. In this case you should type with “capital T”:</w:t>
       </w:r>
     </w:p>
-    <w:p/>
+    <w:p>
+      <w:bookmarkStart w:id="0" w:name="_GoBack"/>
+      <w:bookmarkEnd w:id="0"/>
+    </w:p>
     <w:p>
       <w:pPr>
         <w:ind w:left="720"/>
@@ -562,7 +565,203 @@
     <w:p/>
     <w:p>
       <w:pPr>
+        <w:tabs>
+          <w:tab w:val="left" w:pos="916"/>
+          <w:tab w:val="left" w:pos="1832"/>
+          <w:tab w:val="left" w:pos="2748"/>
+          <w:tab w:val="left" w:pos="3664"/>
+          <w:tab w:val="left" w:pos="4580"/>
+          <w:tab w:val="left" w:pos="5496"/>
+          <w:tab w:val="left" w:pos="6412"/>
+          <w:tab w:val="left" w:pos="7328"/>
+          <w:tab w:val="left" w:pos="8244"/>
+          <w:tab w:val="left" w:pos="9160"/>
+          <w:tab w:val="left" w:pos="10076"/>
+          <w:tab w:val="left" w:pos="10992"/>
+          <w:tab w:val="left" w:pos="11908"/>
+          <w:tab w:val="left" w:pos="12824"/>
+          <w:tab w:val="left" w:pos="13740"/>
+          <w:tab w:val="left" w:pos="14656"/>
+        </w:tabs>
         <w:jc w:val="both"/>
+        <w:rPr>
+          <w:color w:val="000000"/>
+        </w:rPr>
+      </w:pPr>
+      <w:r>
+        <w:rPr>
+          <w:color w:val="000000"/>
+        </w:rPr>
+        <w:t xml:space="preserve">If an apostrophe, </w:t>
+      </w:r>
+      <w:r>
+        <w:rPr>
+          <w:b/>
+          <w:color w:val="000000"/>
+        </w:rPr>
+        <w:t>'</w:t>
+      </w:r>
+      <w:r>
+        <w:rPr>
+          <w:color w:val="000000"/>
+        </w:rPr>
+        <w:t xml:space="preserve">, is needed after a </w:t>
+      </w:r>
+      <w:r>
+        <w:rPr>
+          <w:rFonts w:ascii="Abyssinica SIL" w:hAnsi="Abyssinica SIL" w:cs="Abyssinica SIL test"/>
+        </w:rPr>
+        <w:t>ሳድስ</w:t>
+      </w:r>
+      <w:r>
+        <w:rPr>
+          <w:color w:val="000000"/>
+        </w:rPr>
+        <w:t xml:space="preserve"> letter in your document, type it twice like: </w:t>
+      </w:r>
+    </w:p>
+    <w:p>
+      <w:pPr>
+        <w:tabs>
+          <w:tab w:val="left" w:pos="916"/>
+          <w:tab w:val="left" w:pos="1832"/>
+          <w:tab w:val="left" w:pos="2748"/>
+          <w:tab w:val="left" w:pos="3664"/>
+          <w:tab w:val="left" w:pos="4580"/>
+          <w:tab w:val="left" w:pos="5496"/>
+          <w:tab w:val="left" w:pos="6412"/>
+          <w:tab w:val="left" w:pos="7328"/>
+          <w:tab w:val="left" w:pos="8244"/>
+          <w:tab w:val="left" w:pos="9160"/>
+          <w:tab w:val="left" w:pos="10076"/>
+          <w:tab w:val="left" w:pos="10992"/>
+          <w:tab w:val="left" w:pos="11908"/>
+          <w:tab w:val="left" w:pos="12824"/>
+          <w:tab w:val="left" w:pos="13740"/>
+          <w:tab w:val="left" w:pos="14656"/>
+        </w:tabs>
+        <w:rPr>
+          <w:color w:val="000000"/>
+        </w:rPr>
+      </w:pPr>
+    </w:p>
+    <w:p>
+      <w:pPr>
+        <w:tabs>
+          <w:tab w:val="left" w:pos="916"/>
+          <w:tab w:val="left" w:pos="1832"/>
+          <w:tab w:val="left" w:pos="2748"/>
+          <w:tab w:val="left" w:pos="3664"/>
+          <w:tab w:val="left" w:pos="4580"/>
+          <w:tab w:val="left" w:pos="5496"/>
+          <w:tab w:val="left" w:pos="6412"/>
+          <w:tab w:val="left" w:pos="7328"/>
+          <w:tab w:val="left" w:pos="8244"/>
+          <w:tab w:val="left" w:pos="9160"/>
+          <w:tab w:val="left" w:pos="10076"/>
+          <w:tab w:val="left" w:pos="10992"/>
+          <w:tab w:val="left" w:pos="11908"/>
+          <w:tab w:val="left" w:pos="12824"/>
+          <w:tab w:val="left" w:pos="13740"/>
+          <w:tab w:val="left" w:pos="14656"/>
+        </w:tabs>
+        <w:ind w:left="720"/>
+        <w:rPr>
+          <w:color w:val="000000"/>
+        </w:rPr>
+      </w:pPr>
+      <w:r>
+        <w:rPr>
+          <w:color w:val="000000"/>
+        </w:rPr>
+        <w:t xml:space="preserve">Example: </w:t>
+      </w:r>
+      <w:r>
+        <w:rPr>
+          <w:color w:val="000000"/>
+        </w:rPr>
+        <w:t>k</w:t>
+      </w:r>
+      <w:r>
+        <w:rPr>
+          <w:b/>
+          <w:color w:val="000000"/>
+        </w:rPr>
+        <w:t>''</w:t>
+      </w:r>
+      <w:r>
+        <w:rPr>
+          <w:color w:val="000000"/>
+        </w:rPr>
+        <w:t xml:space="preserve"> </w:t>
+      </w:r>
+      <w:r>
+        <w:rPr>
+          <w:color w:val="000000"/>
+        </w:rPr>
+        <w:t xml:space="preserve">to </w:t>
+      </w:r>
+      <w:r>
+        <w:rPr>
+          <w:color w:val="000000"/>
+        </w:rPr>
+        <w:t xml:space="preserve">produce </w:t>
+      </w:r>
+      <w:r>
+        <w:rPr>
+          <w:rFonts w:ascii="Abyssinica SIL" w:hAnsi="Abyssinica SIL" w:cs="Abyssinica SIL test"/>
+        </w:rPr>
+        <w:t>ክ</w:t>
+      </w:r>
+      <w:r>
+        <w:rPr>
+          <w:rFonts w:ascii="Abyssinica SIL" w:hAnsi="Abyssinica SIL" w:cs="Abyssinica SIL test"/>
+        </w:rPr>
+        <w:t>’</w:t>
+      </w:r>
+    </w:p>
+    <w:p>
+      <w:pPr>
+        <w:tabs>
+          <w:tab w:val="left" w:pos="916"/>
+          <w:tab w:val="left" w:pos="1832"/>
+          <w:tab w:val="left" w:pos="2748"/>
+          <w:tab w:val="left" w:pos="3664"/>
+          <w:tab w:val="left" w:pos="4580"/>
+          <w:tab w:val="left" w:pos="5496"/>
+          <w:tab w:val="left" w:pos="6412"/>
+          <w:tab w:val="left" w:pos="7328"/>
+          <w:tab w:val="left" w:pos="8244"/>
+          <w:tab w:val="left" w:pos="9160"/>
+          <w:tab w:val="left" w:pos="10076"/>
+          <w:tab w:val="left" w:pos="10992"/>
+          <w:tab w:val="left" w:pos="11908"/>
+          <w:tab w:val="left" w:pos="12824"/>
+          <w:tab w:val="left" w:pos="13740"/>
+          <w:tab w:val="left" w:pos="14656"/>
+        </w:tabs>
+      </w:pPr>
+    </w:p>
+    <w:p>
+      <w:pPr>
+        <w:tabs>
+          <w:tab w:val="left" w:pos="916"/>
+          <w:tab w:val="left" w:pos="1832"/>
+          <w:tab w:val="left" w:pos="2748"/>
+          <w:tab w:val="left" w:pos="3664"/>
+          <w:tab w:val="left" w:pos="4580"/>
+          <w:tab w:val="left" w:pos="5496"/>
+          <w:tab w:val="left" w:pos="6412"/>
+          <w:tab w:val="left" w:pos="7328"/>
+          <w:tab w:val="left" w:pos="8244"/>
+          <w:tab w:val="left" w:pos="9160"/>
+          <w:tab w:val="left" w:pos="10076"/>
+          <w:tab w:val="left" w:pos="10992"/>
+          <w:tab w:val="left" w:pos="11908"/>
+          <w:tab w:val="left" w:pos="12824"/>
+          <w:tab w:val="left" w:pos="13740"/>
+          <w:tab w:val="left" w:pos="14656"/>
+        </w:tabs>
       </w:pPr>
       <w:r>
         <w:t xml:space="preserve">The </w:t>
@@ -580,7 +779,7 @@
         <w:t xml:space="preserve"> how to type all </w:t>
       </w:r>
       <w:r>
-        <w:t>Tigrinya</w:t>
+        <w:t>Amharic</w:t>
       </w:r>
       <w:r>
         <w:t xml:space="preserve"> letters, numbers and punctuation.</w:t>
@@ -589,7 +788,9 @@
     <w:p>
       <w:pPr>
         <w:pStyle w:val="Heading1"/>
-        <w:spacing w:before="0" w:line="276" w:lineRule="auto"/>
+        <w:rPr>
+          <w:color w:val="000000"/>
+        </w:rPr>
       </w:pPr>
       <w:r>
         <w:br w:type="page"/>
@@ -9104,8 +9305,6 @@
                 <w:rFonts w:ascii="Abyssinica SIL" w:hAnsi="Abyssinica SIL"/>
               </w:rPr>
             </w:pPr>
-            <w:bookmarkStart w:id="0" w:name="_GoBack"/>
-            <w:bookmarkEnd w:id="0"/>
           </w:p>
         </w:tc>
       </w:tr>
@@ -16962,6 +17161,12 @@
     </w:tbl>
     <w:p/>
     <w:p>
+      <w:pPr>
+        <w:rPr>
+          <w:rFonts w:ascii="Nyala" w:hAnsi="Nyala"/>
+          <w:lang w:val="am-ET"/>
+        </w:rPr>
+      </w:pPr>
       <w:r>
         <w:t xml:space="preserve">Numeral composition will continue as 0s are entered up to </w:t>
       </w:r>
@@ -16974,12 +17179,6 @@
       <w:r>
         <w:t xml:space="preserve"> (100,000,000).</w:t>
       </w:r>
-    </w:p>
-    <w:p>
-      <w:pPr>
-        <w:pStyle w:val="Heading1"/>
-        <w:spacing w:before="0"/>
-      </w:pPr>
     </w:p>
     <w:sectPr>
       <w:pgSz w:w="11909" w:h="16834" w:code="9"/>
@@ -18251,7 +18450,7 @@
     <w:lsdException w:name="Subtitle" w:qFormat="1"/>
     <w:lsdException w:name="Strong" w:qFormat="1"/>
     <w:lsdException w:name="Emphasis" w:qFormat="1"/>
-    <w:lsdException w:name="HTML Preformatted" w:semiHidden="1" w:unhideWhenUsed="1"/>
+    <w:lsdException w:name="HTML Preformatted" w:semiHidden="1" w:uiPriority="99" w:unhideWhenUsed="1"/>
     <w:lsdException w:name="Normal Table" w:semiHidden="1" w:unhideWhenUsed="1"/>
     <w:lsdException w:name="No List" w:semiHidden="1" w:unhideWhenUsed="1"/>
     <w:lsdException w:name="Outline List 1" w:semiHidden="1" w:unhideWhenUsed="1"/>
@@ -18660,6 +18859,73 @@
       <w:szCs w:val="32"/>
     </w:rPr>
   </w:style>
+  <w:style w:type="paragraph" w:styleId="BalloonText">
+    <w:name w:val="Balloon Text"/>
+    <w:basedOn w:val="Normal"/>
+    <w:link w:val="BalloonTextChar"/>
+    <w:rsid w:val="00CB55B8"/>
+    <w:rPr>
+      <w:rFonts w:ascii="Segoe UI" w:hAnsi="Segoe UI" w:cs="Segoe UI"/>
+      <w:sz w:val="18"/>
+      <w:szCs w:val="18"/>
+    </w:rPr>
+  </w:style>
+  <w:style w:type="character" w:customStyle="1" w:styleId="BalloonTextChar">
+    <w:name w:val="Balloon Text Char"/>
+    <w:basedOn w:val="DefaultParagraphFont"/>
+    <w:link w:val="BalloonText"/>
+    <w:rsid w:val="00CB55B8"/>
+    <w:rPr>
+      <w:rFonts w:ascii="Segoe UI" w:hAnsi="Segoe UI" w:cs="Segoe UI"/>
+      <w:sz w:val="18"/>
+      <w:szCs w:val="18"/>
+    </w:rPr>
+  </w:style>
+  <w:style w:type="paragraph" w:styleId="HTMLPreformatted">
+    <w:name w:val="HTML Preformatted"/>
+    <w:basedOn w:val="Normal"/>
+    <w:link w:val="HTMLPreformattedChar"/>
+    <w:uiPriority w:val="99"/>
+    <w:semiHidden/>
+    <w:unhideWhenUsed/>
+    <w:rsid w:val="008E0E95"/>
+    <w:pPr>
+      <w:tabs>
+        <w:tab w:val="left" w:pos="916"/>
+        <w:tab w:val="left" w:pos="1832"/>
+        <w:tab w:val="left" w:pos="2748"/>
+        <w:tab w:val="left" w:pos="3664"/>
+        <w:tab w:val="left" w:pos="4580"/>
+        <w:tab w:val="left" w:pos="5496"/>
+        <w:tab w:val="left" w:pos="6412"/>
+        <w:tab w:val="left" w:pos="7328"/>
+        <w:tab w:val="left" w:pos="8244"/>
+        <w:tab w:val="left" w:pos="9160"/>
+        <w:tab w:val="left" w:pos="10076"/>
+        <w:tab w:val="left" w:pos="10992"/>
+        <w:tab w:val="left" w:pos="11908"/>
+        <w:tab w:val="left" w:pos="12824"/>
+        <w:tab w:val="left" w:pos="13740"/>
+        <w:tab w:val="left" w:pos="14656"/>
+      </w:tabs>
+    </w:pPr>
+    <w:rPr>
+      <w:rFonts w:ascii="Courier New" w:hAnsi="Courier New" w:cs="Courier New"/>
+      <w:sz w:val="20"/>
+      <w:szCs w:val="20"/>
+    </w:rPr>
+  </w:style>
+  <w:style w:type="character" w:customStyle="1" w:styleId="HTMLPreformattedChar">
+    <w:name w:val="HTML Preformatted Char"/>
+    <w:basedOn w:val="DefaultParagraphFont"/>
+    <w:link w:val="HTMLPreformatted"/>
+    <w:uiPriority w:val="99"/>
+    <w:semiHidden/>
+    <w:rsid w:val="008E0E95"/>
+    <w:rPr>
+      <w:rFonts w:ascii="Courier New" w:hAnsi="Courier New" w:cs="Courier New"/>
+    </w:rPr>
+  </w:style>
 </w:styles>
 </file>
 

</xml_diff>

<commit_message>
Amharic typing practice entry removed from .kps file.  Download link added to English manual (Amharic coming shortly).
</commit_message>
<xml_diff>
--- a/release/gff/gff_amharic/source/AmharicTyping-English.docx
+++ b/release/gff/gff_amharic/source/AmharicTyping-English.docx
@@ -165,10 +165,7 @@
         <w:t>the closest similar letter would be ‘t’. In this case you should type with “capital T”:</w:t>
       </w:r>
     </w:p>
-    <w:p>
-      <w:bookmarkStart w:id="0" w:name="_GoBack"/>
-      <w:bookmarkEnd w:id="0"/>
-    </w:p>
+    <w:p/>
     <w:p>
       <w:pPr>
         <w:ind w:left="720"/>
@@ -787,11 +784,137 @@
     </w:p>
     <w:p>
       <w:pPr>
+        <w:tabs>
+          <w:tab w:val="left" w:pos="916"/>
+          <w:tab w:val="left" w:pos="1832"/>
+          <w:tab w:val="left" w:pos="2748"/>
+          <w:tab w:val="left" w:pos="3664"/>
+          <w:tab w:val="left" w:pos="4580"/>
+          <w:tab w:val="left" w:pos="5496"/>
+          <w:tab w:val="left" w:pos="6412"/>
+          <w:tab w:val="left" w:pos="7328"/>
+          <w:tab w:val="left" w:pos="8244"/>
+          <w:tab w:val="left" w:pos="9160"/>
+          <w:tab w:val="left" w:pos="10076"/>
+          <w:tab w:val="left" w:pos="10992"/>
+          <w:tab w:val="left" w:pos="11908"/>
+          <w:tab w:val="left" w:pos="12824"/>
+          <w:tab w:val="left" w:pos="13740"/>
+          <w:tab w:val="left" w:pos="14656"/>
+        </w:tabs>
+      </w:pPr>
+    </w:p>
+    <w:p>
+      <w:pPr>
+        <w:tabs>
+          <w:tab w:val="left" w:pos="916"/>
+          <w:tab w:val="left" w:pos="1832"/>
+          <w:tab w:val="left" w:pos="2748"/>
+          <w:tab w:val="left" w:pos="3664"/>
+          <w:tab w:val="left" w:pos="4580"/>
+          <w:tab w:val="left" w:pos="5496"/>
+          <w:tab w:val="left" w:pos="6412"/>
+          <w:tab w:val="left" w:pos="7328"/>
+          <w:tab w:val="left" w:pos="8244"/>
+          <w:tab w:val="left" w:pos="9160"/>
+          <w:tab w:val="left" w:pos="10076"/>
+          <w:tab w:val="left" w:pos="10992"/>
+          <w:tab w:val="left" w:pos="11908"/>
+          <w:tab w:val="left" w:pos="12824"/>
+          <w:tab w:val="left" w:pos="13740"/>
+          <w:tab w:val="left" w:pos="14656"/>
+        </w:tabs>
+      </w:pPr>
+      <w:r>
+        <w:t>An Amharic t</w:t>
+      </w:r>
+      <w:r>
+        <w:t>yping</w:t>
+      </w:r>
+      <w:r>
+        <w:t xml:space="preserve"> practice document can be downloaded from the link below:</w:t>
+      </w:r>
+    </w:p>
+    <w:p>
+      <w:pPr>
+        <w:tabs>
+          <w:tab w:val="left" w:pos="916"/>
+          <w:tab w:val="left" w:pos="1832"/>
+          <w:tab w:val="left" w:pos="2748"/>
+          <w:tab w:val="left" w:pos="3664"/>
+          <w:tab w:val="left" w:pos="4580"/>
+          <w:tab w:val="left" w:pos="5496"/>
+          <w:tab w:val="left" w:pos="6412"/>
+          <w:tab w:val="left" w:pos="7328"/>
+          <w:tab w:val="left" w:pos="8244"/>
+          <w:tab w:val="left" w:pos="9160"/>
+          <w:tab w:val="left" w:pos="10076"/>
+          <w:tab w:val="left" w:pos="10992"/>
+          <w:tab w:val="left" w:pos="11908"/>
+          <w:tab w:val="left" w:pos="12824"/>
+          <w:tab w:val="left" w:pos="13740"/>
+          <w:tab w:val="left" w:pos="14656"/>
+        </w:tabs>
+      </w:pPr>
+      <w:bookmarkStart w:id="0" w:name="_GoBack"/>
+      <w:bookmarkEnd w:id="0"/>
+    </w:p>
+    <w:p>
+      <w:pPr>
+        <w:tabs>
+          <w:tab w:val="left" w:pos="916"/>
+          <w:tab w:val="left" w:pos="1832"/>
+          <w:tab w:val="left" w:pos="2748"/>
+          <w:tab w:val="left" w:pos="3664"/>
+          <w:tab w:val="left" w:pos="4580"/>
+          <w:tab w:val="left" w:pos="5496"/>
+          <w:tab w:val="left" w:pos="6412"/>
+          <w:tab w:val="left" w:pos="7328"/>
+          <w:tab w:val="left" w:pos="8244"/>
+          <w:tab w:val="left" w:pos="9160"/>
+          <w:tab w:val="left" w:pos="10076"/>
+          <w:tab w:val="left" w:pos="10992"/>
+          <w:tab w:val="left" w:pos="11908"/>
+          <w:tab w:val="left" w:pos="12824"/>
+          <w:tab w:val="left" w:pos="13740"/>
+          <w:tab w:val="left" w:pos="14656"/>
+        </w:tabs>
+        <w:rPr>
+          <w:i/>
+        </w:rPr>
+      </w:pPr>
+      <w:r>
+        <w:rPr>
+          <w:i/>
+        </w:rPr>
+        <w:tab/>
+      </w:r>
+      <w:hyperlink r:id="rId7" w:history="1">
+        <w:r>
+          <w:rPr>
+            <w:rStyle w:val="Hyperlink"/>
+            <w:i/>
+          </w:rPr>
+          <w:t>http://keyboards.ethiopic.org/docs/AmharicTypingPractice.docx</w:t>
+        </w:r>
+      </w:hyperlink>
+      <w:r>
+        <w:rPr>
+          <w:i/>
+        </w:rPr>
+        <w:t xml:space="preserve"> </w:t>
+      </w:r>
+    </w:p>
+    <w:p>
+      <w:pPr>
         <w:pStyle w:val="Heading1"/>
         <w:rPr>
           <w:color w:val="000000"/>
         </w:rPr>
       </w:pPr>
+      <w:r>
+        <w:br/>
+      </w:r>
       <w:r>
         <w:br w:type="page"/>
       </w:r>
@@ -10162,7 +10285,6 @@
                 <w:rFonts w:ascii="Abyssinica SIL" w:hAnsi="Abyssinica SIL" w:cs="Abyssinica SIL test"/>
                 <w:bCs/>
               </w:rPr>
-              <w:lastRenderedPageBreak/>
               <w:t>ዘይ</w:t>
             </w:r>
           </w:p>
@@ -10564,6 +10686,7 @@
                 <w:rFonts w:ascii="Abyssinica SIL" w:hAnsi="Abyssinica SIL" w:cs="Abyssinica SIL test"/>
                 <w:bCs/>
               </w:rPr>
+              <w:lastRenderedPageBreak/>
               <w:t>ዠ</w:t>
             </w:r>
             <w:r>
@@ -18926,6 +19049,71 @@
       <w:rFonts w:ascii="Courier New" w:hAnsi="Courier New" w:cs="Courier New"/>
     </w:rPr>
   </w:style>
+  <w:style w:type="character" w:styleId="Hyperlink">
+    <w:name w:val="Hyperlink"/>
+    <w:basedOn w:val="DefaultParagraphFont"/>
+    <w:rsid w:val="008821F8"/>
+    <w:rPr>
+      <w:color w:val="0563C1" w:themeColor="hyperlink"/>
+      <w:u w:val="single"/>
+    </w:rPr>
+  </w:style>
+  <w:style w:type="character" w:styleId="UnresolvedMention">
+    <w:name w:val="Unresolved Mention"/>
+    <w:basedOn w:val="DefaultParagraphFont"/>
+    <w:uiPriority w:val="99"/>
+    <w:semiHidden/>
+    <w:unhideWhenUsed/>
+    <w:rsid w:val="008821F8"/>
+    <w:rPr>
+      <w:color w:val="605E5C"/>
+      <w:shd w:val="clear" w:color="auto" w:fill="E1DFDD"/>
+    </w:rPr>
+  </w:style>
+  <w:style w:type="paragraph" w:styleId="Header">
+    <w:name w:val="header"/>
+    <w:basedOn w:val="Normal"/>
+    <w:link w:val="HeaderChar"/>
+    <w:rsid w:val="008821F8"/>
+    <w:pPr>
+      <w:tabs>
+        <w:tab w:val="center" w:pos="4680"/>
+        <w:tab w:val="right" w:pos="9360"/>
+      </w:tabs>
+    </w:pPr>
+  </w:style>
+  <w:style w:type="character" w:customStyle="1" w:styleId="HeaderChar">
+    <w:name w:val="Header Char"/>
+    <w:basedOn w:val="DefaultParagraphFont"/>
+    <w:link w:val="Header"/>
+    <w:rsid w:val="008821F8"/>
+    <w:rPr>
+      <w:sz w:val="24"/>
+      <w:szCs w:val="24"/>
+    </w:rPr>
+  </w:style>
+  <w:style w:type="paragraph" w:styleId="Footer">
+    <w:name w:val="footer"/>
+    <w:basedOn w:val="Normal"/>
+    <w:link w:val="FooterChar"/>
+    <w:rsid w:val="008821F8"/>
+    <w:pPr>
+      <w:tabs>
+        <w:tab w:val="center" w:pos="4680"/>
+        <w:tab w:val="right" w:pos="9360"/>
+      </w:tabs>
+    </w:pPr>
+  </w:style>
+  <w:style w:type="character" w:customStyle="1" w:styleId="FooterChar">
+    <w:name w:val="Footer Char"/>
+    <w:basedOn w:val="DefaultParagraphFont"/>
+    <w:link w:val="Footer"/>
+    <w:rsid w:val="008821F8"/>
+    <w:rPr>
+      <w:sz w:val="24"/>
+      <w:szCs w:val="24"/>
+    </w:rPr>
+  </w:style>
 </w:styles>
 </file>
 

</xml_diff>

<commit_message>
Removed soft return at end of page.
</commit_message>
<xml_diff>
--- a/release/gff/gff_amharic/source/AmharicTyping-English.docx
+++ b/release/gff/gff_amharic/source/AmharicTyping-English.docx
@@ -856,8 +856,6 @@
           <w:tab w:val="left" w:pos="14656"/>
         </w:tabs>
       </w:pPr>
-      <w:bookmarkStart w:id="0" w:name="_GoBack"/>
-      <w:bookmarkEnd w:id="0"/>
     </w:p>
     <w:p>
       <w:pPr>
@@ -880,7 +878,7 @@
           <w:tab w:val="left" w:pos="14656"/>
         </w:tabs>
         <w:rPr>
-          <w:i/>
+          <w:rStyle w:val="Heading1Char"/>
         </w:rPr>
       </w:pPr>
       <w:r>
@@ -904,25 +902,24 @@
         </w:rPr>
         <w:t xml:space="preserve"> </w:t>
       </w:r>
-    </w:p>
-    <w:p>
-      <w:pPr>
-        <w:pStyle w:val="Heading1"/>
-        <w:rPr>
-          <w:color w:val="000000"/>
-        </w:rPr>
-      </w:pPr>
       <w:r>
         <w:br/>
       </w:r>
       <w:r>
         <w:br w:type="page"/>
       </w:r>
+      <w:bookmarkStart w:id="0" w:name="_GoBack"/>
       <w:r>
+        <w:rPr>
+          <w:rStyle w:val="Heading1Char"/>
+        </w:rPr>
         <w:lastRenderedPageBreak/>
         <w:t>Amharic</w:t>
       </w:r>
       <w:r>
+        <w:rPr>
+          <w:rStyle w:val="Heading1Char"/>
+        </w:rPr>
         <w:t xml:space="preserve"> Typing Table</w:t>
       </w:r>
     </w:p>
@@ -975,6 +972,7 @@
             </w:tcMar>
             <w:vAlign w:val="center"/>
           </w:tcPr>
+          <w:bookmarkEnd w:id="0"/>
           <w:p>
             <w:pPr>
               <w:jc w:val="center"/>

</xml_diff>

<commit_message>
Completion of CSS updates and documentation.
</commit_message>
<xml_diff>
--- a/release/gff/gff_amharic/source/AmharicTyping-English.docx
+++ b/release/gff/gff_amharic/source/AmharicTyping-English.docx
@@ -1,14 +1,12 @@
 
 <file path=word/document.xml><?xml version="1.0" encoding="utf-8"?>
-<w:document xmlns:wpc="http://schemas.microsoft.com/office/word/2010/wordprocessingCanvas" xmlns:cx="http://schemas.microsoft.com/office/drawing/2014/chartex" xmlns:cx1="http://schemas.microsoft.com/office/drawing/2015/9/8/chartex" xmlns:cx2="http://schemas.microsoft.com/office/drawing/2015/10/21/chartex" xmlns:cx3="http://schemas.microsoft.com/office/drawing/2016/5/9/chartex" xmlns:cx4="http://schemas.microsoft.com/office/drawing/2016/5/10/chartex" xmlns:cx5="http://schemas.microsoft.com/office/drawing/2016/5/11/chartex" xmlns:cx6="http://schemas.microsoft.com/office/drawing/2016/5/12/chartex" xmlns:cx7="http://schemas.microsoft.com/office/drawing/2016/5/13/chartex" xmlns:cx8="http://schemas.microsoft.com/office/drawing/2016/5/14/chartex" xmlns:mc="http://schemas.openxmlformats.org/markup-compatibility/2006" xmlns:aink="http://schemas.microsoft.com/office/drawing/2016/ink" xmlns:am3d="http://schemas.microsoft.com/office/drawing/2017/model3d" xmlns:o="urn:schemas-microsoft-com:office:office" xmlns:r="http://schemas.openxmlformats.org/officeDocument/2006/relationships" xmlns:m="http://schemas.openxmlformats.org/officeDocument/2006/math" xmlns:v="urn:schemas-microsoft-com:vml" xmlns:wp14="http://schemas.microsoft.com/office/word/2010/wordprocessingDrawing" xmlns:wp="http://schemas.openxmlformats.org/drawingml/2006/wordprocessingDrawing" xmlns:w10="urn:schemas-microsoft-com:office:word" xmlns:w="http://schemas.openxmlformats.org/wordprocessingml/2006/main" xmlns:w14="http://schemas.microsoft.com/office/word/2010/wordml" xmlns:w15="http://schemas.microsoft.com/office/word/2012/wordml" xmlns:w16cid="http://schemas.microsoft.com/office/word/2016/wordml/cid" xmlns:w16se="http://schemas.microsoft.com/office/word/2015/wordml/symex" xmlns:wpg="http://schemas.microsoft.com/office/word/2010/wordprocessingGroup" xmlns:wpi="http://schemas.microsoft.com/office/word/2010/wordprocessingInk" xmlns:wne="http://schemas.microsoft.com/office/word/2006/wordml" xmlns:wps="http://schemas.microsoft.com/office/word/2010/wordprocessingShape" mc:Ignorable="w14 w15 w16se w16cid wp14">
+<w:document xmlns:wpc="http://schemas.microsoft.com/office/word/2010/wordprocessingCanvas" xmlns:cx="http://schemas.microsoft.com/office/drawing/2014/chartex" xmlns:cx1="http://schemas.microsoft.com/office/drawing/2015/9/8/chartex" xmlns:cx2="http://schemas.microsoft.com/office/drawing/2015/10/21/chartex" xmlns:cx3="http://schemas.microsoft.com/office/drawing/2016/5/9/chartex" xmlns:cx4="http://schemas.microsoft.com/office/drawing/2016/5/10/chartex" xmlns:cx5="http://schemas.microsoft.com/office/drawing/2016/5/11/chartex" xmlns:cx6="http://schemas.microsoft.com/office/drawing/2016/5/12/chartex" xmlns:cx7="http://schemas.microsoft.com/office/drawing/2016/5/13/chartex" xmlns:cx8="http://schemas.microsoft.com/office/drawing/2016/5/14/chartex" xmlns:mc="http://schemas.openxmlformats.org/markup-compatibility/2006" xmlns:aink="http://schemas.microsoft.com/office/drawing/2016/ink" xmlns:am3d="http://schemas.microsoft.com/office/drawing/2017/model3d" xmlns:o="urn:schemas-microsoft-com:office:office" xmlns:r="http://schemas.openxmlformats.org/officeDocument/2006/relationships" xmlns:m="http://schemas.openxmlformats.org/officeDocument/2006/math" xmlns:v="urn:schemas-microsoft-com:vml" xmlns:wp14="http://schemas.microsoft.com/office/word/2010/wordprocessingDrawing" xmlns:wp="http://schemas.openxmlformats.org/drawingml/2006/wordprocessingDrawing" xmlns:w10="urn:schemas-microsoft-com:office:word" xmlns:w="http://schemas.openxmlformats.org/wordprocessingml/2006/main" xmlns:w14="http://schemas.microsoft.com/office/word/2010/wordml" xmlns:w15="http://schemas.microsoft.com/office/word/2012/wordml" xmlns:w16cex="http://schemas.microsoft.com/office/word/2018/wordml/cex" xmlns:w16cid="http://schemas.microsoft.com/office/word/2016/wordml/cid" xmlns:w16="http://schemas.microsoft.com/office/word/2018/wordml" xmlns:w16sdtdh="http://schemas.microsoft.com/office/word/2020/wordml/sdtdatahash" xmlns:w16se="http://schemas.microsoft.com/office/word/2015/wordml/symex" xmlns:wpg="http://schemas.microsoft.com/office/word/2010/wordprocessingGroup" xmlns:wpi="http://schemas.microsoft.com/office/word/2010/wordprocessingInk" xmlns:wne="http://schemas.microsoft.com/office/word/2006/wordml" xmlns:wps="http://schemas.microsoft.com/office/word/2010/wordprocessingShape" mc:Ignorable="w14 w15 w16se w16cid w16 w16cex w16sdtdh wp14">
   <w:body>
     <w:p>
       <w:pPr>
         <w:pStyle w:val="Heading1"/>
         <w:spacing w:before="0"/>
       </w:pPr>
-      <w:bookmarkStart w:id="0" w:name="_GoBack"/>
-      <w:bookmarkEnd w:id="0"/>
       <w:r>
         <w:t>T</w:t>
       </w:r>
@@ -114,6 +112,7 @@
       <w:r>
         <w:t xml:space="preserve">Example: typing </w:t>
       </w:r>
+      <w:proofErr w:type="spellStart"/>
       <w:r>
         <w:rPr>
           <w:b/>
@@ -121,15 +120,18 @@
         </w:rPr>
         <w:t>selam</w:t>
       </w:r>
+      <w:proofErr w:type="spellEnd"/>
       <w:r>
         <w:t xml:space="preserve"> becomes </w:t>
       </w:r>
+      <w:proofErr w:type="spellStart"/>
       <w:r>
         <w:rPr>
           <w:rFonts w:ascii="Abyssinica SIL" w:hAnsi="Abyssinica SIL" w:cs="Abyssinica SIL test"/>
         </w:rPr>
         <w:t>ሰላም</w:t>
       </w:r>
+      <w:proofErr w:type="spellEnd"/>
     </w:p>
     <w:p/>
     <w:p>
@@ -143,7 +145,23 @@
         <w:t>Amharic</w:t>
       </w:r>
       <w:r>
-        <w:t xml:space="preserve"> has more sounds than English we sometimes have to adjust this rule. For example English does</w:t>
+        <w:t xml:space="preserve"> has more sounds than </w:t>
+      </w:r>
+      <w:proofErr w:type="gramStart"/>
+      <w:r>
+        <w:t>English</w:t>
+      </w:r>
+      <w:proofErr w:type="gramEnd"/>
+      <w:r>
+        <w:t xml:space="preserve"> we sometimes have to adjust this rule. For </w:t>
+      </w:r>
+      <w:proofErr w:type="gramStart"/>
+      <w:r>
+        <w:t>example</w:t>
+      </w:r>
+      <w:proofErr w:type="gramEnd"/>
+      <w:r>
+        <w:t xml:space="preserve"> English does</w:t>
       </w:r>
       <w:r>
         <w:t xml:space="preserve"> no</w:t>
@@ -163,8 +181,13 @@
       <w:r>
         <w:t xml:space="preserve"> and the </w:t>
       </w:r>
+      <w:proofErr w:type="spellStart"/>
       <w:r>
-        <w:t>the closest similar letter would be ‘t’. In this case you should type with “capital T”:</w:t>
+        <w:t>the</w:t>
+      </w:r>
+      <w:proofErr w:type="spellEnd"/>
+      <w:r>
+        <w:t xml:space="preserve"> closest similar letter would be ‘t’. In this case you should type with “capital T”:</w:t>
       </w:r>
     </w:p>
     <w:p/>
@@ -175,6 +198,7 @@
       <w:r>
         <w:t xml:space="preserve">Example: typing </w:t>
       </w:r>
+      <w:proofErr w:type="spellStart"/>
       <w:r>
         <w:rPr>
           <w:b/>
@@ -182,15 +206,18 @@
         </w:rPr>
         <w:t>TienaysTlN</w:t>
       </w:r>
+      <w:proofErr w:type="spellEnd"/>
       <w:r>
         <w:t xml:space="preserve"> becomes </w:t>
       </w:r>
+      <w:proofErr w:type="spellStart"/>
       <w:r>
         <w:rPr>
           <w:rFonts w:ascii="Abyssinica SIL" w:hAnsi="Abyssinica SIL" w:cs="Abyssinica SIL test"/>
         </w:rPr>
         <w:t>ጤናይስጥልኝ</w:t>
       </w:r>
+      <w:proofErr w:type="spellEnd"/>
     </w:p>
     <w:p>
       <w:pPr>
@@ -232,6 +259,7 @@
       <w:r>
         <w:t xml:space="preserve">Example: typing </w:t>
       </w:r>
+      <w:proofErr w:type="spellStart"/>
       <w:r>
         <w:rPr>
           <w:b/>
@@ -239,19 +267,23 @@
         </w:rPr>
         <w:t>sselam</w:t>
       </w:r>
+      <w:proofErr w:type="spellEnd"/>
       <w:r>
         <w:t xml:space="preserve"> becomes </w:t>
       </w:r>
+      <w:proofErr w:type="spellStart"/>
       <w:r>
         <w:rPr>
           <w:rFonts w:ascii="Abyssinica SIL" w:hAnsi="Abyssinica SIL" w:cs="Abyssinica SIL test"/>
         </w:rPr>
         <w:t>ሠላም</w:t>
       </w:r>
+      <w:proofErr w:type="spellEnd"/>
       <w:r>
         <w:br/>
         <w:t xml:space="preserve">Example: typing </w:t>
       </w:r>
+      <w:proofErr w:type="spellStart"/>
       <w:r>
         <w:rPr>
           <w:b/>
@@ -259,15 +291,18 @@
         </w:rPr>
         <w:t>SSeHey</w:t>
       </w:r>
+      <w:proofErr w:type="spellEnd"/>
       <w:r>
         <w:t xml:space="preserve"> becomes </w:t>
       </w:r>
+      <w:proofErr w:type="spellStart"/>
       <w:r>
         <w:rPr>
           <w:rFonts w:ascii="Abyssinica SIL" w:hAnsi="Abyssinica SIL" w:cs="Abyssinica SIL test"/>
         </w:rPr>
         <w:t>ፀሐይ</w:t>
       </w:r>
+      <w:proofErr w:type="spellEnd"/>
     </w:p>
     <w:p/>
     <w:p>
@@ -352,6 +387,7 @@
       <w:r>
         <w:t xml:space="preserve">Example: typing </w:t>
       </w:r>
+      <w:proofErr w:type="spellStart"/>
       <w:r>
         <w:rPr>
           <w:b/>
@@ -366,6 +402,7 @@
         </w:rPr>
         <w:t>a</w:t>
       </w:r>
+      <w:proofErr w:type="spellEnd"/>
       <w:r>
         <w:t xml:space="preserve"> becomes </w:t>
       </w:r>
@@ -383,6 +420,7 @@
       <w:r>
         <w:t xml:space="preserve">Example: typing </w:t>
       </w:r>
+      <w:proofErr w:type="spellStart"/>
       <w:r>
         <w:rPr>
           <w:b/>
@@ -390,6 +428,7 @@
         </w:rPr>
         <w:t>guie</w:t>
       </w:r>
+      <w:proofErr w:type="spellEnd"/>
       <w:r>
         <w:t xml:space="preserve"> becomes </w:t>
       </w:r>
@@ -408,12 +447,14 @@
       <w:r>
         <w:t xml:space="preserve">Finally, we must introduce a special rule for ' (apostrophe). Some words are spelt with a </w:t>
       </w:r>
+      <w:proofErr w:type="spellStart"/>
       <w:r>
         <w:rPr>
           <w:rFonts w:ascii="Abyssinica SIL" w:hAnsi="Abyssinica SIL" w:cs="Abyssinica SIL test"/>
         </w:rPr>
         <w:t>ሳድስ</w:t>
       </w:r>
+      <w:proofErr w:type="spellEnd"/>
       <w:r>
         <w:t xml:space="preserve"> (6</w:t>
       </w:r>
@@ -429,15 +470,18 @@
       <w:r>
         <w:t xml:space="preserve"> letter followed by a vowel, like </w:t>
       </w:r>
+      <w:proofErr w:type="spellStart"/>
       <w:r>
         <w:rPr>
           <w:rFonts w:ascii="Abyssinica SIL" w:hAnsi="Abyssinica SIL" w:cs="Abyssinica SIL test"/>
         </w:rPr>
         <w:t>ርኤ</w:t>
       </w:r>
+      <w:proofErr w:type="spellEnd"/>
       <w:r>
         <w:t xml:space="preserve"> in </w:t>
       </w:r>
+      <w:proofErr w:type="spellStart"/>
       <w:r>
         <w:rPr>
           <w:rFonts w:ascii="Abyssinica SIL" w:hAnsi="Abyssinica SIL" w:cs="Abyssinica SIL test"/>
@@ -457,12 +501,14 @@
         </w:rPr>
         <w:t>ል</w:t>
       </w:r>
+      <w:proofErr w:type="spellEnd"/>
       <w:r>
         <w:t>. We u</w:t>
       </w:r>
       <w:r>
         <w:t>se the apostrophe here to type “</w:t>
       </w:r>
+      <w:proofErr w:type="spellStart"/>
       <w:r>
         <w:t>geb</w:t>
       </w:r>
@@ -479,17 +525,23 @@
         <w:t>ie</w:t>
       </w:r>
       <w:r>
-        <w:t>l”</w:t>
+        <w:t>l</w:t>
+      </w:r>
+      <w:proofErr w:type="spellEnd"/>
+      <w:r>
+        <w:t>”</w:t>
       </w:r>
       <w:r>
         <w:t xml:space="preserve"> to make sure we get “</w:t>
       </w:r>
+      <w:proofErr w:type="spellStart"/>
       <w:r>
         <w:rPr>
           <w:rFonts w:ascii="Abyssinica SIL test" w:hAnsi="Abyssinica SIL test" w:cs="Abyssinica SIL test"/>
         </w:rPr>
         <w:t>ርኤ</w:t>
       </w:r>
+      <w:proofErr w:type="spellEnd"/>
       <w:r>
         <w:t>”</w:t>
       </w:r>
@@ -524,6 +576,7 @@
       <w:r>
         <w:t xml:space="preserve">Example: typing </w:t>
       </w:r>
+      <w:proofErr w:type="spellStart"/>
       <w:r>
         <w:rPr>
           <w:b/>
@@ -531,19 +584,23 @@
         </w:rPr>
         <w:t>mel'ak</w:t>
       </w:r>
+      <w:proofErr w:type="spellEnd"/>
       <w:r>
         <w:t xml:space="preserve"> becomes </w:t>
       </w:r>
+      <w:proofErr w:type="spellStart"/>
       <w:r>
         <w:rPr>
           <w:rFonts w:ascii="Abyssinica SIL" w:hAnsi="Abyssinica SIL" w:cs="Abyssinica SIL test"/>
         </w:rPr>
         <w:t>መልአክ</w:t>
       </w:r>
+      <w:proofErr w:type="spellEnd"/>
       <w:r>
         <w:br/>
         <w:t xml:space="preserve">Example: typing </w:t>
       </w:r>
+      <w:proofErr w:type="spellStart"/>
       <w:r>
         <w:rPr>
           <w:b/>
@@ -551,15 +608,18 @@
         </w:rPr>
         <w:t>m'eeraf</w:t>
       </w:r>
+      <w:proofErr w:type="spellEnd"/>
       <w:r>
         <w:t xml:space="preserve"> becomes </w:t>
       </w:r>
+      <w:proofErr w:type="spellStart"/>
       <w:r>
         <w:rPr>
           <w:rFonts w:ascii="Abyssinica SIL" w:hAnsi="Abyssinica SIL" w:cs="Abyssinica SIL test"/>
         </w:rPr>
         <w:t>ምዕራፍ</w:t>
       </w:r>
+      <w:proofErr w:type="spellEnd"/>
     </w:p>
     <w:p/>
     <w:p>
@@ -606,12 +666,14 @@
         </w:rPr>
         <w:t xml:space="preserve">, is needed after a </w:t>
       </w:r>
+      <w:proofErr w:type="spellStart"/>
       <w:r>
         <w:rPr>
           <w:rFonts w:ascii="Abyssinica SIL" w:hAnsi="Abyssinica SIL" w:cs="Abyssinica SIL test"/>
         </w:rPr>
         <w:t>ሳድስ</w:t>
       </w:r>
+      <w:proofErr w:type="spellEnd"/>
       <w:r>
         <w:rPr>
           <w:color w:val="000000"/>
@@ -981,6 +1043,7 @@
                 <w:bCs/>
               </w:rPr>
             </w:pPr>
+            <w:proofErr w:type="spellStart"/>
             <w:r>
               <w:rPr>
                 <w:rFonts w:ascii="Abyssinica SIL" w:hAnsi="Abyssinica SIL" w:cs="Abyssinica SIL test"/>
@@ -988,6 +1051,7 @@
               </w:rPr>
               <w:t>ቤተሰብ</w:t>
             </w:r>
+            <w:proofErr w:type="spellEnd"/>
           </w:p>
         </w:tc>
         <w:tc>
@@ -1009,6 +1073,7 @@
                 <w:bCs/>
               </w:rPr>
             </w:pPr>
+            <w:proofErr w:type="spellStart"/>
             <w:r>
               <w:rPr>
                 <w:rFonts w:ascii="Abyssinica SIL" w:hAnsi="Abyssinica SIL" w:cs="Abyssinica SIL test"/>
@@ -1016,6 +1081,7 @@
               </w:rPr>
               <w:t>ግዕዝ</w:t>
             </w:r>
+            <w:proofErr w:type="spellEnd"/>
           </w:p>
         </w:tc>
         <w:tc>
@@ -1037,6 +1103,7 @@
                 <w:bCs/>
               </w:rPr>
             </w:pPr>
+            <w:proofErr w:type="spellStart"/>
             <w:r>
               <w:rPr>
                 <w:rFonts w:ascii="Abyssinica SIL" w:hAnsi="Abyssinica SIL" w:cs="Abyssinica SIL test"/>
@@ -1044,6 +1111,7 @@
               </w:rPr>
               <w:t>ካዕብ</w:t>
             </w:r>
+            <w:proofErr w:type="spellEnd"/>
           </w:p>
         </w:tc>
         <w:tc>
@@ -1065,6 +1133,7 @@
                 <w:bCs/>
               </w:rPr>
             </w:pPr>
+            <w:proofErr w:type="spellStart"/>
             <w:r>
               <w:rPr>
                 <w:rFonts w:ascii="Abyssinica SIL" w:hAnsi="Abyssinica SIL" w:cs="Abyssinica SIL test"/>
@@ -1072,6 +1141,7 @@
               </w:rPr>
               <w:t>ሣልስ</w:t>
             </w:r>
+            <w:proofErr w:type="spellEnd"/>
           </w:p>
         </w:tc>
         <w:tc>
@@ -1093,6 +1163,7 @@
                 <w:bCs/>
               </w:rPr>
             </w:pPr>
+            <w:proofErr w:type="spellStart"/>
             <w:r>
               <w:rPr>
                 <w:rFonts w:ascii="Abyssinica SIL" w:hAnsi="Abyssinica SIL" w:cs="Abyssinica SIL test"/>
@@ -1100,6 +1171,7 @@
               </w:rPr>
               <w:t>ራብዕ</w:t>
             </w:r>
+            <w:proofErr w:type="spellEnd"/>
           </w:p>
         </w:tc>
         <w:tc>
@@ -1121,6 +1193,7 @@
                 <w:bCs/>
               </w:rPr>
             </w:pPr>
+            <w:proofErr w:type="spellStart"/>
             <w:r>
               <w:rPr>
                 <w:rFonts w:ascii="Abyssinica SIL" w:hAnsi="Abyssinica SIL" w:cs="Abyssinica SIL test"/>
@@ -1128,6 +1201,7 @@
               </w:rPr>
               <w:t>ኃምስ</w:t>
             </w:r>
+            <w:proofErr w:type="spellEnd"/>
           </w:p>
         </w:tc>
         <w:tc>
@@ -1149,6 +1223,7 @@
                 <w:bCs/>
               </w:rPr>
             </w:pPr>
+            <w:proofErr w:type="spellStart"/>
             <w:r>
               <w:rPr>
                 <w:rFonts w:ascii="Abyssinica SIL" w:hAnsi="Abyssinica SIL" w:cs="Abyssinica SIL test"/>
@@ -1156,6 +1231,7 @@
               </w:rPr>
               <w:t>ሳድስ</w:t>
             </w:r>
+            <w:proofErr w:type="spellEnd"/>
           </w:p>
         </w:tc>
         <w:tc>
@@ -1177,6 +1253,7 @@
                 <w:bCs/>
               </w:rPr>
             </w:pPr>
+            <w:proofErr w:type="spellStart"/>
             <w:r>
               <w:rPr>
                 <w:rFonts w:ascii="Abyssinica SIL" w:hAnsi="Abyssinica SIL" w:cs="Abyssinica SIL test"/>
@@ -1184,6 +1261,7 @@
               </w:rPr>
               <w:t>ሳብዕ</w:t>
             </w:r>
+            <w:proofErr w:type="spellEnd"/>
           </w:p>
         </w:tc>
         <w:tc>
@@ -1205,6 +1283,7 @@
                 <w:bCs/>
               </w:rPr>
             </w:pPr>
+            <w:proofErr w:type="spellStart"/>
             <w:r>
               <w:rPr>
                 <w:rFonts w:ascii="Abyssinica SIL" w:hAnsi="Abyssinica SIL" w:cs="Abyssinica SIL test"/>
@@ -1212,6 +1291,7 @@
               </w:rPr>
               <w:t>ዘመደ</w:t>
             </w:r>
+            <w:proofErr w:type="spellEnd"/>
             <w:r>
               <w:rPr>
                 <w:rFonts w:ascii="Abyssinica SIL" w:hAnsi="Abyssinica SIL"/>
@@ -1226,6 +1306,7 @@
               </w:rPr>
               <w:br/>
             </w:r>
+            <w:proofErr w:type="spellStart"/>
             <w:r>
               <w:rPr>
                 <w:rFonts w:ascii="Abyssinica SIL" w:hAnsi="Abyssinica SIL" w:cs="Abyssinica SIL test"/>
@@ -1233,6 +1314,7 @@
               </w:rPr>
               <w:t>ግዕዝ</w:t>
             </w:r>
+            <w:proofErr w:type="spellEnd"/>
           </w:p>
         </w:tc>
         <w:tc>
@@ -1254,6 +1336,7 @@
                 <w:bCs/>
               </w:rPr>
             </w:pPr>
+            <w:proofErr w:type="spellStart"/>
             <w:r>
               <w:rPr>
                 <w:rFonts w:ascii="Abyssinica SIL" w:hAnsi="Abyssinica SIL" w:cs="Abyssinica SIL test"/>
@@ -1261,6 +1344,7 @@
               </w:rPr>
               <w:t>ዘመደ</w:t>
             </w:r>
+            <w:proofErr w:type="spellEnd"/>
             <w:r>
               <w:rPr>
                 <w:rFonts w:ascii="Abyssinica SIL" w:hAnsi="Abyssinica SIL"/>
@@ -1275,6 +1359,7 @@
               </w:rPr>
               <w:br/>
             </w:r>
+            <w:proofErr w:type="spellStart"/>
             <w:r>
               <w:rPr>
                 <w:rFonts w:ascii="Abyssinica SIL" w:hAnsi="Abyssinica SIL" w:cs="Abyssinica SIL test"/>
@@ -1282,6 +1367,7 @@
               </w:rPr>
               <w:t>ካዕብ</w:t>
             </w:r>
+            <w:proofErr w:type="spellEnd"/>
           </w:p>
         </w:tc>
         <w:tc>
@@ -1303,6 +1389,7 @@
                 <w:bCs/>
               </w:rPr>
             </w:pPr>
+            <w:proofErr w:type="spellStart"/>
             <w:r>
               <w:rPr>
                 <w:rFonts w:ascii="Abyssinica SIL" w:hAnsi="Abyssinica SIL" w:cs="Abyssinica SIL test"/>
@@ -1310,6 +1397,7 @@
               </w:rPr>
               <w:t>ዘመደ</w:t>
             </w:r>
+            <w:proofErr w:type="spellEnd"/>
             <w:r>
               <w:rPr>
                 <w:rFonts w:ascii="Abyssinica SIL" w:hAnsi="Abyssinica SIL"/>
@@ -1324,6 +1412,7 @@
               </w:rPr>
               <w:br/>
             </w:r>
+            <w:proofErr w:type="spellStart"/>
             <w:r>
               <w:rPr>
                 <w:rFonts w:ascii="Abyssinica SIL" w:hAnsi="Abyssinica SIL" w:cs="Abyssinica SIL test"/>
@@ -1331,6 +1420,7 @@
               </w:rPr>
               <w:t>ሣልስ</w:t>
             </w:r>
+            <w:proofErr w:type="spellEnd"/>
           </w:p>
         </w:tc>
         <w:tc>
@@ -1352,6 +1442,7 @@
                 <w:bCs/>
               </w:rPr>
             </w:pPr>
+            <w:proofErr w:type="spellStart"/>
             <w:r>
               <w:rPr>
                 <w:rFonts w:ascii="Abyssinica SIL" w:hAnsi="Abyssinica SIL" w:cs="Abyssinica SIL test"/>
@@ -1359,6 +1450,7 @@
               </w:rPr>
               <w:t>ዘመደ</w:t>
             </w:r>
+            <w:proofErr w:type="spellEnd"/>
             <w:r>
               <w:rPr>
                 <w:rFonts w:ascii="Abyssinica SIL" w:hAnsi="Abyssinica SIL"/>
@@ -1373,6 +1465,7 @@
               </w:rPr>
               <w:br/>
             </w:r>
+            <w:proofErr w:type="spellStart"/>
             <w:r>
               <w:rPr>
                 <w:rFonts w:ascii="Abyssinica SIL" w:hAnsi="Abyssinica SIL" w:cs="Abyssinica SIL test"/>
@@ -1380,6 +1473,7 @@
               </w:rPr>
               <w:t>ራብዕ</w:t>
             </w:r>
+            <w:proofErr w:type="spellEnd"/>
           </w:p>
         </w:tc>
         <w:tc>
@@ -1401,6 +1495,7 @@
                 <w:bCs/>
               </w:rPr>
             </w:pPr>
+            <w:proofErr w:type="spellStart"/>
             <w:r>
               <w:rPr>
                 <w:rFonts w:ascii="Abyssinica SIL" w:hAnsi="Abyssinica SIL" w:cs="Abyssinica SIL test"/>
@@ -1408,6 +1503,7 @@
               </w:rPr>
               <w:t>ዘመደ</w:t>
             </w:r>
+            <w:proofErr w:type="spellEnd"/>
             <w:r>
               <w:rPr>
                 <w:rFonts w:ascii="Abyssinica SIL" w:hAnsi="Abyssinica SIL"/>
@@ -1422,6 +1518,7 @@
               </w:rPr>
               <w:br/>
             </w:r>
+            <w:proofErr w:type="spellStart"/>
             <w:r>
               <w:rPr>
                 <w:rFonts w:ascii="Abyssinica SIL" w:hAnsi="Abyssinica SIL" w:cs="Abyssinica SIL test"/>
@@ -1429,6 +1526,7 @@
               </w:rPr>
               <w:t>ኃምስ</w:t>
             </w:r>
+            <w:proofErr w:type="spellEnd"/>
           </w:p>
         </w:tc>
       </w:tr>
@@ -1452,6 +1550,7 @@
                 <w:bCs/>
               </w:rPr>
             </w:pPr>
+            <w:proofErr w:type="spellStart"/>
             <w:r>
               <w:rPr>
                 <w:rFonts w:ascii="Abyssinica SIL" w:hAnsi="Abyssinica SIL"/>
@@ -1459,6 +1558,7 @@
               </w:rPr>
               <w:t>ሆይ</w:t>
             </w:r>
+            <w:proofErr w:type="spellEnd"/>
           </w:p>
         </w:tc>
         <w:tc>
@@ -1845,6 +1945,7 @@
                 <w:bCs/>
               </w:rPr>
             </w:pPr>
+            <w:proofErr w:type="spellStart"/>
             <w:r>
               <w:rPr>
                 <w:rFonts w:ascii="Abyssinica SIL" w:hAnsi="Abyssinica SIL" w:cs="Abyssinica SIL test"/>
@@ -1852,6 +1953,7 @@
               </w:rPr>
               <w:t>ላዊ</w:t>
             </w:r>
+            <w:proofErr w:type="spellEnd"/>
           </w:p>
         </w:tc>
         <w:tc>
@@ -1917,9 +2019,11 @@
               </w:rPr>
               <w:br/>
             </w:r>
+            <w:proofErr w:type="spellStart"/>
             <w:r>
               <w:t>lu</w:t>
             </w:r>
+            <w:proofErr w:type="spellEnd"/>
           </w:p>
         </w:tc>
         <w:tc>
@@ -2196,9 +2300,11 @@
               </w:rPr>
               <w:br/>
             </w:r>
+            <w:proofErr w:type="spellStart"/>
             <w:r>
               <w:t>lua</w:t>
             </w:r>
+            <w:proofErr w:type="spellEnd"/>
           </w:p>
         </w:tc>
         <w:tc>
@@ -2247,6 +2353,7 @@
                 <w:bCs/>
               </w:rPr>
             </w:pPr>
+            <w:proofErr w:type="spellStart"/>
             <w:r>
               <w:rPr>
                 <w:rFonts w:ascii="Abyssinica SIL" w:hAnsi="Abyssinica SIL" w:cs="Abyssinica SIL test"/>
@@ -2254,6 +2361,7 @@
               </w:rPr>
               <w:t>ሐውት</w:t>
             </w:r>
+            <w:proofErr w:type="spellEnd"/>
           </w:p>
         </w:tc>
         <w:tc>
@@ -2649,6 +2757,7 @@
                 <w:bCs/>
               </w:rPr>
             </w:pPr>
+            <w:proofErr w:type="spellStart"/>
             <w:r>
               <w:rPr>
                 <w:rFonts w:ascii="Abyssinica SIL" w:hAnsi="Abyssinica SIL" w:cs="Abyssinica SIL test"/>
@@ -2656,6 +2765,7 @@
               </w:rPr>
               <w:t>ማይ</w:t>
             </w:r>
+            <w:proofErr w:type="spellEnd"/>
           </w:p>
         </w:tc>
         <w:tc>
@@ -2823,9 +2933,11 @@
               </w:rPr>
               <w:br/>
             </w:r>
+            <w:proofErr w:type="spellStart"/>
             <w:r>
               <w:t>mie</w:t>
             </w:r>
+            <w:proofErr w:type="spellEnd"/>
           </w:p>
         </w:tc>
         <w:tc>
@@ -2891,9 +3003,11 @@
               </w:rPr>
               <w:br/>
             </w:r>
+            <w:proofErr w:type="spellStart"/>
             <w:r>
               <w:t>mo</w:t>
             </w:r>
+            <w:proofErr w:type="spellEnd"/>
           </w:p>
         </w:tc>
         <w:tc>
@@ -3000,9 +3114,11 @@
               </w:rPr>
               <w:br/>
             </w:r>
+            <w:proofErr w:type="spellStart"/>
             <w:r>
               <w:t>mua</w:t>
             </w:r>
+            <w:proofErr w:type="spellEnd"/>
           </w:p>
         </w:tc>
         <w:tc>
@@ -3057,6 +3173,7 @@
                 <w:bCs/>
               </w:rPr>
             </w:pPr>
+            <w:proofErr w:type="spellStart"/>
             <w:r>
               <w:rPr>
                 <w:rFonts w:ascii="Abyssinica SIL" w:hAnsi="Abyssinica SIL" w:cs="Abyssinica SIL test"/>
@@ -3064,6 +3181,7 @@
               </w:rPr>
               <w:t>ሠውት</w:t>
             </w:r>
+            <w:proofErr w:type="spellEnd"/>
           </w:p>
         </w:tc>
         <w:tc>
@@ -3100,8 +3218,15 @@
                 <w:rFonts w:ascii="Abyssinica SIL" w:hAnsi="Abyssinica SIL" w:cs="Abyssinica SIL test"/>
               </w:rPr>
               <w:br/>
+            </w:r>
+            <w:proofErr w:type="spellStart"/>
+            <w:r>
+              <w:rPr>
+                <w:rFonts w:ascii="Abyssinica SIL" w:hAnsi="Abyssinica SIL" w:cs="Abyssinica SIL test"/>
+              </w:rPr>
               <w:t>sse</w:t>
             </w:r>
+            <w:proofErr w:type="spellEnd"/>
           </w:p>
         </w:tc>
         <w:tc>
@@ -3138,8 +3263,15 @@
                 <w:rFonts w:ascii="Abyssinica SIL" w:hAnsi="Abyssinica SIL" w:cs="Abyssinica SIL test"/>
               </w:rPr>
               <w:br/>
+            </w:r>
+            <w:proofErr w:type="spellStart"/>
+            <w:r>
+              <w:rPr>
+                <w:rFonts w:ascii="Abyssinica SIL" w:hAnsi="Abyssinica SIL" w:cs="Abyssinica SIL test"/>
+              </w:rPr>
               <w:t>ssu</w:t>
             </w:r>
+            <w:proofErr w:type="spellEnd"/>
           </w:p>
         </w:tc>
         <w:tc>
@@ -3176,8 +3308,15 @@
                 <w:rFonts w:ascii="Abyssinica SIL" w:hAnsi="Abyssinica SIL" w:cs="Abyssinica SIL test"/>
               </w:rPr>
               <w:br/>
+            </w:r>
+            <w:proofErr w:type="spellStart"/>
+            <w:r>
+              <w:rPr>
+                <w:rFonts w:ascii="Abyssinica SIL" w:hAnsi="Abyssinica SIL" w:cs="Abyssinica SIL test"/>
+              </w:rPr>
               <w:t>ssi</w:t>
             </w:r>
+            <w:proofErr w:type="spellEnd"/>
           </w:p>
         </w:tc>
         <w:tc>
@@ -3214,8 +3353,15 @@
                 <w:rFonts w:ascii="Abyssinica SIL" w:hAnsi="Abyssinica SIL" w:cs="Abyssinica SIL test"/>
               </w:rPr>
               <w:br/>
+            </w:r>
+            <w:proofErr w:type="spellStart"/>
+            <w:r>
+              <w:rPr>
+                <w:rFonts w:ascii="Abyssinica SIL" w:hAnsi="Abyssinica SIL" w:cs="Abyssinica SIL test"/>
+              </w:rPr>
               <w:t>ssa</w:t>
             </w:r>
+            <w:proofErr w:type="spellEnd"/>
           </w:p>
         </w:tc>
         <w:tc>
@@ -3252,8 +3398,15 @@
                 <w:rFonts w:ascii="Abyssinica SIL" w:hAnsi="Abyssinica SIL" w:cs="Abyssinica SIL test"/>
               </w:rPr>
               <w:br/>
+            </w:r>
+            <w:proofErr w:type="spellStart"/>
+            <w:r>
+              <w:rPr>
+                <w:rFonts w:ascii="Abyssinica SIL" w:hAnsi="Abyssinica SIL" w:cs="Abyssinica SIL test"/>
+              </w:rPr>
               <w:t>ssie</w:t>
             </w:r>
+            <w:proofErr w:type="spellEnd"/>
           </w:p>
         </w:tc>
         <w:tc>
@@ -3328,8 +3481,15 @@
                 <w:rFonts w:ascii="Abyssinica SIL" w:hAnsi="Abyssinica SIL" w:cs="Abyssinica SIL test"/>
               </w:rPr>
               <w:br/>
+            </w:r>
+            <w:proofErr w:type="spellStart"/>
+            <w:r>
+              <w:rPr>
+                <w:rFonts w:ascii="Abyssinica SIL" w:hAnsi="Abyssinica SIL" w:cs="Abyssinica SIL test"/>
+              </w:rPr>
               <w:t>sso</w:t>
             </w:r>
+            <w:proofErr w:type="spellEnd"/>
           </w:p>
         </w:tc>
         <w:tc>
@@ -3459,8 +3619,15 @@
                 <w:rFonts w:ascii="Abyssinica SIL" w:hAnsi="Abyssinica SIL" w:cs="Abyssinica SIL test"/>
               </w:rPr>
               <w:br/>
+            </w:r>
+            <w:proofErr w:type="spellStart"/>
+            <w:r>
+              <w:rPr>
+                <w:rFonts w:ascii="Abyssinica SIL" w:hAnsi="Abyssinica SIL" w:cs="Abyssinica SIL test"/>
+              </w:rPr>
               <w:t>ssua</w:t>
             </w:r>
+            <w:proofErr w:type="spellEnd"/>
           </w:p>
         </w:tc>
         <w:tc>
@@ -3515,6 +3682,7 @@
                 <w:bCs/>
               </w:rPr>
             </w:pPr>
+            <w:proofErr w:type="spellStart"/>
             <w:r>
               <w:rPr>
                 <w:rFonts w:ascii="Abyssinica SIL" w:hAnsi="Abyssinica SIL" w:cs="Abyssinica SIL test"/>
@@ -3522,6 +3690,7 @@
               </w:rPr>
               <w:t>ርእስ</w:t>
             </w:r>
+            <w:proofErr w:type="spellEnd"/>
           </w:p>
         </w:tc>
         <w:tc>
@@ -3587,9 +3756,11 @@
               </w:rPr>
               <w:br/>
             </w:r>
+            <w:proofErr w:type="spellStart"/>
             <w:r>
               <w:t>ru</w:t>
             </w:r>
+            <w:proofErr w:type="spellEnd"/>
           </w:p>
         </w:tc>
         <w:tc>
@@ -3621,9 +3792,11 @@
               </w:rPr>
               <w:br/>
             </w:r>
+            <w:proofErr w:type="spellStart"/>
             <w:r>
               <w:t>ri</w:t>
             </w:r>
+            <w:proofErr w:type="spellEnd"/>
           </w:p>
         </w:tc>
         <w:tc>
@@ -3689,9 +3862,11 @@
               </w:rPr>
               <w:br/>
             </w:r>
+            <w:proofErr w:type="spellStart"/>
             <w:r>
               <w:t>rie</w:t>
             </w:r>
+            <w:proofErr w:type="spellEnd"/>
           </w:p>
         </w:tc>
         <w:tc>
@@ -3757,9 +3932,11 @@
               </w:rPr>
               <w:br/>
             </w:r>
+            <w:proofErr w:type="spellStart"/>
             <w:r>
               <w:t>ro</w:t>
             </w:r>
+            <w:proofErr w:type="spellEnd"/>
           </w:p>
         </w:tc>
         <w:tc>
@@ -3866,9 +4043,11 @@
               </w:rPr>
               <w:br/>
             </w:r>
+            <w:proofErr w:type="spellStart"/>
             <w:r>
               <w:t>rua</w:t>
             </w:r>
+            <w:proofErr w:type="spellEnd"/>
           </w:p>
         </w:tc>
         <w:tc>
@@ -3917,6 +4096,7 @@
                 <w:bCs/>
               </w:rPr>
             </w:pPr>
+            <w:proofErr w:type="spellStart"/>
             <w:r>
               <w:rPr>
                 <w:rFonts w:ascii="Abyssinica SIL" w:hAnsi="Abyssinica SIL" w:cs="Abyssinica SIL test"/>
@@ -3924,6 +4104,7 @@
               </w:rPr>
               <w:t>ሳት</w:t>
             </w:r>
+            <w:proofErr w:type="spellEnd"/>
           </w:p>
         </w:tc>
         <w:tc>
@@ -3989,9 +4170,11 @@
               </w:rPr>
               <w:br/>
             </w:r>
+            <w:proofErr w:type="spellStart"/>
             <w:r>
               <w:t>su</w:t>
             </w:r>
+            <w:proofErr w:type="spellEnd"/>
           </w:p>
         </w:tc>
         <w:tc>
@@ -4023,9 +4206,11 @@
               </w:rPr>
               <w:br/>
             </w:r>
+            <w:proofErr w:type="spellStart"/>
             <w:r>
               <w:t>si</w:t>
             </w:r>
+            <w:proofErr w:type="spellEnd"/>
           </w:p>
         </w:tc>
         <w:tc>
@@ -4057,9 +4242,11 @@
               </w:rPr>
               <w:br/>
             </w:r>
+            <w:proofErr w:type="spellStart"/>
             <w:r>
               <w:t>sa</w:t>
             </w:r>
+            <w:proofErr w:type="spellEnd"/>
           </w:p>
         </w:tc>
         <w:tc>
@@ -4091,9 +4278,11 @@
               </w:rPr>
               <w:br/>
             </w:r>
+            <w:proofErr w:type="spellStart"/>
             <w:r>
               <w:t>sie</w:t>
             </w:r>
+            <w:proofErr w:type="spellEnd"/>
           </w:p>
         </w:tc>
         <w:tc>
@@ -4268,9 +4457,11 @@
               </w:rPr>
               <w:br/>
             </w:r>
+            <w:proofErr w:type="spellStart"/>
             <w:r>
               <w:t>sua</w:t>
             </w:r>
+            <w:proofErr w:type="spellEnd"/>
           </w:p>
         </w:tc>
         <w:tc>
@@ -4333,6 +4524,7 @@
               </w:rPr>
               <w:t>-</w:t>
             </w:r>
+            <w:proofErr w:type="spellStart"/>
             <w:r>
               <w:rPr>
                 <w:rFonts w:ascii="Abyssinica SIL" w:hAnsi="Abyssinica SIL" w:cs="Abyssinica SIL test"/>
@@ -4340,6 +4532,7 @@
               </w:rPr>
               <w:t>ሳት</w:t>
             </w:r>
+            <w:proofErr w:type="spellEnd"/>
           </w:p>
         </w:tc>
         <w:tc>
@@ -4371,9 +4564,11 @@
               </w:rPr>
               <w:br/>
             </w:r>
+            <w:proofErr w:type="spellStart"/>
             <w:r>
               <w:t>xe</w:t>
             </w:r>
+            <w:proofErr w:type="spellEnd"/>
           </w:p>
         </w:tc>
         <w:tc>
@@ -4473,9 +4668,11 @@
               </w:rPr>
               <w:br/>
             </w:r>
+            <w:proofErr w:type="spellStart"/>
             <w:r>
               <w:t>xa</w:t>
             </w:r>
+            <w:proofErr w:type="spellEnd"/>
           </w:p>
         </w:tc>
         <w:tc>
@@ -4507,9 +4704,11 @@
               </w:rPr>
               <w:br/>
             </w:r>
+            <w:proofErr w:type="spellStart"/>
             <w:r>
               <w:t>xie</w:t>
             </w:r>
+            <w:proofErr w:type="spellEnd"/>
           </w:p>
         </w:tc>
         <w:tc>
@@ -4684,9 +4883,11 @@
               </w:rPr>
               <w:br/>
             </w:r>
+            <w:proofErr w:type="spellStart"/>
             <w:r>
               <w:t>xua</w:t>
             </w:r>
+            <w:proofErr w:type="spellEnd"/>
           </w:p>
         </w:tc>
         <w:tc>
@@ -4735,6 +4936,7 @@
                 <w:bCs/>
               </w:rPr>
             </w:pPr>
+            <w:proofErr w:type="spellStart"/>
             <w:r>
               <w:rPr>
                 <w:rFonts w:ascii="Abyssinica SIL" w:hAnsi="Abyssinica SIL" w:cs="Abyssinica SIL test"/>
@@ -4742,6 +4944,7 @@
               </w:rPr>
               <w:t>ቃፍ</w:t>
             </w:r>
+            <w:proofErr w:type="spellEnd"/>
           </w:p>
         </w:tc>
         <w:tc>
@@ -4773,9 +4976,11 @@
               </w:rPr>
               <w:br/>
             </w:r>
+            <w:proofErr w:type="spellStart"/>
             <w:r>
               <w:t>qe</w:t>
             </w:r>
+            <w:proofErr w:type="spellEnd"/>
           </w:p>
         </w:tc>
         <w:tc>
@@ -4807,9 +5012,11 @@
               </w:rPr>
               <w:br/>
             </w:r>
+            <w:proofErr w:type="spellStart"/>
             <w:r>
               <w:t>qu</w:t>
             </w:r>
+            <w:proofErr w:type="spellEnd"/>
           </w:p>
         </w:tc>
         <w:tc>
@@ -4875,9 +5082,11 @@
               </w:rPr>
               <w:br/>
             </w:r>
+            <w:proofErr w:type="spellStart"/>
             <w:r>
               <w:t>qa</w:t>
             </w:r>
+            <w:proofErr w:type="spellEnd"/>
           </w:p>
         </w:tc>
         <w:tc>
@@ -4909,9 +5118,11 @@
               </w:rPr>
               <w:br/>
             </w:r>
+            <w:proofErr w:type="spellStart"/>
             <w:r>
               <w:t>qie</w:t>
             </w:r>
+            <w:proofErr w:type="spellEnd"/>
           </w:p>
         </w:tc>
         <w:tc>
@@ -4977,9 +5188,11 @@
               </w:rPr>
               <w:br/>
             </w:r>
+            <w:proofErr w:type="spellStart"/>
             <w:r>
               <w:t>qo</w:t>
             </w:r>
+            <w:proofErr w:type="spellEnd"/>
           </w:p>
         </w:tc>
         <w:tc>
@@ -5045,12 +5258,14 @@
               </w:rPr>
               <w:br/>
             </w:r>
+            <w:proofErr w:type="spellStart"/>
             <w:r>
               <w:t>qu</w:t>
             </w:r>
             <w:r>
               <w:t>u</w:t>
             </w:r>
+            <w:proofErr w:type="spellEnd"/>
           </w:p>
         </w:tc>
         <w:tc>
@@ -5153,9 +5368,11 @@
               </w:rPr>
               <w:br/>
             </w:r>
+            <w:proofErr w:type="spellStart"/>
             <w:r>
               <w:t>quie</w:t>
             </w:r>
+            <w:proofErr w:type="spellEnd"/>
           </w:p>
         </w:tc>
       </w:tr>
@@ -5179,6 +5396,7 @@
                 <w:bCs/>
               </w:rPr>
             </w:pPr>
+            <w:proofErr w:type="spellStart"/>
             <w:r>
               <w:rPr>
                 <w:rFonts w:ascii="Abyssinica SIL" w:hAnsi="Abyssinica SIL" w:cs="Abyssinica SIL test"/>
@@ -5186,6 +5404,7 @@
               </w:rPr>
               <w:t>ቤት</w:t>
             </w:r>
+            <w:proofErr w:type="spellEnd"/>
           </w:p>
         </w:tc>
         <w:tc>
@@ -5251,9 +5470,11 @@
               </w:rPr>
               <w:br/>
             </w:r>
+            <w:proofErr w:type="spellStart"/>
             <w:r>
               <w:t>bu</w:t>
             </w:r>
+            <w:proofErr w:type="spellEnd"/>
           </w:p>
         </w:tc>
         <w:tc>
@@ -5319,9 +5540,11 @@
               </w:rPr>
               <w:br/>
             </w:r>
+            <w:proofErr w:type="spellStart"/>
             <w:r>
               <w:t>ba</w:t>
             </w:r>
+            <w:proofErr w:type="spellEnd"/>
           </w:p>
         </w:tc>
         <w:tc>
@@ -5353,9 +5576,11 @@
               </w:rPr>
               <w:br/>
             </w:r>
+            <w:proofErr w:type="spellStart"/>
             <w:r>
               <w:t>bie</w:t>
             </w:r>
+            <w:proofErr w:type="spellEnd"/>
           </w:p>
         </w:tc>
         <w:tc>
@@ -5421,9 +5646,11 @@
               </w:rPr>
               <w:br/>
             </w:r>
+            <w:proofErr w:type="spellStart"/>
             <w:r>
               <w:t>bo</w:t>
             </w:r>
+            <w:proofErr w:type="spellEnd"/>
           </w:p>
         </w:tc>
         <w:tc>
@@ -5530,9 +5757,11 @@
               </w:rPr>
               <w:br/>
             </w:r>
+            <w:proofErr w:type="spellStart"/>
             <w:r>
               <w:t>bua</w:t>
             </w:r>
+            <w:proofErr w:type="spellEnd"/>
           </w:p>
         </w:tc>
         <w:tc>
@@ -5586,8 +5815,17 @@
                 <w:rFonts w:ascii="Abyssinica SIL" w:hAnsi="Abyssinica SIL" w:cs="Abyssinica SIL"/>
                 <w:bCs/>
               </w:rPr>
-              <w:t>ቬ-ቤት</w:t>
-            </w:r>
+              <w:t>ቬ-</w:t>
+            </w:r>
+            <w:proofErr w:type="spellStart"/>
+            <w:r>
+              <w:rPr>
+                <w:rFonts w:ascii="Abyssinica SIL" w:hAnsi="Abyssinica SIL" w:cs="Abyssinica SIL"/>
+                <w:bCs/>
+              </w:rPr>
+              <w:t>ቤት</w:t>
+            </w:r>
+            <w:proofErr w:type="spellEnd"/>
           </w:p>
         </w:tc>
         <w:tc>
@@ -5619,9 +5857,11 @@
               </w:rPr>
               <w:br/>
             </w:r>
+            <w:proofErr w:type="spellStart"/>
             <w:r>
               <w:t>ve</w:t>
             </w:r>
+            <w:proofErr w:type="spellEnd"/>
           </w:p>
         </w:tc>
         <w:tc>
@@ -5721,9 +5961,11 @@
               </w:rPr>
               <w:br/>
             </w:r>
+            <w:proofErr w:type="spellStart"/>
             <w:r>
               <w:t>va</w:t>
             </w:r>
+            <w:proofErr w:type="spellEnd"/>
           </w:p>
         </w:tc>
         <w:tc>
@@ -5823,9 +6065,11 @@
               </w:rPr>
               <w:br/>
             </w:r>
+            <w:proofErr w:type="spellStart"/>
             <w:r>
               <w:t>vo</w:t>
             </w:r>
+            <w:proofErr w:type="spellEnd"/>
           </w:p>
         </w:tc>
         <w:tc>
@@ -5932,9 +6176,11 @@
               </w:rPr>
               <w:br/>
             </w:r>
+            <w:proofErr w:type="spellStart"/>
             <w:r>
               <w:t>vua</w:t>
             </w:r>
+            <w:proofErr w:type="spellEnd"/>
           </w:p>
         </w:tc>
         <w:tc>
@@ -5983,6 +6229,7 @@
                 <w:bCs/>
               </w:rPr>
             </w:pPr>
+            <w:proofErr w:type="spellStart"/>
             <w:r>
               <w:rPr>
                 <w:rFonts w:ascii="Abyssinica SIL" w:hAnsi="Abyssinica SIL" w:cs="Abyssinica SIL test"/>
@@ -5990,6 +6237,7 @@
               </w:rPr>
               <w:t>ታው</w:t>
             </w:r>
+            <w:proofErr w:type="spellEnd"/>
           </w:p>
         </w:tc>
         <w:tc>
@@ -6022,9 +6270,11 @@
               </w:rPr>
               <w:br/>
             </w:r>
+            <w:proofErr w:type="spellStart"/>
             <w:r>
               <w:t>te</w:t>
             </w:r>
+            <w:proofErr w:type="spellEnd"/>
           </w:p>
         </w:tc>
         <w:tc>
@@ -6057,9 +6307,11 @@
               </w:rPr>
               <w:br/>
             </w:r>
+            <w:proofErr w:type="spellStart"/>
             <w:r>
               <w:t>tu</w:t>
             </w:r>
+            <w:proofErr w:type="spellEnd"/>
           </w:p>
         </w:tc>
         <w:tc>
@@ -6092,9 +6344,11 @@
               </w:rPr>
               <w:br/>
             </w:r>
+            <w:proofErr w:type="spellStart"/>
             <w:r>
               <w:t>ti</w:t>
             </w:r>
+            <w:proofErr w:type="spellEnd"/>
           </w:p>
         </w:tc>
         <w:tc>
@@ -6345,9 +6599,11 @@
               </w:rPr>
               <w:br/>
             </w:r>
+            <w:proofErr w:type="spellStart"/>
             <w:r>
               <w:t>tua</w:t>
             </w:r>
+            <w:proofErr w:type="spellEnd"/>
           </w:p>
         </w:tc>
         <w:tc>
@@ -6410,6 +6666,7 @@
               </w:rPr>
               <w:t>-</w:t>
             </w:r>
+            <w:proofErr w:type="spellStart"/>
             <w:r>
               <w:rPr>
                 <w:rFonts w:ascii="Abyssinica SIL" w:hAnsi="Abyssinica SIL" w:cs="Abyssinica SIL test"/>
@@ -6417,6 +6674,7 @@
               </w:rPr>
               <w:t>ታው</w:t>
             </w:r>
+            <w:proofErr w:type="spellEnd"/>
           </w:p>
         </w:tc>
         <w:tc>
@@ -6448,9 +6706,11 @@
               </w:rPr>
               <w:br/>
             </w:r>
+            <w:proofErr w:type="spellStart"/>
             <w:r>
               <w:t>ce</w:t>
             </w:r>
+            <w:proofErr w:type="spellEnd"/>
           </w:p>
         </w:tc>
         <w:tc>
@@ -6584,9 +6844,11 @@
               </w:rPr>
               <w:br/>
             </w:r>
+            <w:proofErr w:type="spellStart"/>
             <w:r>
               <w:t>cie</w:t>
             </w:r>
+            <w:proofErr w:type="spellEnd"/>
           </w:p>
         </w:tc>
         <w:tc>
@@ -6761,9 +7023,11 @@
               </w:rPr>
               <w:br/>
             </w:r>
+            <w:proofErr w:type="spellStart"/>
             <w:r>
               <w:t>cua</w:t>
             </w:r>
+            <w:proofErr w:type="spellEnd"/>
           </w:p>
         </w:tc>
         <w:tc>
@@ -6818,6 +7082,7 @@
                 <w:bCs/>
               </w:rPr>
             </w:pPr>
+            <w:proofErr w:type="spellStart"/>
             <w:r>
               <w:rPr>
                 <w:rFonts w:ascii="Abyssinica SIL" w:hAnsi="Abyssinica SIL" w:cs="Abyssinica SIL test"/>
@@ -6825,6 +7090,7 @@
               </w:rPr>
               <w:t>ኀርም</w:t>
             </w:r>
+            <w:proofErr w:type="spellEnd"/>
           </w:p>
         </w:tc>
         <w:tc>
@@ -6861,8 +7127,15 @@
                 <w:rFonts w:ascii="Abyssinica SIL" w:hAnsi="Abyssinica SIL" w:cs="Abyssinica SIL test"/>
               </w:rPr>
               <w:br/>
+            </w:r>
+            <w:proofErr w:type="spellStart"/>
+            <w:r>
+              <w:rPr>
+                <w:rFonts w:ascii="Abyssinica SIL" w:hAnsi="Abyssinica SIL" w:cs="Abyssinica SIL test"/>
+              </w:rPr>
               <w:t>hhe</w:t>
             </w:r>
+            <w:proofErr w:type="spellEnd"/>
           </w:p>
         </w:tc>
         <w:tc>
@@ -6899,8 +7172,15 @@
                 <w:rFonts w:ascii="Abyssinica SIL" w:hAnsi="Abyssinica SIL" w:cs="Abyssinica SIL test"/>
               </w:rPr>
               <w:br/>
+            </w:r>
+            <w:proofErr w:type="spellStart"/>
+            <w:r>
+              <w:rPr>
+                <w:rFonts w:ascii="Abyssinica SIL" w:hAnsi="Abyssinica SIL" w:cs="Abyssinica SIL test"/>
+              </w:rPr>
               <w:t>hhu</w:t>
             </w:r>
+            <w:proofErr w:type="spellEnd"/>
           </w:p>
         </w:tc>
         <w:tc>
@@ -6937,8 +7217,15 @@
                 <w:rFonts w:ascii="Abyssinica SIL" w:hAnsi="Abyssinica SIL" w:cs="Abyssinica SIL test"/>
               </w:rPr>
               <w:br/>
+            </w:r>
+            <w:proofErr w:type="spellStart"/>
+            <w:r>
+              <w:rPr>
+                <w:rFonts w:ascii="Abyssinica SIL" w:hAnsi="Abyssinica SIL" w:cs="Abyssinica SIL test"/>
+              </w:rPr>
               <w:t>hhi</w:t>
             </w:r>
+            <w:proofErr w:type="spellEnd"/>
           </w:p>
         </w:tc>
         <w:tc>
@@ -6975,8 +7262,15 @@
                 <w:rFonts w:ascii="Abyssinica SIL" w:hAnsi="Abyssinica SIL" w:cs="Abyssinica SIL test"/>
               </w:rPr>
               <w:br/>
+            </w:r>
+            <w:proofErr w:type="spellStart"/>
+            <w:r>
+              <w:rPr>
+                <w:rFonts w:ascii="Abyssinica SIL" w:hAnsi="Abyssinica SIL" w:cs="Abyssinica SIL test"/>
+              </w:rPr>
               <w:t>hha</w:t>
             </w:r>
+            <w:proofErr w:type="spellEnd"/>
           </w:p>
         </w:tc>
         <w:tc>
@@ -7013,8 +7307,15 @@
                 <w:rFonts w:ascii="Abyssinica SIL" w:hAnsi="Abyssinica SIL" w:cs="Abyssinica SIL test"/>
               </w:rPr>
               <w:br/>
+            </w:r>
+            <w:proofErr w:type="spellStart"/>
+            <w:r>
+              <w:rPr>
+                <w:rFonts w:ascii="Abyssinica SIL" w:hAnsi="Abyssinica SIL" w:cs="Abyssinica SIL test"/>
+              </w:rPr>
               <w:t>hhie</w:t>
             </w:r>
+            <w:proofErr w:type="spellEnd"/>
           </w:p>
         </w:tc>
         <w:tc>
@@ -7051,8 +7352,15 @@
                 <w:rFonts w:ascii="Abyssinica SIL" w:hAnsi="Abyssinica SIL" w:cs="Abyssinica SIL test"/>
               </w:rPr>
               <w:br/>
+            </w:r>
+            <w:proofErr w:type="spellStart"/>
+            <w:r>
+              <w:rPr>
+                <w:rFonts w:ascii="Abyssinica SIL" w:hAnsi="Abyssinica SIL" w:cs="Abyssinica SIL test"/>
+              </w:rPr>
               <w:t>hh</w:t>
             </w:r>
+            <w:proofErr w:type="spellEnd"/>
           </w:p>
         </w:tc>
         <w:tc>
@@ -7089,8 +7397,15 @@
                 <w:rFonts w:ascii="Abyssinica SIL" w:hAnsi="Abyssinica SIL" w:cs="Abyssinica SIL test"/>
               </w:rPr>
               <w:br/>
+            </w:r>
+            <w:proofErr w:type="spellStart"/>
+            <w:r>
+              <w:rPr>
+                <w:rFonts w:ascii="Abyssinica SIL" w:hAnsi="Abyssinica SIL" w:cs="Abyssinica SIL test"/>
+              </w:rPr>
               <w:t>hho</w:t>
             </w:r>
+            <w:proofErr w:type="spellEnd"/>
           </w:p>
         </w:tc>
         <w:tc>
@@ -7171,6 +7486,7 @@
               </w:rPr>
               <w:br/>
             </w:r>
+            <w:proofErr w:type="spellStart"/>
             <w:r>
               <w:rPr>
                 <w:rFonts w:ascii="Abyssinica SIL" w:hAnsi="Abyssinica SIL"/>
@@ -7183,6 +7499,7 @@
               </w:rPr>
               <w:t>u</w:t>
             </w:r>
+            <w:proofErr w:type="spellEnd"/>
           </w:p>
         </w:tc>
         <w:tc>
@@ -7268,8 +7585,15 @@
                 <w:rFonts w:ascii="Abyssinica SIL" w:hAnsi="Abyssinica SIL" w:cs="Abyssinica SIL test"/>
               </w:rPr>
               <w:br/>
+            </w:r>
+            <w:proofErr w:type="spellStart"/>
+            <w:r>
+              <w:rPr>
+                <w:rFonts w:ascii="Abyssinica SIL" w:hAnsi="Abyssinica SIL" w:cs="Abyssinica SIL test"/>
+              </w:rPr>
               <w:t>hua</w:t>
             </w:r>
+            <w:proofErr w:type="spellEnd"/>
           </w:p>
         </w:tc>
         <w:tc>
@@ -7307,12 +7631,14 @@
               </w:rPr>
               <w:br/>
             </w:r>
+            <w:proofErr w:type="spellStart"/>
             <w:r>
               <w:rPr>
                 <w:rFonts w:ascii="Abyssinica SIL" w:hAnsi="Abyssinica SIL"/>
               </w:rPr>
               <w:t>huie</w:t>
             </w:r>
+            <w:proofErr w:type="spellEnd"/>
           </w:p>
         </w:tc>
       </w:tr>
@@ -7336,6 +7662,7 @@
                 <w:bCs/>
               </w:rPr>
             </w:pPr>
+            <w:proofErr w:type="spellStart"/>
             <w:r>
               <w:rPr>
                 <w:rFonts w:ascii="Abyssinica SIL" w:hAnsi="Abyssinica SIL" w:cs="Abyssinica SIL test"/>
@@ -7343,6 +7670,7 @@
               </w:rPr>
               <w:t>ነሐስ</w:t>
             </w:r>
+            <w:proofErr w:type="spellEnd"/>
           </w:p>
         </w:tc>
         <w:tc>
@@ -7442,9 +7770,11 @@
               </w:rPr>
               <w:br/>
             </w:r>
+            <w:proofErr w:type="spellStart"/>
             <w:r>
               <w:t>ni</w:t>
             </w:r>
+            <w:proofErr w:type="spellEnd"/>
           </w:p>
         </w:tc>
         <w:tc>
@@ -7476,9 +7806,11 @@
               </w:rPr>
               <w:br/>
             </w:r>
+            <w:proofErr w:type="spellStart"/>
             <w:r>
               <w:t>na</w:t>
             </w:r>
+            <w:proofErr w:type="spellEnd"/>
           </w:p>
         </w:tc>
         <w:tc>
@@ -7510,9 +7842,11 @@
               </w:rPr>
               <w:br/>
             </w:r>
+            <w:proofErr w:type="spellStart"/>
             <w:r>
               <w:t>nie</w:t>
             </w:r>
+            <w:proofErr w:type="spellEnd"/>
           </w:p>
         </w:tc>
         <w:tc>
@@ -7687,9 +8021,11 @@
               </w:rPr>
               <w:br/>
             </w:r>
+            <w:proofErr w:type="spellStart"/>
             <w:r>
               <w:t>nua</w:t>
             </w:r>
+            <w:proofErr w:type="spellEnd"/>
           </w:p>
         </w:tc>
         <w:tc>
@@ -7752,6 +8088,7 @@
               </w:rPr>
               <w:t>-</w:t>
             </w:r>
+            <w:proofErr w:type="spellStart"/>
             <w:r>
               <w:rPr>
                 <w:rFonts w:ascii="Abyssinica SIL" w:hAnsi="Abyssinica SIL" w:cs="Abyssinica SIL test"/>
@@ -7759,6 +8096,7 @@
               </w:rPr>
               <w:t>ነሐስ</w:t>
             </w:r>
+            <w:proofErr w:type="spellEnd"/>
           </w:p>
         </w:tc>
         <w:tc>
@@ -7941,9 +8279,11 @@
               </w:rPr>
               <w:br/>
             </w:r>
+            <w:proofErr w:type="spellStart"/>
             <w:r>
               <w:t>Nie</w:t>
             </w:r>
+            <w:proofErr w:type="spellEnd"/>
           </w:p>
         </w:tc>
         <w:tc>
@@ -8127,9 +8467,11 @@
               </w:rPr>
               <w:br/>
             </w:r>
+            <w:proofErr w:type="spellStart"/>
             <w:r>
               <w:t>Nua</w:t>
             </w:r>
+            <w:proofErr w:type="spellEnd"/>
           </w:p>
         </w:tc>
         <w:tc>
@@ -8178,6 +8520,7 @@
                 <w:bCs/>
               </w:rPr>
             </w:pPr>
+            <w:proofErr w:type="spellStart"/>
             <w:r>
               <w:rPr>
                 <w:rFonts w:ascii="Abyssinica SIL" w:hAnsi="Abyssinica SIL" w:cs="Abyssinica SIL test"/>
@@ -8185,6 +8528,7 @@
               </w:rPr>
               <w:t>አልፍ</w:t>
             </w:r>
+            <w:proofErr w:type="spellEnd"/>
           </w:p>
         </w:tc>
         <w:tc>
@@ -8288,9 +8632,11 @@
               </w:rPr>
               <w:br/>
             </w:r>
+            <w:proofErr w:type="spellStart"/>
             <w:r>
               <w:t>i</w:t>
             </w:r>
+            <w:proofErr w:type="spellEnd"/>
           </w:p>
         </w:tc>
         <w:tc>
@@ -8323,12 +8669,14 @@
               </w:rPr>
               <w:br/>
             </w:r>
+            <w:proofErr w:type="spellStart"/>
             <w:r>
               <w:t>a</w:t>
             </w:r>
             <w:r>
               <w:t>aaa</w:t>
             </w:r>
+            <w:proofErr w:type="spellEnd"/>
           </w:p>
         </w:tc>
         <w:tc>
@@ -8361,9 +8709,13 @@
               </w:rPr>
               <w:br/>
             </w:r>
+            <w:proofErr w:type="spellStart"/>
+            <w:proofErr w:type="gramStart"/>
             <w:r>
               <w:t>ie</w:t>
             </w:r>
+            <w:proofErr w:type="spellEnd"/>
+            <w:proofErr w:type="gramEnd"/>
           </w:p>
         </w:tc>
         <w:tc>
@@ -8580,6 +8932,7 @@
                 <w:bCs/>
               </w:rPr>
             </w:pPr>
+            <w:proofErr w:type="spellStart"/>
             <w:r>
               <w:rPr>
                 <w:rFonts w:ascii="Abyssinica SIL" w:hAnsi="Abyssinica SIL" w:cs="Abyssinica SIL test"/>
@@ -8587,6 +8940,7 @@
               </w:rPr>
               <w:t>ካፍ</w:t>
             </w:r>
+            <w:proofErr w:type="spellEnd"/>
           </w:p>
         </w:tc>
         <w:tc>
@@ -8621,9 +8975,11 @@
               </w:rPr>
               <w:br/>
             </w:r>
+            <w:proofErr w:type="spellStart"/>
             <w:r>
               <w:t>ke</w:t>
             </w:r>
+            <w:proofErr w:type="spellEnd"/>
           </w:p>
         </w:tc>
         <w:tc>
@@ -8658,9 +9014,11 @@
               </w:rPr>
               <w:br/>
             </w:r>
+            <w:proofErr w:type="spellStart"/>
             <w:r>
               <w:t>ku</w:t>
             </w:r>
+            <w:proofErr w:type="spellEnd"/>
           </w:p>
         </w:tc>
         <w:tc>
@@ -8769,9 +9127,11 @@
               </w:rPr>
               <w:br/>
             </w:r>
+            <w:proofErr w:type="spellStart"/>
             <w:r>
               <w:t>kie</w:t>
             </w:r>
+            <w:proofErr w:type="spellEnd"/>
           </w:p>
         </w:tc>
         <w:tc>
@@ -8880,9 +9240,11 @@
               </w:rPr>
               <w:br/>
             </w:r>
+            <w:proofErr w:type="spellStart"/>
             <w:r>
               <w:t>kue</w:t>
             </w:r>
+            <w:proofErr w:type="spellEnd"/>
           </w:p>
         </w:tc>
         <w:tc>
@@ -8917,12 +9279,14 @@
               </w:rPr>
               <w:br/>
             </w:r>
+            <w:proofErr w:type="spellStart"/>
             <w:r>
               <w:t>ku</w:t>
             </w:r>
             <w:r>
               <w:t>u</w:t>
             </w:r>
+            <w:proofErr w:type="spellEnd"/>
           </w:p>
         </w:tc>
         <w:tc>
@@ -8957,12 +9321,14 @@
               </w:rPr>
               <w:br/>
             </w:r>
+            <w:proofErr w:type="spellStart"/>
             <w:r>
               <w:t>ku</w:t>
             </w:r>
             <w:r>
               <w:t>i</w:t>
             </w:r>
+            <w:proofErr w:type="spellEnd"/>
           </w:p>
         </w:tc>
         <w:tc>
@@ -8997,9 +9363,11 @@
               </w:rPr>
               <w:br/>
             </w:r>
+            <w:proofErr w:type="spellStart"/>
             <w:r>
               <w:t>kua</w:t>
             </w:r>
+            <w:proofErr w:type="spellEnd"/>
           </w:p>
         </w:tc>
         <w:tc>
@@ -9034,9 +9402,11 @@
               </w:rPr>
               <w:br/>
             </w:r>
+            <w:proofErr w:type="spellStart"/>
             <w:r>
               <w:t>kuie</w:t>
             </w:r>
+            <w:proofErr w:type="spellEnd"/>
           </w:p>
         </w:tc>
       </w:tr>
@@ -9077,6 +9447,7 @@
               </w:rPr>
               <w:t>-</w:t>
             </w:r>
+            <w:proofErr w:type="spellStart"/>
             <w:r>
               <w:rPr>
                 <w:rFonts w:ascii="Abyssinica SIL" w:hAnsi="Abyssinica SIL" w:cs="Abyssinica SIL test"/>
@@ -9084,6 +9455,7 @@
               </w:rPr>
               <w:t>ካፍ</w:t>
             </w:r>
+            <w:proofErr w:type="spellEnd"/>
           </w:p>
         </w:tc>
         <w:tc>
@@ -9118,9 +9490,11 @@
               </w:rPr>
               <w:br/>
             </w:r>
+            <w:proofErr w:type="spellStart"/>
             <w:r>
               <w:t>Ke</w:t>
             </w:r>
+            <w:proofErr w:type="spellEnd"/>
           </w:p>
         </w:tc>
         <w:tc>
@@ -9266,9 +9640,11 @@
               </w:rPr>
               <w:br/>
             </w:r>
+            <w:proofErr w:type="spellStart"/>
             <w:r>
               <w:t>Kie</w:t>
             </w:r>
+            <w:proofErr w:type="spellEnd"/>
           </w:p>
         </w:tc>
         <w:tc>
@@ -9473,6 +9849,7 @@
                 <w:bCs/>
               </w:rPr>
             </w:pPr>
+            <w:proofErr w:type="spellStart"/>
             <w:r>
               <w:rPr>
                 <w:rFonts w:ascii="Abyssinica SIL" w:hAnsi="Abyssinica SIL" w:cs="Abyssinica SIL test"/>
@@ -9480,6 +9857,7 @@
               </w:rPr>
               <w:t>ወዌ</w:t>
             </w:r>
+            <w:proofErr w:type="spellEnd"/>
           </w:p>
         </w:tc>
         <w:tc>
@@ -9553,9 +9931,11 @@
               </w:rPr>
               <w:br/>
             </w:r>
+            <w:proofErr w:type="spellStart"/>
             <w:r>
               <w:t>wu</w:t>
             </w:r>
+            <w:proofErr w:type="spellEnd"/>
           </w:p>
         </w:tc>
         <w:tc>
@@ -9591,9 +9971,11 @@
               </w:rPr>
               <w:br/>
             </w:r>
+            <w:proofErr w:type="spellStart"/>
             <w:r>
               <w:t>wi</w:t>
             </w:r>
+            <w:proofErr w:type="spellEnd"/>
           </w:p>
         </w:tc>
         <w:tc>
@@ -9629,9 +10011,11 @@
               </w:rPr>
               <w:br/>
             </w:r>
+            <w:proofErr w:type="spellStart"/>
             <w:r>
               <w:t>wa</w:t>
             </w:r>
+            <w:proofErr w:type="spellEnd"/>
           </w:p>
         </w:tc>
         <w:tc>
@@ -9667,9 +10051,11 @@
               </w:rPr>
               <w:br/>
             </w:r>
+            <w:proofErr w:type="spellStart"/>
             <w:r>
               <w:t>wie</w:t>
             </w:r>
+            <w:proofErr w:type="spellEnd"/>
           </w:p>
         </w:tc>
         <w:tc>
@@ -9896,6 +10282,7 @@
             <w:r>
               <w:br w:type="page"/>
             </w:r>
+            <w:proofErr w:type="spellStart"/>
             <w:r>
               <w:rPr>
                 <w:rFonts w:ascii="Abyssinica SIL" w:hAnsi="Abyssinica SIL" w:cs="Abyssinica SIL test"/>
@@ -9903,6 +10290,7 @@
               </w:rPr>
               <w:t>ዐይን</w:t>
             </w:r>
+            <w:proofErr w:type="spellEnd"/>
           </w:p>
         </w:tc>
         <w:tc>
@@ -9936,9 +10324,11 @@
               </w:rPr>
               <w:br/>
             </w:r>
+            <w:proofErr w:type="spellStart"/>
             <w:r>
               <w:t>aaa</w:t>
             </w:r>
+            <w:proofErr w:type="spellEnd"/>
           </w:p>
         </w:tc>
         <w:tc>
@@ -9972,9 +10362,11 @@
               </w:rPr>
               <w:br/>
             </w:r>
+            <w:proofErr w:type="spellStart"/>
             <w:r>
               <w:t>uu</w:t>
             </w:r>
+            <w:proofErr w:type="spellEnd"/>
           </w:p>
         </w:tc>
         <w:tc>
@@ -10080,9 +10472,11 @@
               </w:rPr>
               <w:br/>
             </w:r>
+            <w:proofErr w:type="spellStart"/>
             <w:r>
               <w:t>iie</w:t>
             </w:r>
+            <w:proofErr w:type="spellEnd"/>
           </w:p>
         </w:tc>
         <w:tc>
@@ -10116,9 +10510,11 @@
               </w:rPr>
               <w:br/>
             </w:r>
+            <w:proofErr w:type="spellStart"/>
             <w:r>
               <w:t>ee</w:t>
             </w:r>
+            <w:proofErr w:type="spellEnd"/>
           </w:p>
         </w:tc>
         <w:tc>
@@ -10152,9 +10548,11 @@
               </w:rPr>
               <w:br/>
             </w:r>
+            <w:proofErr w:type="spellStart"/>
             <w:r>
               <w:t>oo</w:t>
             </w:r>
+            <w:proofErr w:type="spellEnd"/>
           </w:p>
         </w:tc>
         <w:tc>
@@ -10302,6 +10700,7 @@
                 <w:bCs/>
               </w:rPr>
             </w:pPr>
+            <w:proofErr w:type="spellStart"/>
             <w:r>
               <w:rPr>
                 <w:rFonts w:ascii="Abyssinica SIL" w:hAnsi="Abyssinica SIL" w:cs="Abyssinica SIL test"/>
@@ -10310,6 +10709,7 @@
               <w:lastRenderedPageBreak/>
               <w:t>ዘይ</w:t>
             </w:r>
+            <w:proofErr w:type="spellEnd"/>
           </w:p>
         </w:tc>
         <w:tc>
@@ -10341,9 +10741,11 @@
               </w:rPr>
               <w:br/>
             </w:r>
+            <w:proofErr w:type="spellStart"/>
             <w:r>
               <w:t>ze</w:t>
             </w:r>
+            <w:proofErr w:type="spellEnd"/>
           </w:p>
         </w:tc>
         <w:tc>
@@ -10375,9 +10777,11 @@
               </w:rPr>
               <w:br/>
             </w:r>
+            <w:proofErr w:type="spellStart"/>
             <w:r>
               <w:t>zu</w:t>
             </w:r>
+            <w:proofErr w:type="spellEnd"/>
           </w:p>
         </w:tc>
         <w:tc>
@@ -10477,9 +10881,11 @@
               </w:rPr>
               <w:br/>
             </w:r>
+            <w:proofErr w:type="spellStart"/>
             <w:r>
               <w:t>zie</w:t>
             </w:r>
+            <w:proofErr w:type="spellEnd"/>
           </w:p>
         </w:tc>
         <w:tc>
@@ -10654,9 +11060,11 @@
               </w:rPr>
               <w:br/>
             </w:r>
+            <w:proofErr w:type="spellStart"/>
             <w:r>
               <w:t>zua</w:t>
             </w:r>
+            <w:proofErr w:type="spellEnd"/>
           </w:p>
         </w:tc>
         <w:tc>
@@ -10718,6 +11126,7 @@
               </w:rPr>
               <w:t>-</w:t>
             </w:r>
+            <w:proofErr w:type="spellStart"/>
             <w:r>
               <w:rPr>
                 <w:rFonts w:ascii="Abyssinica SIL" w:hAnsi="Abyssinica SIL" w:cs="Abyssinica SIL test"/>
@@ -10725,6 +11134,7 @@
               </w:rPr>
               <w:t>ዘይ</w:t>
             </w:r>
+            <w:proofErr w:type="spellEnd"/>
           </w:p>
         </w:tc>
         <w:tc>
@@ -10892,9 +11302,11 @@
               </w:rPr>
               <w:br/>
             </w:r>
+            <w:proofErr w:type="spellStart"/>
             <w:r>
               <w:t>Zie</w:t>
             </w:r>
+            <w:proofErr w:type="spellEnd"/>
           </w:p>
         </w:tc>
         <w:tc>
@@ -11069,9 +11481,11 @@
               </w:rPr>
               <w:br/>
             </w:r>
+            <w:proofErr w:type="spellStart"/>
             <w:r>
               <w:t>Zua</w:t>
             </w:r>
+            <w:proofErr w:type="spellEnd"/>
           </w:p>
         </w:tc>
         <w:tc>
@@ -11119,6 +11533,7 @@
                 <w:bCs/>
               </w:rPr>
             </w:pPr>
+            <w:proofErr w:type="spellStart"/>
             <w:r>
               <w:rPr>
                 <w:rFonts w:ascii="Abyssinica SIL" w:hAnsi="Abyssinica SIL" w:cs="Abyssinica SIL test"/>
@@ -11126,6 +11541,7 @@
               </w:rPr>
               <w:t>የመነ</w:t>
             </w:r>
+            <w:proofErr w:type="spellEnd"/>
           </w:p>
         </w:tc>
         <w:tc>
@@ -11191,9 +11607,11 @@
               </w:rPr>
               <w:br/>
             </w:r>
+            <w:proofErr w:type="spellStart"/>
             <w:r>
               <w:t>yu</w:t>
             </w:r>
+            <w:proofErr w:type="spellEnd"/>
           </w:p>
         </w:tc>
         <w:tc>
@@ -11225,9 +11643,11 @@
               </w:rPr>
               <w:br/>
             </w:r>
+            <w:proofErr w:type="spellStart"/>
             <w:r>
               <w:t>yi</w:t>
             </w:r>
+            <w:proofErr w:type="spellEnd"/>
           </w:p>
         </w:tc>
         <w:tc>
@@ -11259,9 +11679,11 @@
               </w:rPr>
               <w:br/>
             </w:r>
+            <w:proofErr w:type="spellStart"/>
             <w:r>
               <w:t>ya</w:t>
             </w:r>
+            <w:proofErr w:type="spellEnd"/>
           </w:p>
         </w:tc>
         <w:tc>
@@ -11293,9 +11715,11 @@
               </w:rPr>
               <w:br/>
             </w:r>
+            <w:proofErr w:type="spellStart"/>
             <w:r>
               <w:t>yie</w:t>
             </w:r>
+            <w:proofErr w:type="spellEnd"/>
           </w:p>
         </w:tc>
         <w:tc>
@@ -11361,9 +11785,11 @@
               </w:rPr>
               <w:br/>
             </w:r>
+            <w:proofErr w:type="spellStart"/>
             <w:r>
               <w:t>yo</w:t>
             </w:r>
+            <w:proofErr w:type="spellEnd"/>
           </w:p>
         </w:tc>
         <w:tc>
@@ -11511,6 +11937,7 @@
                 <w:bCs/>
               </w:rPr>
             </w:pPr>
+            <w:proofErr w:type="spellStart"/>
             <w:r>
               <w:rPr>
                 <w:rFonts w:ascii="Abyssinica SIL" w:hAnsi="Abyssinica SIL" w:cs="Abyssinica SIL test"/>
@@ -11518,6 +11945,7 @@
               </w:rPr>
               <w:t>ድንት</w:t>
             </w:r>
+            <w:proofErr w:type="spellEnd"/>
           </w:p>
         </w:tc>
         <w:tc>
@@ -11862,9 +12290,11 @@
               </w:rPr>
               <w:br/>
             </w:r>
+            <w:proofErr w:type="spellStart"/>
             <w:r>
               <w:t>dua</w:t>
             </w:r>
+            <w:proofErr w:type="spellEnd"/>
           </w:p>
         </w:tc>
         <w:tc>
@@ -11926,6 +12356,7 @@
               </w:rPr>
               <w:t>-</w:t>
             </w:r>
+            <w:proofErr w:type="spellStart"/>
             <w:r>
               <w:rPr>
                 <w:rFonts w:ascii="Abyssinica SIL" w:hAnsi="Abyssinica SIL" w:cs="Abyssinica SIL test"/>
@@ -11933,6 +12364,7 @@
               </w:rPr>
               <w:t>ድንት</w:t>
             </w:r>
+            <w:proofErr w:type="spellEnd"/>
           </w:p>
         </w:tc>
         <w:tc>
@@ -11998,9 +12430,11 @@
               </w:rPr>
               <w:br/>
             </w:r>
+            <w:proofErr w:type="spellStart"/>
             <w:r>
               <w:t>ju</w:t>
             </w:r>
+            <w:proofErr w:type="spellEnd"/>
           </w:p>
         </w:tc>
         <w:tc>
@@ -12100,9 +12534,11 @@
               </w:rPr>
               <w:br/>
             </w:r>
+            <w:proofErr w:type="spellStart"/>
             <w:r>
               <w:t>jie</w:t>
             </w:r>
+            <w:proofErr w:type="spellEnd"/>
           </w:p>
         </w:tc>
         <w:tc>
@@ -12277,9 +12713,11 @@
               </w:rPr>
               <w:br/>
             </w:r>
+            <w:proofErr w:type="spellStart"/>
             <w:r>
               <w:t>jua</w:t>
             </w:r>
+            <w:proofErr w:type="spellEnd"/>
           </w:p>
         </w:tc>
         <w:tc>
@@ -12327,6 +12765,7 @@
                 <w:bCs/>
               </w:rPr>
             </w:pPr>
+            <w:proofErr w:type="spellStart"/>
             <w:r>
               <w:rPr>
                 <w:rFonts w:ascii="Abyssinica SIL" w:hAnsi="Abyssinica SIL" w:cs="Abyssinica SIL test"/>
@@ -12334,6 +12773,7 @@
               </w:rPr>
               <w:t>ገምል</w:t>
             </w:r>
+            <w:proofErr w:type="spellEnd"/>
           </w:p>
         </w:tc>
         <w:tc>
@@ -12365,9 +12805,11 @@
               </w:rPr>
               <w:br/>
             </w:r>
+            <w:proofErr w:type="spellStart"/>
             <w:r>
               <w:t>ge</w:t>
             </w:r>
+            <w:proofErr w:type="spellEnd"/>
           </w:p>
         </w:tc>
         <w:tc>
@@ -12399,9 +12841,11 @@
               </w:rPr>
               <w:br/>
             </w:r>
+            <w:proofErr w:type="spellStart"/>
             <w:r>
               <w:t>gu</w:t>
             </w:r>
+            <w:proofErr w:type="spellEnd"/>
           </w:p>
         </w:tc>
         <w:tc>
@@ -12433,9 +12877,11 @@
               </w:rPr>
               <w:br/>
             </w:r>
+            <w:proofErr w:type="spellStart"/>
             <w:r>
               <w:t>gi</w:t>
             </w:r>
+            <w:proofErr w:type="spellEnd"/>
           </w:p>
         </w:tc>
         <w:tc>
@@ -12501,9 +12947,11 @@
               </w:rPr>
               <w:br/>
             </w:r>
+            <w:proofErr w:type="spellStart"/>
             <w:r>
               <w:t>gie</w:t>
             </w:r>
+            <w:proofErr w:type="spellEnd"/>
           </w:p>
         </w:tc>
         <w:tc>
@@ -12603,9 +13051,11 @@
               </w:rPr>
               <w:br/>
             </w:r>
+            <w:proofErr w:type="spellStart"/>
             <w:r>
               <w:t>gue</w:t>
             </w:r>
+            <w:proofErr w:type="spellEnd"/>
           </w:p>
         </w:tc>
         <w:tc>
@@ -12637,12 +13087,14 @@
               </w:rPr>
               <w:br/>
             </w:r>
+            <w:proofErr w:type="spellStart"/>
             <w:r>
               <w:t>gu</w:t>
             </w:r>
             <w:r>
               <w:t>u</w:t>
             </w:r>
+            <w:proofErr w:type="spellEnd"/>
           </w:p>
         </w:tc>
         <w:tc>
@@ -12674,12 +13126,14 @@
               </w:rPr>
               <w:br/>
             </w:r>
+            <w:proofErr w:type="spellStart"/>
             <w:r>
               <w:t>gu</w:t>
             </w:r>
             <w:r>
               <w:t>i</w:t>
             </w:r>
+            <w:proofErr w:type="spellEnd"/>
           </w:p>
         </w:tc>
         <w:tc>
@@ -12711,9 +13165,11 @@
               </w:rPr>
               <w:br/>
             </w:r>
+            <w:proofErr w:type="spellStart"/>
             <w:r>
               <w:t>gua</w:t>
             </w:r>
+            <w:proofErr w:type="spellEnd"/>
           </w:p>
         </w:tc>
         <w:tc>
@@ -12745,9 +13201,11 @@
               </w:rPr>
               <w:br/>
             </w:r>
+            <w:proofErr w:type="spellStart"/>
             <w:r>
               <w:t>guie</w:t>
             </w:r>
+            <w:proofErr w:type="spellEnd"/>
           </w:p>
         </w:tc>
       </w:tr>
@@ -12770,6 +13228,7 @@
                 <w:bCs/>
               </w:rPr>
             </w:pPr>
+            <w:proofErr w:type="spellStart"/>
             <w:r>
               <w:rPr>
                 <w:rFonts w:ascii="Abyssinica SIL" w:hAnsi="Abyssinica SIL" w:cs="Abyssinica SIL test"/>
@@ -12777,6 +13236,7 @@
               </w:rPr>
               <w:t>ጠይት</w:t>
             </w:r>
+            <w:proofErr w:type="spellEnd"/>
           </w:p>
         </w:tc>
         <w:tc>
@@ -12808,9 +13268,11 @@
               </w:rPr>
               <w:br/>
             </w:r>
+            <w:proofErr w:type="spellStart"/>
             <w:r>
               <w:t>Te</w:t>
             </w:r>
+            <w:proofErr w:type="spellEnd"/>
           </w:p>
         </w:tc>
         <w:tc>
@@ -12876,9 +13338,11 @@
               </w:rPr>
               <w:br/>
             </w:r>
+            <w:proofErr w:type="spellStart"/>
             <w:r>
               <w:t>Ti</w:t>
             </w:r>
+            <w:proofErr w:type="spellEnd"/>
           </w:p>
         </w:tc>
         <w:tc>
@@ -13121,9 +13585,11 @@
               </w:rPr>
               <w:br/>
             </w:r>
+            <w:proofErr w:type="spellStart"/>
             <w:r>
               <w:t>Tua</w:t>
             </w:r>
+            <w:proofErr w:type="spellEnd"/>
           </w:p>
         </w:tc>
         <w:tc>
@@ -13185,6 +13651,7 @@
               </w:rPr>
               <w:t>-</w:t>
             </w:r>
+            <w:proofErr w:type="spellStart"/>
             <w:r>
               <w:rPr>
                 <w:rFonts w:ascii="Abyssinica SIL" w:hAnsi="Abyssinica SIL" w:cs="Abyssinica SIL test"/>
@@ -13192,6 +13659,7 @@
               </w:rPr>
               <w:t>ጠይት</w:t>
             </w:r>
+            <w:proofErr w:type="spellEnd"/>
           </w:p>
         </w:tc>
         <w:tc>
@@ -13359,9 +13827,11 @@
               </w:rPr>
               <w:br/>
             </w:r>
+            <w:proofErr w:type="spellStart"/>
             <w:r>
               <w:t>Cie</w:t>
             </w:r>
+            <w:proofErr w:type="spellEnd"/>
           </w:p>
         </w:tc>
         <w:tc>
@@ -13536,9 +14006,11 @@
               </w:rPr>
               <w:br/>
             </w:r>
+            <w:proofErr w:type="spellStart"/>
             <w:r>
               <w:t>Cua</w:t>
             </w:r>
+            <w:proofErr w:type="spellEnd"/>
           </w:p>
         </w:tc>
         <w:tc>
@@ -13586,6 +14058,7 @@
                 <w:bCs/>
               </w:rPr>
             </w:pPr>
+            <w:proofErr w:type="spellStart"/>
             <w:r>
               <w:rPr>
                 <w:rFonts w:ascii="Abyssinica SIL" w:hAnsi="Abyssinica SIL" w:cs="Abyssinica SIL test"/>
@@ -13593,6 +14066,7 @@
               </w:rPr>
               <w:t>ጰይት</w:t>
             </w:r>
+            <w:proofErr w:type="spellEnd"/>
           </w:p>
         </w:tc>
         <w:tc>
@@ -13937,9 +14411,11 @@
               </w:rPr>
               <w:br/>
             </w:r>
+            <w:proofErr w:type="spellStart"/>
             <w:r>
               <w:t>Pua</w:t>
             </w:r>
+            <w:proofErr w:type="spellEnd"/>
           </w:p>
         </w:tc>
         <w:tc>
@@ -13987,6 +14463,7 @@
                 <w:bCs/>
               </w:rPr>
             </w:pPr>
+            <w:proofErr w:type="spellStart"/>
             <w:r>
               <w:rPr>
                 <w:rFonts w:ascii="Abyssinica SIL" w:hAnsi="Abyssinica SIL" w:cs="Abyssinica SIL test"/>
@@ -13994,6 +14471,7 @@
               </w:rPr>
               <w:t>ጸደይ</w:t>
             </w:r>
+            <w:proofErr w:type="spellEnd"/>
           </w:p>
         </w:tc>
         <w:tc>
@@ -14059,9 +14537,11 @@
               </w:rPr>
               <w:br/>
             </w:r>
+            <w:proofErr w:type="spellStart"/>
             <w:r>
               <w:t>Su</w:t>
             </w:r>
+            <w:proofErr w:type="spellEnd"/>
           </w:p>
         </w:tc>
         <w:tc>
@@ -14338,9 +14818,11 @@
               </w:rPr>
               <w:br/>
             </w:r>
+            <w:proofErr w:type="spellStart"/>
             <w:r>
               <w:t>Sua</w:t>
             </w:r>
+            <w:proofErr w:type="spellEnd"/>
           </w:p>
         </w:tc>
         <w:tc>
@@ -14394,6 +14876,7 @@
                 <w:bCs/>
               </w:rPr>
             </w:pPr>
+            <w:proofErr w:type="spellStart"/>
             <w:r>
               <w:rPr>
                 <w:rFonts w:ascii="Abyssinica SIL" w:hAnsi="Abyssinica SIL" w:cs="Abyssinica SIL test"/>
@@ -14401,6 +14884,7 @@
               </w:rPr>
               <w:t>ፀጳ</w:t>
             </w:r>
+            <w:proofErr w:type="spellEnd"/>
           </w:p>
         </w:tc>
         <w:tc>
@@ -14437,8 +14921,15 @@
                 <w:rFonts w:ascii="Abyssinica SIL" w:hAnsi="Abyssinica SIL" w:cs="Abyssinica SIL test"/>
               </w:rPr>
               <w:br/>
+            </w:r>
+            <w:proofErr w:type="spellStart"/>
+            <w:r>
+              <w:rPr>
+                <w:rFonts w:ascii="Abyssinica SIL" w:hAnsi="Abyssinica SIL" w:cs="Abyssinica SIL test"/>
+              </w:rPr>
               <w:t>SSe</w:t>
             </w:r>
+            <w:proofErr w:type="spellEnd"/>
           </w:p>
         </w:tc>
         <w:tc>
@@ -14475,8 +14966,15 @@
                 <w:rFonts w:ascii="Abyssinica SIL" w:hAnsi="Abyssinica SIL" w:cs="Abyssinica SIL test"/>
               </w:rPr>
               <w:br/>
+            </w:r>
+            <w:proofErr w:type="spellStart"/>
+            <w:r>
+              <w:rPr>
+                <w:rFonts w:ascii="Abyssinica SIL" w:hAnsi="Abyssinica SIL" w:cs="Abyssinica SIL test"/>
+              </w:rPr>
               <w:t>SSu</w:t>
             </w:r>
+            <w:proofErr w:type="spellEnd"/>
           </w:p>
         </w:tc>
         <w:tc>
@@ -14513,8 +15011,15 @@
                 <w:rFonts w:ascii="Abyssinica SIL" w:hAnsi="Abyssinica SIL" w:cs="Abyssinica SIL test"/>
               </w:rPr>
               <w:br/>
+            </w:r>
+            <w:proofErr w:type="spellStart"/>
+            <w:r>
+              <w:rPr>
+                <w:rFonts w:ascii="Abyssinica SIL" w:hAnsi="Abyssinica SIL" w:cs="Abyssinica SIL test"/>
+              </w:rPr>
               <w:t>SSi</w:t>
             </w:r>
+            <w:proofErr w:type="spellEnd"/>
           </w:p>
         </w:tc>
         <w:tc>
@@ -14551,8 +15056,15 @@
                 <w:rFonts w:ascii="Abyssinica SIL" w:hAnsi="Abyssinica SIL" w:cs="Abyssinica SIL test"/>
               </w:rPr>
               <w:br/>
+            </w:r>
+            <w:proofErr w:type="spellStart"/>
+            <w:r>
+              <w:rPr>
+                <w:rFonts w:ascii="Abyssinica SIL" w:hAnsi="Abyssinica SIL" w:cs="Abyssinica SIL test"/>
+              </w:rPr>
               <w:t>SSa</w:t>
             </w:r>
+            <w:proofErr w:type="spellEnd"/>
           </w:p>
         </w:tc>
         <w:tc>
@@ -14589,8 +15101,15 @@
                 <w:rFonts w:ascii="Abyssinica SIL" w:hAnsi="Abyssinica SIL" w:cs="Abyssinica SIL test"/>
               </w:rPr>
               <w:br/>
+            </w:r>
+            <w:proofErr w:type="spellStart"/>
+            <w:r>
+              <w:rPr>
+                <w:rFonts w:ascii="Abyssinica SIL" w:hAnsi="Abyssinica SIL" w:cs="Abyssinica SIL test"/>
+              </w:rPr>
               <w:t>SSie</w:t>
             </w:r>
+            <w:proofErr w:type="spellEnd"/>
           </w:p>
         </w:tc>
         <w:tc>
@@ -14665,8 +15184,15 @@
                 <w:rFonts w:ascii="Abyssinica SIL" w:hAnsi="Abyssinica SIL" w:cs="Abyssinica SIL test"/>
               </w:rPr>
               <w:br/>
+            </w:r>
+            <w:proofErr w:type="spellStart"/>
+            <w:r>
+              <w:rPr>
+                <w:rFonts w:ascii="Abyssinica SIL" w:hAnsi="Abyssinica SIL" w:cs="Abyssinica SIL test"/>
+              </w:rPr>
               <w:t>SSo</w:t>
             </w:r>
+            <w:proofErr w:type="spellEnd"/>
           </w:p>
         </w:tc>
         <w:tc>
@@ -14844,6 +15370,7 @@
                 <w:bCs/>
               </w:rPr>
             </w:pPr>
+            <w:proofErr w:type="spellStart"/>
             <w:r>
               <w:rPr>
                 <w:rFonts w:ascii="Abyssinica SIL" w:hAnsi="Abyssinica SIL" w:cs="Abyssinica SIL test"/>
@@ -14851,6 +15378,7 @@
               </w:rPr>
               <w:t>አፍ</w:t>
             </w:r>
+            <w:proofErr w:type="spellEnd"/>
           </w:p>
         </w:tc>
         <w:tc>
@@ -14882,9 +15410,11 @@
               </w:rPr>
               <w:br/>
             </w:r>
+            <w:proofErr w:type="spellStart"/>
             <w:r>
               <w:t>fe</w:t>
             </w:r>
+            <w:proofErr w:type="spellEnd"/>
           </w:p>
         </w:tc>
         <w:tc>
@@ -15086,9 +15616,11 @@
               </w:rPr>
               <w:br/>
             </w:r>
+            <w:proofErr w:type="spellStart"/>
             <w:r>
               <w:t>fo</w:t>
             </w:r>
+            <w:proofErr w:type="spellEnd"/>
           </w:p>
         </w:tc>
         <w:tc>
@@ -15195,9 +15727,11 @@
               </w:rPr>
               <w:br/>
             </w:r>
+            <w:proofErr w:type="spellStart"/>
             <w:r>
               <w:t>fua</w:t>
             </w:r>
+            <w:proofErr w:type="spellEnd"/>
           </w:p>
         </w:tc>
         <w:tc>
@@ -15245,6 +15779,7 @@
                 <w:bCs/>
               </w:rPr>
             </w:pPr>
+            <w:proofErr w:type="spellStart"/>
             <w:r>
               <w:rPr>
                 <w:rFonts w:ascii="Abyssinica SIL" w:hAnsi="Abyssinica SIL" w:cs="Abyssinica SIL test"/>
@@ -15252,6 +15787,7 @@
               </w:rPr>
               <w:t>ፕሳ</w:t>
             </w:r>
+            <w:proofErr w:type="spellEnd"/>
           </w:p>
         </w:tc>
         <w:tc>
@@ -15319,9 +15855,11 @@
               </w:rPr>
               <w:br/>
             </w:r>
+            <w:proofErr w:type="spellStart"/>
             <w:r>
               <w:t>pu</w:t>
             </w:r>
+            <w:proofErr w:type="spellEnd"/>
           </w:p>
         </w:tc>
         <w:tc>
@@ -15607,9 +16145,11 @@
               </w:rPr>
               <w:br/>
             </w:r>
+            <w:proofErr w:type="spellStart"/>
             <w:r>
               <w:t>pua</w:t>
             </w:r>
+            <w:proofErr w:type="spellEnd"/>
           </w:p>
         </w:tc>
         <w:tc>
@@ -17312,12 +17852,6 @@
     </w:tbl>
     <w:p/>
     <w:p>
-      <w:pPr>
-        <w:rPr>
-          <w:rFonts w:ascii="Nyala" w:hAnsi="Nyala"/>
-          <w:lang w:val="am-ET"/>
-        </w:rPr>
-      </w:pPr>
       <w:r>
         <w:t xml:space="preserve">Numeral composition will continue as 0s are entered up to </w:t>
       </w:r>
@@ -17331,6 +17865,183 @@
         <w:t xml:space="preserve"> (100,000,000).</w:t>
       </w:r>
     </w:p>
+    <w:p/>
+    <w:p>
+      <w:pPr>
+        <w:jc w:val="both"/>
+      </w:pPr>
+      <w:r>
+        <w:t>The “connected” style of Ethiopic numerals can be created by changing the font from “</w:t>
+      </w:r>
+      <w:proofErr w:type="spellStart"/>
+      <w:r>
+        <w:t>Abyssinica</w:t>
+      </w:r>
+      <w:proofErr w:type="spellEnd"/>
+      <w:r>
+        <w:t xml:space="preserve"> SIL” to “</w:t>
+      </w:r>
+      <w:proofErr w:type="spellStart"/>
+      <w:r>
+        <w:t>Abyssinica</w:t>
+      </w:r>
+      <w:proofErr w:type="spellEnd"/>
+      <w:r>
+        <w:t xml:space="preserve"> SIL (Connected)” as seen in the following table:</w:t>
+      </w:r>
+    </w:p>
+    <w:p>
+      <w:pPr>
+        <w:jc w:val="both"/>
+      </w:pPr>
+    </w:p>
+    <w:tbl>
+      <w:tblPr>
+        <w:tblStyle w:val="TableGrid"/>
+        <w:tblW w:w="0" w:type="auto"/>
+        <w:tblLook w:val="04A0" w:firstRow="1" w:lastRow="0" w:firstColumn="1" w:lastColumn="0" w:noHBand="0" w:noVBand="1"/>
+      </w:tblPr>
+      <w:tblGrid>
+        <w:gridCol w:w="2425"/>
+        <w:gridCol w:w="4410"/>
+      </w:tblGrid>
+      <w:tr>
+        <w:tc>
+          <w:tcPr>
+            <w:tcW w:w="2425" w:type="dxa"/>
+          </w:tcPr>
+          <w:p>
+            <w:pPr>
+              <w:jc w:val="center"/>
+              <w:rPr>
+                <w:b/>
+                <w:bCs/>
+                <w:sz w:val="28"/>
+                <w:szCs w:val="28"/>
+              </w:rPr>
+            </w:pPr>
+            <w:proofErr w:type="spellStart"/>
+            <w:r>
+              <w:rPr>
+                <w:b/>
+                <w:bCs/>
+                <w:sz w:val="28"/>
+                <w:szCs w:val="28"/>
+              </w:rPr>
+              <w:t>Abyssinica</w:t>
+            </w:r>
+            <w:proofErr w:type="spellEnd"/>
+            <w:r>
+              <w:rPr>
+                <w:b/>
+                <w:bCs/>
+                <w:sz w:val="28"/>
+                <w:szCs w:val="28"/>
+              </w:rPr>
+              <w:t xml:space="preserve"> SIL</w:t>
+            </w:r>
+          </w:p>
+        </w:tc>
+        <w:tc>
+          <w:tcPr>
+            <w:tcW w:w="4410" w:type="dxa"/>
+          </w:tcPr>
+          <w:p>
+            <w:pPr>
+              <w:jc w:val="center"/>
+              <w:rPr>
+                <w:b/>
+                <w:bCs/>
+                <w:sz w:val="28"/>
+                <w:szCs w:val="28"/>
+              </w:rPr>
+            </w:pPr>
+            <w:proofErr w:type="spellStart"/>
+            <w:r>
+              <w:rPr>
+                <w:b/>
+                <w:bCs/>
+                <w:sz w:val="28"/>
+                <w:szCs w:val="28"/>
+              </w:rPr>
+              <w:t>Abyssinica</w:t>
+            </w:r>
+            <w:proofErr w:type="spellEnd"/>
+            <w:r>
+              <w:rPr>
+                <w:b/>
+                <w:bCs/>
+                <w:sz w:val="28"/>
+                <w:szCs w:val="28"/>
+              </w:rPr>
+              <w:t xml:space="preserve"> SIL</w:t>
+            </w:r>
+            <w:r>
+              <w:rPr>
+                <w:b/>
+                <w:bCs/>
+                <w:sz w:val="28"/>
+                <w:szCs w:val="28"/>
+              </w:rPr>
+              <w:t xml:space="preserve"> (Connected)</w:t>
+            </w:r>
+          </w:p>
+        </w:tc>
+      </w:tr>
+      <w:tr>
+        <w:tc>
+          <w:tcPr>
+            <w:tcW w:w="2425" w:type="dxa"/>
+          </w:tcPr>
+          <w:p>
+            <w:pPr>
+              <w:jc w:val="center"/>
+              <w:rPr>
+                <w:rFonts w:ascii="Abyssinica SIL" w:hAnsi="Abyssinica SIL" w:cs="Abyssinica SIL"/>
+                <w:sz w:val="32"/>
+                <w:szCs w:val="32"/>
+                <w:lang w:val="gez-Ethi-ET"/>
+              </w:rPr>
+            </w:pPr>
+            <w:r>
+              <w:rPr>
+                <w:rFonts w:ascii="Abyssinica SIL" w:hAnsi="Abyssinica SIL" w:cs="Abyssinica SIL"/>
+                <w:sz w:val="32"/>
+                <w:szCs w:val="32"/>
+                <w:lang w:val="gez-Ethi-ET"/>
+              </w:rPr>
+              <w:t>፲፱፻፹፫</w:t>
+            </w:r>
+          </w:p>
+        </w:tc>
+        <w:tc>
+          <w:tcPr>
+            <w:tcW w:w="4410" w:type="dxa"/>
+          </w:tcPr>
+          <w:p>
+            <w:pPr>
+              <w:jc w:val="center"/>
+              <w:rPr>
+                <w:rFonts w:ascii="Abyssinica SIL (Connected)" w:hAnsi="Abyssinica SIL (Connected)" w:cs="Abyssinica SIL (Connected)"/>
+                <w:sz w:val="32"/>
+                <w:szCs w:val="32"/>
+                <w:lang w:val="gez-Ethi-ET"/>
+              </w:rPr>
+            </w:pPr>
+            <w:r>
+              <w:rPr>
+                <w:rFonts w:ascii="Abyssinica SIL (Connected)" w:hAnsi="Abyssinica SIL (Connected)" w:cs="Abyssinica SIL (Connected)"/>
+                <w:sz w:val="32"/>
+                <w:szCs w:val="32"/>
+                <w:lang w:val="gez-Ethi-ET"/>
+              </w:rPr>
+              <w:t>፲፱፻፹፫</w:t>
+            </w:r>
+          </w:p>
+        </w:tc>
+      </w:tr>
+    </w:tbl>
+    <w:p/>
     <w:sectPr>
       <w:pgSz w:w="11909" w:h="16834" w:code="9"/>
       <w:pgMar w:top="1440" w:right="1800" w:bottom="1440" w:left="1800" w:header="720" w:footer="720" w:gutter="0"/>
@@ -17342,7 +18053,7 @@
 </file>
 
 <file path=word/endnotes.xml><?xml version="1.0" encoding="utf-8"?>
-<w:endnotes xmlns:wpc="http://schemas.microsoft.com/office/word/2010/wordprocessingCanvas" xmlns:cx="http://schemas.microsoft.com/office/drawing/2014/chartex" xmlns:cx1="http://schemas.microsoft.com/office/drawing/2015/9/8/chartex" xmlns:cx2="http://schemas.microsoft.com/office/drawing/2015/10/21/chartex" xmlns:cx3="http://schemas.microsoft.com/office/drawing/2016/5/9/chartex" xmlns:cx4="http://schemas.microsoft.com/office/drawing/2016/5/10/chartex" xmlns:cx5="http://schemas.microsoft.com/office/drawing/2016/5/11/chartex" xmlns:cx6="http://schemas.microsoft.com/office/drawing/2016/5/12/chartex" xmlns:cx7="http://schemas.microsoft.com/office/drawing/2016/5/13/chartex" xmlns:cx8="http://schemas.microsoft.com/office/drawing/2016/5/14/chartex" xmlns:mc="http://schemas.openxmlformats.org/markup-compatibility/2006" xmlns:aink="http://schemas.microsoft.com/office/drawing/2016/ink" xmlns:am3d="http://schemas.microsoft.com/office/drawing/2017/model3d" xmlns:o="urn:schemas-microsoft-com:office:office" xmlns:r="http://schemas.openxmlformats.org/officeDocument/2006/relationships" xmlns:m="http://schemas.openxmlformats.org/officeDocument/2006/math" xmlns:v="urn:schemas-microsoft-com:vml" xmlns:wp14="http://schemas.microsoft.com/office/word/2010/wordprocessingDrawing" xmlns:wp="http://schemas.openxmlformats.org/drawingml/2006/wordprocessingDrawing" xmlns:w10="urn:schemas-microsoft-com:office:word" xmlns:w="http://schemas.openxmlformats.org/wordprocessingml/2006/main" xmlns:w14="http://schemas.microsoft.com/office/word/2010/wordml" xmlns:w15="http://schemas.microsoft.com/office/word/2012/wordml" xmlns:w16cid="http://schemas.microsoft.com/office/word/2016/wordml/cid" xmlns:w16se="http://schemas.microsoft.com/office/word/2015/wordml/symex" xmlns:wpg="http://schemas.microsoft.com/office/word/2010/wordprocessingGroup" xmlns:wpi="http://schemas.microsoft.com/office/word/2010/wordprocessingInk" xmlns:wne="http://schemas.microsoft.com/office/word/2006/wordml" xmlns:wps="http://schemas.microsoft.com/office/word/2010/wordprocessingShape" mc:Ignorable="w14 w15 w16se w16cid wp14">
+<w:endnotes xmlns:wpc="http://schemas.microsoft.com/office/word/2010/wordprocessingCanvas" xmlns:cx="http://schemas.microsoft.com/office/drawing/2014/chartex" xmlns:cx1="http://schemas.microsoft.com/office/drawing/2015/9/8/chartex" xmlns:cx2="http://schemas.microsoft.com/office/drawing/2015/10/21/chartex" xmlns:cx3="http://schemas.microsoft.com/office/drawing/2016/5/9/chartex" xmlns:cx4="http://schemas.microsoft.com/office/drawing/2016/5/10/chartex" xmlns:cx5="http://schemas.microsoft.com/office/drawing/2016/5/11/chartex" xmlns:cx6="http://schemas.microsoft.com/office/drawing/2016/5/12/chartex" xmlns:cx7="http://schemas.microsoft.com/office/drawing/2016/5/13/chartex" xmlns:cx8="http://schemas.microsoft.com/office/drawing/2016/5/14/chartex" xmlns:mc="http://schemas.openxmlformats.org/markup-compatibility/2006" xmlns:aink="http://schemas.microsoft.com/office/drawing/2016/ink" xmlns:am3d="http://schemas.microsoft.com/office/drawing/2017/model3d" xmlns:o="urn:schemas-microsoft-com:office:office" xmlns:r="http://schemas.openxmlformats.org/officeDocument/2006/relationships" xmlns:m="http://schemas.openxmlformats.org/officeDocument/2006/math" xmlns:v="urn:schemas-microsoft-com:vml" xmlns:wp14="http://schemas.microsoft.com/office/word/2010/wordprocessingDrawing" xmlns:wp="http://schemas.openxmlformats.org/drawingml/2006/wordprocessingDrawing" xmlns:w10="urn:schemas-microsoft-com:office:word" xmlns:w="http://schemas.openxmlformats.org/wordprocessingml/2006/main" xmlns:w14="http://schemas.microsoft.com/office/word/2010/wordml" xmlns:w15="http://schemas.microsoft.com/office/word/2012/wordml" xmlns:w16cex="http://schemas.microsoft.com/office/word/2018/wordml/cex" xmlns:w16cid="http://schemas.microsoft.com/office/word/2016/wordml/cid" xmlns:w16="http://schemas.microsoft.com/office/word/2018/wordml" xmlns:w16sdtdh="http://schemas.microsoft.com/office/word/2020/wordml/sdtdatahash" xmlns:w16se="http://schemas.microsoft.com/office/word/2015/wordml/symex" xmlns:wpg="http://schemas.microsoft.com/office/word/2010/wordprocessingGroup" xmlns:wpi="http://schemas.microsoft.com/office/word/2010/wordprocessingInk" xmlns:wne="http://schemas.microsoft.com/office/word/2006/wordml" xmlns:wps="http://schemas.microsoft.com/office/word/2010/wordprocessingShape" mc:Ignorable="w14 w15 w16se w16cid w16 w16cex w16sdtdh wp14">
   <w:endnote w:type="separator" w:id="-1">
     <w:p>
       <w:r>
@@ -17361,7 +18072,7 @@
 </file>
 
 <file path=word/footnotes.xml><?xml version="1.0" encoding="utf-8"?>
-<w:footnotes xmlns:wpc="http://schemas.microsoft.com/office/word/2010/wordprocessingCanvas" xmlns:cx="http://schemas.microsoft.com/office/drawing/2014/chartex" xmlns:cx1="http://schemas.microsoft.com/office/drawing/2015/9/8/chartex" xmlns:cx2="http://schemas.microsoft.com/office/drawing/2015/10/21/chartex" xmlns:cx3="http://schemas.microsoft.com/office/drawing/2016/5/9/chartex" xmlns:cx4="http://schemas.microsoft.com/office/drawing/2016/5/10/chartex" xmlns:cx5="http://schemas.microsoft.com/office/drawing/2016/5/11/chartex" xmlns:cx6="http://schemas.microsoft.com/office/drawing/2016/5/12/chartex" xmlns:cx7="http://schemas.microsoft.com/office/drawing/2016/5/13/chartex" xmlns:cx8="http://schemas.microsoft.com/office/drawing/2016/5/14/chartex" xmlns:mc="http://schemas.openxmlformats.org/markup-compatibility/2006" xmlns:aink="http://schemas.microsoft.com/office/drawing/2016/ink" xmlns:am3d="http://schemas.microsoft.com/office/drawing/2017/model3d" xmlns:o="urn:schemas-microsoft-com:office:office" xmlns:r="http://schemas.openxmlformats.org/officeDocument/2006/relationships" xmlns:m="http://schemas.openxmlformats.org/officeDocument/2006/math" xmlns:v="urn:schemas-microsoft-com:vml" xmlns:wp14="http://schemas.microsoft.com/office/word/2010/wordprocessingDrawing" xmlns:wp="http://schemas.openxmlformats.org/drawingml/2006/wordprocessingDrawing" xmlns:w10="urn:schemas-microsoft-com:office:word" xmlns:w="http://schemas.openxmlformats.org/wordprocessingml/2006/main" xmlns:w14="http://schemas.microsoft.com/office/word/2010/wordml" xmlns:w15="http://schemas.microsoft.com/office/word/2012/wordml" xmlns:w16cid="http://schemas.microsoft.com/office/word/2016/wordml/cid" xmlns:w16se="http://schemas.microsoft.com/office/word/2015/wordml/symex" xmlns:wpg="http://schemas.microsoft.com/office/word/2010/wordprocessingGroup" xmlns:wpi="http://schemas.microsoft.com/office/word/2010/wordprocessingInk" xmlns:wne="http://schemas.microsoft.com/office/word/2006/wordml" xmlns:wps="http://schemas.microsoft.com/office/word/2010/wordprocessingShape" mc:Ignorable="w14 w15 w16se w16cid wp14">
+<w:footnotes xmlns:wpc="http://schemas.microsoft.com/office/word/2010/wordprocessingCanvas" xmlns:cx="http://schemas.microsoft.com/office/drawing/2014/chartex" xmlns:cx1="http://schemas.microsoft.com/office/drawing/2015/9/8/chartex" xmlns:cx2="http://schemas.microsoft.com/office/drawing/2015/10/21/chartex" xmlns:cx3="http://schemas.microsoft.com/office/drawing/2016/5/9/chartex" xmlns:cx4="http://schemas.microsoft.com/office/drawing/2016/5/10/chartex" xmlns:cx5="http://schemas.microsoft.com/office/drawing/2016/5/11/chartex" xmlns:cx6="http://schemas.microsoft.com/office/drawing/2016/5/12/chartex" xmlns:cx7="http://schemas.microsoft.com/office/drawing/2016/5/13/chartex" xmlns:cx8="http://schemas.microsoft.com/office/drawing/2016/5/14/chartex" xmlns:mc="http://schemas.openxmlformats.org/markup-compatibility/2006" xmlns:aink="http://schemas.microsoft.com/office/drawing/2016/ink" xmlns:am3d="http://schemas.microsoft.com/office/drawing/2017/model3d" xmlns:o="urn:schemas-microsoft-com:office:office" xmlns:r="http://schemas.openxmlformats.org/officeDocument/2006/relationships" xmlns:m="http://schemas.openxmlformats.org/officeDocument/2006/math" xmlns:v="urn:schemas-microsoft-com:vml" xmlns:wp14="http://schemas.microsoft.com/office/word/2010/wordprocessingDrawing" xmlns:wp="http://schemas.openxmlformats.org/drawingml/2006/wordprocessingDrawing" xmlns:w10="urn:schemas-microsoft-com:office:word" xmlns:w="http://schemas.openxmlformats.org/wordprocessingml/2006/main" xmlns:w14="http://schemas.microsoft.com/office/word/2010/wordml" xmlns:w15="http://schemas.microsoft.com/office/word/2012/wordml" xmlns:w16cex="http://schemas.microsoft.com/office/word/2018/wordml/cex" xmlns:w16cid="http://schemas.microsoft.com/office/word/2016/wordml/cid" xmlns:w16="http://schemas.microsoft.com/office/word/2018/wordml" xmlns:w16sdtdh="http://schemas.microsoft.com/office/word/2020/wordml/sdtdatahash" xmlns:w16se="http://schemas.microsoft.com/office/word/2015/wordml/symex" xmlns:wpg="http://schemas.microsoft.com/office/word/2010/wordprocessingGroup" xmlns:wpi="http://schemas.microsoft.com/office/word/2010/wordprocessingInk" xmlns:wne="http://schemas.microsoft.com/office/word/2006/wordml" xmlns:wps="http://schemas.microsoft.com/office/word/2010/wordprocessingShape" mc:Ignorable="w14 w15 w16se w16cid w16 w16cex w16sdtdh wp14">
   <w:footnote w:type="separator" w:id="-1">
     <w:p>
       <w:r>
@@ -17380,7 +18091,7 @@
 </file>
 
 <file path=word/numbering.xml><?xml version="1.0" encoding="utf-8"?>
-<w:numbering xmlns:wpc="http://schemas.microsoft.com/office/word/2010/wordprocessingCanvas" xmlns:cx="http://schemas.microsoft.com/office/drawing/2014/chartex" xmlns:cx1="http://schemas.microsoft.com/office/drawing/2015/9/8/chartex" xmlns:cx2="http://schemas.microsoft.com/office/drawing/2015/10/21/chartex" xmlns:cx3="http://schemas.microsoft.com/office/drawing/2016/5/9/chartex" xmlns:cx4="http://schemas.microsoft.com/office/drawing/2016/5/10/chartex" xmlns:cx5="http://schemas.microsoft.com/office/drawing/2016/5/11/chartex" xmlns:cx6="http://schemas.microsoft.com/office/drawing/2016/5/12/chartex" xmlns:cx7="http://schemas.microsoft.com/office/drawing/2016/5/13/chartex" xmlns:cx8="http://schemas.microsoft.com/office/drawing/2016/5/14/chartex" xmlns:mc="http://schemas.openxmlformats.org/markup-compatibility/2006" xmlns:aink="http://schemas.microsoft.com/office/drawing/2016/ink" xmlns:am3d="http://schemas.microsoft.com/office/drawing/2017/model3d" xmlns:o="urn:schemas-microsoft-com:office:office" xmlns:r="http://schemas.openxmlformats.org/officeDocument/2006/relationships" xmlns:m="http://schemas.openxmlformats.org/officeDocument/2006/math" xmlns:v="urn:schemas-microsoft-com:vml" xmlns:wp14="http://schemas.microsoft.com/office/word/2010/wordprocessingDrawing" xmlns:wp="http://schemas.openxmlformats.org/drawingml/2006/wordprocessingDrawing" xmlns:w10="urn:schemas-microsoft-com:office:word" xmlns:w="http://schemas.openxmlformats.org/wordprocessingml/2006/main" xmlns:w14="http://schemas.microsoft.com/office/word/2010/wordml" xmlns:w15="http://schemas.microsoft.com/office/word/2012/wordml" xmlns:w16cid="http://schemas.microsoft.com/office/word/2016/wordml/cid" xmlns:w16se="http://schemas.microsoft.com/office/word/2015/wordml/symex" xmlns:wpg="http://schemas.microsoft.com/office/word/2010/wordprocessingGroup" xmlns:wpi="http://schemas.microsoft.com/office/word/2010/wordprocessingInk" xmlns:wne="http://schemas.microsoft.com/office/word/2006/wordml" xmlns:wps="http://schemas.microsoft.com/office/word/2010/wordprocessingShape" mc:Ignorable="w14 w15 w16se w16cid wp14">
+<w:numbering xmlns:wpc="http://schemas.microsoft.com/office/word/2010/wordprocessingCanvas" xmlns:cx="http://schemas.microsoft.com/office/drawing/2014/chartex" xmlns:cx1="http://schemas.microsoft.com/office/drawing/2015/9/8/chartex" xmlns:cx2="http://schemas.microsoft.com/office/drawing/2015/10/21/chartex" xmlns:cx3="http://schemas.microsoft.com/office/drawing/2016/5/9/chartex" xmlns:cx4="http://schemas.microsoft.com/office/drawing/2016/5/10/chartex" xmlns:cx5="http://schemas.microsoft.com/office/drawing/2016/5/11/chartex" xmlns:cx6="http://schemas.microsoft.com/office/drawing/2016/5/12/chartex" xmlns:cx7="http://schemas.microsoft.com/office/drawing/2016/5/13/chartex" xmlns:cx8="http://schemas.microsoft.com/office/drawing/2016/5/14/chartex" xmlns:mc="http://schemas.openxmlformats.org/markup-compatibility/2006" xmlns:aink="http://schemas.microsoft.com/office/drawing/2016/ink" xmlns:am3d="http://schemas.microsoft.com/office/drawing/2017/model3d" xmlns:o="urn:schemas-microsoft-com:office:office" xmlns:r="http://schemas.openxmlformats.org/officeDocument/2006/relationships" xmlns:m="http://schemas.openxmlformats.org/officeDocument/2006/math" xmlns:v="urn:schemas-microsoft-com:vml" xmlns:wp14="http://schemas.microsoft.com/office/word/2010/wordprocessingDrawing" xmlns:wp="http://schemas.openxmlformats.org/drawingml/2006/wordprocessingDrawing" xmlns:w10="urn:schemas-microsoft-com:office:word" xmlns:w="http://schemas.openxmlformats.org/wordprocessingml/2006/main" xmlns:w14="http://schemas.microsoft.com/office/word/2010/wordml" xmlns:w15="http://schemas.microsoft.com/office/word/2012/wordml" xmlns:w16cex="http://schemas.microsoft.com/office/word/2018/wordml/cex" xmlns:w16cid="http://schemas.microsoft.com/office/word/2016/wordml/cid" xmlns:w16="http://schemas.microsoft.com/office/word/2018/wordml" xmlns:w16sdtdh="http://schemas.microsoft.com/office/word/2020/wordml/sdtdatahash" xmlns:w16se="http://schemas.microsoft.com/office/word/2015/wordml/symex" xmlns:wpg="http://schemas.microsoft.com/office/word/2010/wordprocessingGroup" xmlns:wpi="http://schemas.microsoft.com/office/word/2010/wordprocessingInk" xmlns:wne="http://schemas.microsoft.com/office/word/2006/wordml" xmlns:wps="http://schemas.microsoft.com/office/word/2010/wordprocessingShape" mc:Ignorable="w14 w15 w16se w16cid w16 w16cex w16sdtdh wp14">
   <w:abstractNum w:abstractNumId="0" w15:restartNumberingAfterBreak="0">
     <w:nsid w:val="FFFFFF7C"/>
     <w:multiLevelType w:val="singleLevel"/>
@@ -18566,7 +19277,7 @@
 </file>
 
 <file path=word/styles.xml><?xml version="1.0" encoding="utf-8"?>
-<w:styles xmlns:mc="http://schemas.openxmlformats.org/markup-compatibility/2006" xmlns:r="http://schemas.openxmlformats.org/officeDocument/2006/relationships" xmlns:w="http://schemas.openxmlformats.org/wordprocessingml/2006/main" xmlns:w14="http://schemas.microsoft.com/office/word/2010/wordml" xmlns:w15="http://schemas.microsoft.com/office/word/2012/wordml" xmlns:w16cid="http://schemas.microsoft.com/office/word/2016/wordml/cid" xmlns:w16se="http://schemas.microsoft.com/office/word/2015/wordml/symex" mc:Ignorable="w14 w15 w16se w16cid">
+<w:styles xmlns:mc="http://schemas.openxmlformats.org/markup-compatibility/2006" xmlns:r="http://schemas.openxmlformats.org/officeDocument/2006/relationships" xmlns:w="http://schemas.openxmlformats.org/wordprocessingml/2006/main" xmlns:w14="http://schemas.microsoft.com/office/word/2010/wordml" xmlns:w15="http://schemas.microsoft.com/office/word/2012/wordml" xmlns:w16cex="http://schemas.microsoft.com/office/word/2018/wordml/cex" xmlns:w16cid="http://schemas.microsoft.com/office/word/2016/wordml/cid" xmlns:w16="http://schemas.microsoft.com/office/word/2018/wordml" xmlns:w16sdtdh="http://schemas.microsoft.com/office/word/2020/wordml/sdtdatahash" xmlns:w16se="http://schemas.microsoft.com/office/word/2015/wordml/symex" mc:Ignorable="w14 w15 w16se w16cid w16 w16cex w16sdtdh">
   <w:docDefaults>
     <w:rPrDefault>
       <w:rPr>

</xml_diff>

<commit_message>
Revert "update from master"
This reverts commit d1f9dacce7dd3cdd35c3e53df952f6c9cd7e7225.
</commit_message>
<xml_diff>
--- a/release/gff/gff_amharic/source/AmharicTyping-English.docx
+++ b/release/gff/gff_amharic/source/AmharicTyping-English.docx
@@ -1,12 +1,14 @@
 
 <file path=word/document.xml><?xml version="1.0" encoding="utf-8"?>
-<w:document xmlns:wpc="http://schemas.microsoft.com/office/word/2010/wordprocessingCanvas" xmlns:cx="http://schemas.microsoft.com/office/drawing/2014/chartex" xmlns:cx1="http://schemas.microsoft.com/office/drawing/2015/9/8/chartex" xmlns:cx2="http://schemas.microsoft.com/office/drawing/2015/10/21/chartex" xmlns:cx3="http://schemas.microsoft.com/office/drawing/2016/5/9/chartex" xmlns:cx4="http://schemas.microsoft.com/office/drawing/2016/5/10/chartex" xmlns:cx5="http://schemas.microsoft.com/office/drawing/2016/5/11/chartex" xmlns:cx6="http://schemas.microsoft.com/office/drawing/2016/5/12/chartex" xmlns:cx7="http://schemas.microsoft.com/office/drawing/2016/5/13/chartex" xmlns:cx8="http://schemas.microsoft.com/office/drawing/2016/5/14/chartex" xmlns:mc="http://schemas.openxmlformats.org/markup-compatibility/2006" xmlns:aink="http://schemas.microsoft.com/office/drawing/2016/ink" xmlns:am3d="http://schemas.microsoft.com/office/drawing/2017/model3d" xmlns:o="urn:schemas-microsoft-com:office:office" xmlns:r="http://schemas.openxmlformats.org/officeDocument/2006/relationships" xmlns:m="http://schemas.openxmlformats.org/officeDocument/2006/math" xmlns:v="urn:schemas-microsoft-com:vml" xmlns:wp14="http://schemas.microsoft.com/office/word/2010/wordprocessingDrawing" xmlns:wp="http://schemas.openxmlformats.org/drawingml/2006/wordprocessingDrawing" xmlns:w10="urn:schemas-microsoft-com:office:word" xmlns:w="http://schemas.openxmlformats.org/wordprocessingml/2006/main" xmlns:w14="http://schemas.microsoft.com/office/word/2010/wordml" xmlns:w15="http://schemas.microsoft.com/office/word/2012/wordml" xmlns:w16cex="http://schemas.microsoft.com/office/word/2018/wordml/cex" xmlns:w16cid="http://schemas.microsoft.com/office/word/2016/wordml/cid" xmlns:w16="http://schemas.microsoft.com/office/word/2018/wordml" xmlns:w16sdtdh="http://schemas.microsoft.com/office/word/2020/wordml/sdtdatahash" xmlns:w16se="http://schemas.microsoft.com/office/word/2015/wordml/symex" xmlns:wpg="http://schemas.microsoft.com/office/word/2010/wordprocessingGroup" xmlns:wpi="http://schemas.microsoft.com/office/word/2010/wordprocessingInk" xmlns:wne="http://schemas.microsoft.com/office/word/2006/wordml" xmlns:wps="http://schemas.microsoft.com/office/word/2010/wordprocessingShape" mc:Ignorable="w14 w15 w16se w16cid w16 w16cex w16sdtdh wp14">
+<w:document xmlns:wpc="http://schemas.microsoft.com/office/word/2010/wordprocessingCanvas" xmlns:cx="http://schemas.microsoft.com/office/drawing/2014/chartex" xmlns:cx1="http://schemas.microsoft.com/office/drawing/2015/9/8/chartex" xmlns:cx2="http://schemas.microsoft.com/office/drawing/2015/10/21/chartex" xmlns:cx3="http://schemas.microsoft.com/office/drawing/2016/5/9/chartex" xmlns:cx4="http://schemas.microsoft.com/office/drawing/2016/5/10/chartex" xmlns:cx5="http://schemas.microsoft.com/office/drawing/2016/5/11/chartex" xmlns:cx6="http://schemas.microsoft.com/office/drawing/2016/5/12/chartex" xmlns:cx7="http://schemas.microsoft.com/office/drawing/2016/5/13/chartex" xmlns:cx8="http://schemas.microsoft.com/office/drawing/2016/5/14/chartex" xmlns:mc="http://schemas.openxmlformats.org/markup-compatibility/2006" xmlns:aink="http://schemas.microsoft.com/office/drawing/2016/ink" xmlns:am3d="http://schemas.microsoft.com/office/drawing/2017/model3d" xmlns:o="urn:schemas-microsoft-com:office:office" xmlns:r="http://schemas.openxmlformats.org/officeDocument/2006/relationships" xmlns:m="http://schemas.openxmlformats.org/officeDocument/2006/math" xmlns:v="urn:schemas-microsoft-com:vml" xmlns:wp14="http://schemas.microsoft.com/office/word/2010/wordprocessingDrawing" xmlns:wp="http://schemas.openxmlformats.org/drawingml/2006/wordprocessingDrawing" xmlns:w10="urn:schemas-microsoft-com:office:word" xmlns:w="http://schemas.openxmlformats.org/wordprocessingml/2006/main" xmlns:w14="http://schemas.microsoft.com/office/word/2010/wordml" xmlns:w15="http://schemas.microsoft.com/office/word/2012/wordml" xmlns:w16cid="http://schemas.microsoft.com/office/word/2016/wordml/cid" xmlns:w16se="http://schemas.microsoft.com/office/word/2015/wordml/symex" xmlns:wpg="http://schemas.microsoft.com/office/word/2010/wordprocessingGroup" xmlns:wpi="http://schemas.microsoft.com/office/word/2010/wordprocessingInk" xmlns:wne="http://schemas.microsoft.com/office/word/2006/wordml" xmlns:wps="http://schemas.microsoft.com/office/word/2010/wordprocessingShape" mc:Ignorable="w14 w15 w16se w16cid wp14">
   <w:body>
     <w:p>
       <w:pPr>
         <w:pStyle w:val="Heading1"/>
         <w:spacing w:before="0"/>
       </w:pPr>
+      <w:bookmarkStart w:id="0" w:name="_GoBack"/>
+      <w:bookmarkEnd w:id="0"/>
       <w:r>
         <w:t>T</w:t>
       </w:r>
@@ -112,7 +114,6 @@
       <w:r>
         <w:t xml:space="preserve">Example: typing </w:t>
       </w:r>
-      <w:proofErr w:type="spellStart"/>
       <w:r>
         <w:rPr>
           <w:b/>
@@ -120,18 +121,15 @@
         </w:rPr>
         <w:t>selam</w:t>
       </w:r>
-      <w:proofErr w:type="spellEnd"/>
       <w:r>
         <w:t xml:space="preserve"> becomes </w:t>
       </w:r>
-      <w:proofErr w:type="spellStart"/>
       <w:r>
         <w:rPr>
           <w:rFonts w:ascii="Abyssinica SIL" w:hAnsi="Abyssinica SIL" w:cs="Abyssinica SIL test"/>
         </w:rPr>
         <w:t>ሰላም</w:t>
       </w:r>
-      <w:proofErr w:type="spellEnd"/>
     </w:p>
     <w:p/>
     <w:p>
@@ -145,23 +143,7 @@
         <w:t>Amharic</w:t>
       </w:r>
       <w:r>
-        <w:t xml:space="preserve"> has more sounds than </w:t>
-      </w:r>
-      <w:proofErr w:type="gramStart"/>
-      <w:r>
-        <w:t>English</w:t>
-      </w:r>
-      <w:proofErr w:type="gramEnd"/>
-      <w:r>
-        <w:t xml:space="preserve"> we sometimes have to adjust this rule. For </w:t>
-      </w:r>
-      <w:proofErr w:type="gramStart"/>
-      <w:r>
-        <w:t>example</w:t>
-      </w:r>
-      <w:proofErr w:type="gramEnd"/>
-      <w:r>
-        <w:t xml:space="preserve"> English does</w:t>
+        <w:t xml:space="preserve"> has more sounds than English we sometimes have to adjust this rule. For example English does</w:t>
       </w:r>
       <w:r>
         <w:t xml:space="preserve"> no</w:t>
@@ -181,13 +163,8 @@
       <w:r>
         <w:t xml:space="preserve"> and the </w:t>
       </w:r>
-      <w:proofErr w:type="spellStart"/>
       <w:r>
-        <w:t>the</w:t>
-      </w:r>
-      <w:proofErr w:type="spellEnd"/>
-      <w:r>
-        <w:t xml:space="preserve"> closest similar letter would be ‘t’. In this case you should type with “capital T”:</w:t>
+        <w:t>the closest similar letter would be ‘t’. In this case you should type with “capital T”:</w:t>
       </w:r>
     </w:p>
     <w:p/>
@@ -198,7 +175,6 @@
       <w:r>
         <w:t xml:space="preserve">Example: typing </w:t>
       </w:r>
-      <w:proofErr w:type="spellStart"/>
       <w:r>
         <w:rPr>
           <w:b/>
@@ -206,18 +182,15 @@
         </w:rPr>
         <w:t>TienaysTlN</w:t>
       </w:r>
-      <w:proofErr w:type="spellEnd"/>
       <w:r>
         <w:t xml:space="preserve"> becomes </w:t>
       </w:r>
-      <w:proofErr w:type="spellStart"/>
       <w:r>
         <w:rPr>
           <w:rFonts w:ascii="Abyssinica SIL" w:hAnsi="Abyssinica SIL" w:cs="Abyssinica SIL test"/>
         </w:rPr>
         <w:t>ጤናይስጥልኝ</w:t>
       </w:r>
-      <w:proofErr w:type="spellEnd"/>
     </w:p>
     <w:p>
       <w:pPr>
@@ -259,7 +232,6 @@
       <w:r>
         <w:t xml:space="preserve">Example: typing </w:t>
       </w:r>
-      <w:proofErr w:type="spellStart"/>
       <w:r>
         <w:rPr>
           <w:b/>
@@ -267,23 +239,19 @@
         </w:rPr>
         <w:t>sselam</w:t>
       </w:r>
-      <w:proofErr w:type="spellEnd"/>
       <w:r>
         <w:t xml:space="preserve"> becomes </w:t>
       </w:r>
-      <w:proofErr w:type="spellStart"/>
       <w:r>
         <w:rPr>
           <w:rFonts w:ascii="Abyssinica SIL" w:hAnsi="Abyssinica SIL" w:cs="Abyssinica SIL test"/>
         </w:rPr>
         <w:t>ሠላም</w:t>
       </w:r>
-      <w:proofErr w:type="spellEnd"/>
       <w:r>
         <w:br/>
         <w:t xml:space="preserve">Example: typing </w:t>
       </w:r>
-      <w:proofErr w:type="spellStart"/>
       <w:r>
         <w:rPr>
           <w:b/>
@@ -291,18 +259,15 @@
         </w:rPr>
         <w:t>SSeHey</w:t>
       </w:r>
-      <w:proofErr w:type="spellEnd"/>
       <w:r>
         <w:t xml:space="preserve"> becomes </w:t>
       </w:r>
-      <w:proofErr w:type="spellStart"/>
       <w:r>
         <w:rPr>
           <w:rFonts w:ascii="Abyssinica SIL" w:hAnsi="Abyssinica SIL" w:cs="Abyssinica SIL test"/>
         </w:rPr>
         <w:t>ፀሐይ</w:t>
       </w:r>
-      <w:proofErr w:type="spellEnd"/>
     </w:p>
     <w:p/>
     <w:p>
@@ -387,7 +352,6 @@
       <w:r>
         <w:t xml:space="preserve">Example: typing </w:t>
       </w:r>
-      <w:proofErr w:type="spellStart"/>
       <w:r>
         <w:rPr>
           <w:b/>
@@ -402,7 +366,6 @@
         </w:rPr>
         <w:t>a</w:t>
       </w:r>
-      <w:proofErr w:type="spellEnd"/>
       <w:r>
         <w:t xml:space="preserve"> becomes </w:t>
       </w:r>
@@ -420,7 +383,6 @@
       <w:r>
         <w:t xml:space="preserve">Example: typing </w:t>
       </w:r>
-      <w:proofErr w:type="spellStart"/>
       <w:r>
         <w:rPr>
           <w:b/>
@@ -428,7 +390,6 @@
         </w:rPr>
         <w:t>guie</w:t>
       </w:r>
-      <w:proofErr w:type="spellEnd"/>
       <w:r>
         <w:t xml:space="preserve"> becomes </w:t>
       </w:r>
@@ -447,14 +408,12 @@
       <w:r>
         <w:t xml:space="preserve">Finally, we must introduce a special rule for ' (apostrophe). Some words are spelt with a </w:t>
       </w:r>
-      <w:proofErr w:type="spellStart"/>
       <w:r>
         <w:rPr>
           <w:rFonts w:ascii="Abyssinica SIL" w:hAnsi="Abyssinica SIL" w:cs="Abyssinica SIL test"/>
         </w:rPr>
         <w:t>ሳድስ</w:t>
       </w:r>
-      <w:proofErr w:type="spellEnd"/>
       <w:r>
         <w:t xml:space="preserve"> (6</w:t>
       </w:r>
@@ -470,18 +429,15 @@
       <w:r>
         <w:t xml:space="preserve"> letter followed by a vowel, like </w:t>
       </w:r>
-      <w:proofErr w:type="spellStart"/>
       <w:r>
         <w:rPr>
           <w:rFonts w:ascii="Abyssinica SIL" w:hAnsi="Abyssinica SIL" w:cs="Abyssinica SIL test"/>
         </w:rPr>
         <w:t>ርኤ</w:t>
       </w:r>
-      <w:proofErr w:type="spellEnd"/>
       <w:r>
         <w:t xml:space="preserve"> in </w:t>
       </w:r>
-      <w:proofErr w:type="spellStart"/>
       <w:r>
         <w:rPr>
           <w:rFonts w:ascii="Abyssinica SIL" w:hAnsi="Abyssinica SIL" w:cs="Abyssinica SIL test"/>
@@ -501,14 +457,12 @@
         </w:rPr>
         <w:t>ል</w:t>
       </w:r>
-      <w:proofErr w:type="spellEnd"/>
       <w:r>
         <w:t>. We u</w:t>
       </w:r>
       <w:r>
         <w:t>se the apostrophe here to type “</w:t>
       </w:r>
-      <w:proofErr w:type="spellStart"/>
       <w:r>
         <w:t>geb</w:t>
       </w:r>
@@ -525,23 +479,17 @@
         <w:t>ie</w:t>
       </w:r>
       <w:r>
-        <w:t>l</w:t>
-      </w:r>
-      <w:proofErr w:type="spellEnd"/>
-      <w:r>
-        <w:t>”</w:t>
+        <w:t>l”</w:t>
       </w:r>
       <w:r>
         <w:t xml:space="preserve"> to make sure we get “</w:t>
       </w:r>
-      <w:proofErr w:type="spellStart"/>
       <w:r>
         <w:rPr>
           <w:rFonts w:ascii="Abyssinica SIL test" w:hAnsi="Abyssinica SIL test" w:cs="Abyssinica SIL test"/>
         </w:rPr>
         <w:t>ርኤ</w:t>
       </w:r>
-      <w:proofErr w:type="spellEnd"/>
       <w:r>
         <w:t>”</w:t>
       </w:r>
@@ -576,7 +524,6 @@
       <w:r>
         <w:t xml:space="preserve">Example: typing </w:t>
       </w:r>
-      <w:proofErr w:type="spellStart"/>
       <w:r>
         <w:rPr>
           <w:b/>
@@ -584,23 +531,19 @@
         </w:rPr>
         <w:t>mel'ak</w:t>
       </w:r>
-      <w:proofErr w:type="spellEnd"/>
       <w:r>
         <w:t xml:space="preserve"> becomes </w:t>
       </w:r>
-      <w:proofErr w:type="spellStart"/>
       <w:r>
         <w:rPr>
           <w:rFonts w:ascii="Abyssinica SIL" w:hAnsi="Abyssinica SIL" w:cs="Abyssinica SIL test"/>
         </w:rPr>
         <w:t>መልአክ</w:t>
       </w:r>
-      <w:proofErr w:type="spellEnd"/>
       <w:r>
         <w:br/>
         <w:t xml:space="preserve">Example: typing </w:t>
       </w:r>
-      <w:proofErr w:type="spellStart"/>
       <w:r>
         <w:rPr>
           <w:b/>
@@ -608,18 +551,15 @@
         </w:rPr>
         <w:t>m'eeraf</w:t>
       </w:r>
-      <w:proofErr w:type="spellEnd"/>
       <w:r>
         <w:t xml:space="preserve"> becomes </w:t>
       </w:r>
-      <w:proofErr w:type="spellStart"/>
       <w:r>
         <w:rPr>
           <w:rFonts w:ascii="Abyssinica SIL" w:hAnsi="Abyssinica SIL" w:cs="Abyssinica SIL test"/>
         </w:rPr>
         <w:t>ምዕራፍ</w:t>
       </w:r>
-      <w:proofErr w:type="spellEnd"/>
     </w:p>
     <w:p/>
     <w:p>
@@ -666,14 +606,12 @@
         </w:rPr>
         <w:t xml:space="preserve">, is needed after a </w:t>
       </w:r>
-      <w:proofErr w:type="spellStart"/>
       <w:r>
         <w:rPr>
           <w:rFonts w:ascii="Abyssinica SIL" w:hAnsi="Abyssinica SIL" w:cs="Abyssinica SIL test"/>
         </w:rPr>
         <w:t>ሳድስ</w:t>
       </w:r>
-      <w:proofErr w:type="spellEnd"/>
       <w:r>
         <w:rPr>
           <w:color w:val="000000"/>
@@ -1043,7 +981,6 @@
                 <w:bCs/>
               </w:rPr>
             </w:pPr>
-            <w:proofErr w:type="spellStart"/>
             <w:r>
               <w:rPr>
                 <w:rFonts w:ascii="Abyssinica SIL" w:hAnsi="Abyssinica SIL" w:cs="Abyssinica SIL test"/>
@@ -1051,7 +988,6 @@
               </w:rPr>
               <w:t>ቤተሰብ</w:t>
             </w:r>
-            <w:proofErr w:type="spellEnd"/>
           </w:p>
         </w:tc>
         <w:tc>
@@ -1073,7 +1009,6 @@
                 <w:bCs/>
               </w:rPr>
             </w:pPr>
-            <w:proofErr w:type="spellStart"/>
             <w:r>
               <w:rPr>
                 <w:rFonts w:ascii="Abyssinica SIL" w:hAnsi="Abyssinica SIL" w:cs="Abyssinica SIL test"/>
@@ -1081,7 +1016,6 @@
               </w:rPr>
               <w:t>ግዕዝ</w:t>
             </w:r>
-            <w:proofErr w:type="spellEnd"/>
           </w:p>
         </w:tc>
         <w:tc>
@@ -1103,7 +1037,6 @@
                 <w:bCs/>
               </w:rPr>
             </w:pPr>
-            <w:proofErr w:type="spellStart"/>
             <w:r>
               <w:rPr>
                 <w:rFonts w:ascii="Abyssinica SIL" w:hAnsi="Abyssinica SIL" w:cs="Abyssinica SIL test"/>
@@ -1111,7 +1044,6 @@
               </w:rPr>
               <w:t>ካዕብ</w:t>
             </w:r>
-            <w:proofErr w:type="spellEnd"/>
           </w:p>
         </w:tc>
         <w:tc>
@@ -1133,7 +1065,6 @@
                 <w:bCs/>
               </w:rPr>
             </w:pPr>
-            <w:proofErr w:type="spellStart"/>
             <w:r>
               <w:rPr>
                 <w:rFonts w:ascii="Abyssinica SIL" w:hAnsi="Abyssinica SIL" w:cs="Abyssinica SIL test"/>
@@ -1141,7 +1072,6 @@
               </w:rPr>
               <w:t>ሣልስ</w:t>
             </w:r>
-            <w:proofErr w:type="spellEnd"/>
           </w:p>
         </w:tc>
         <w:tc>
@@ -1163,7 +1093,6 @@
                 <w:bCs/>
               </w:rPr>
             </w:pPr>
-            <w:proofErr w:type="spellStart"/>
             <w:r>
               <w:rPr>
                 <w:rFonts w:ascii="Abyssinica SIL" w:hAnsi="Abyssinica SIL" w:cs="Abyssinica SIL test"/>
@@ -1171,7 +1100,6 @@
               </w:rPr>
               <w:t>ራብዕ</w:t>
             </w:r>
-            <w:proofErr w:type="spellEnd"/>
           </w:p>
         </w:tc>
         <w:tc>
@@ -1193,7 +1121,6 @@
                 <w:bCs/>
               </w:rPr>
             </w:pPr>
-            <w:proofErr w:type="spellStart"/>
             <w:r>
               <w:rPr>
                 <w:rFonts w:ascii="Abyssinica SIL" w:hAnsi="Abyssinica SIL" w:cs="Abyssinica SIL test"/>
@@ -1201,7 +1128,6 @@
               </w:rPr>
               <w:t>ኃምስ</w:t>
             </w:r>
-            <w:proofErr w:type="spellEnd"/>
           </w:p>
         </w:tc>
         <w:tc>
@@ -1223,7 +1149,6 @@
                 <w:bCs/>
               </w:rPr>
             </w:pPr>
-            <w:proofErr w:type="spellStart"/>
             <w:r>
               <w:rPr>
                 <w:rFonts w:ascii="Abyssinica SIL" w:hAnsi="Abyssinica SIL" w:cs="Abyssinica SIL test"/>
@@ -1231,7 +1156,6 @@
               </w:rPr>
               <w:t>ሳድስ</w:t>
             </w:r>
-            <w:proofErr w:type="spellEnd"/>
           </w:p>
         </w:tc>
         <w:tc>
@@ -1253,7 +1177,6 @@
                 <w:bCs/>
               </w:rPr>
             </w:pPr>
-            <w:proofErr w:type="spellStart"/>
             <w:r>
               <w:rPr>
                 <w:rFonts w:ascii="Abyssinica SIL" w:hAnsi="Abyssinica SIL" w:cs="Abyssinica SIL test"/>
@@ -1261,7 +1184,6 @@
               </w:rPr>
               <w:t>ሳብዕ</w:t>
             </w:r>
-            <w:proofErr w:type="spellEnd"/>
           </w:p>
         </w:tc>
         <w:tc>
@@ -1283,7 +1205,6 @@
                 <w:bCs/>
               </w:rPr>
             </w:pPr>
-            <w:proofErr w:type="spellStart"/>
             <w:r>
               <w:rPr>
                 <w:rFonts w:ascii="Abyssinica SIL" w:hAnsi="Abyssinica SIL" w:cs="Abyssinica SIL test"/>
@@ -1291,7 +1212,6 @@
               </w:rPr>
               <w:t>ዘመደ</w:t>
             </w:r>
-            <w:proofErr w:type="spellEnd"/>
             <w:r>
               <w:rPr>
                 <w:rFonts w:ascii="Abyssinica SIL" w:hAnsi="Abyssinica SIL"/>
@@ -1306,7 +1226,6 @@
               </w:rPr>
               <w:br/>
             </w:r>
-            <w:proofErr w:type="spellStart"/>
             <w:r>
               <w:rPr>
                 <w:rFonts w:ascii="Abyssinica SIL" w:hAnsi="Abyssinica SIL" w:cs="Abyssinica SIL test"/>
@@ -1314,7 +1233,6 @@
               </w:rPr>
               <w:t>ግዕዝ</w:t>
             </w:r>
-            <w:proofErr w:type="spellEnd"/>
           </w:p>
         </w:tc>
         <w:tc>
@@ -1336,7 +1254,6 @@
                 <w:bCs/>
               </w:rPr>
             </w:pPr>
-            <w:proofErr w:type="spellStart"/>
             <w:r>
               <w:rPr>
                 <w:rFonts w:ascii="Abyssinica SIL" w:hAnsi="Abyssinica SIL" w:cs="Abyssinica SIL test"/>
@@ -1344,7 +1261,6 @@
               </w:rPr>
               <w:t>ዘመደ</w:t>
             </w:r>
-            <w:proofErr w:type="spellEnd"/>
             <w:r>
               <w:rPr>
                 <w:rFonts w:ascii="Abyssinica SIL" w:hAnsi="Abyssinica SIL"/>
@@ -1359,7 +1275,6 @@
               </w:rPr>
               <w:br/>
             </w:r>
-            <w:proofErr w:type="spellStart"/>
             <w:r>
               <w:rPr>
                 <w:rFonts w:ascii="Abyssinica SIL" w:hAnsi="Abyssinica SIL" w:cs="Abyssinica SIL test"/>
@@ -1367,7 +1282,6 @@
               </w:rPr>
               <w:t>ካዕብ</w:t>
             </w:r>
-            <w:proofErr w:type="spellEnd"/>
           </w:p>
         </w:tc>
         <w:tc>
@@ -1389,7 +1303,6 @@
                 <w:bCs/>
               </w:rPr>
             </w:pPr>
-            <w:proofErr w:type="spellStart"/>
             <w:r>
               <w:rPr>
                 <w:rFonts w:ascii="Abyssinica SIL" w:hAnsi="Abyssinica SIL" w:cs="Abyssinica SIL test"/>
@@ -1397,7 +1310,6 @@
               </w:rPr>
               <w:t>ዘመደ</w:t>
             </w:r>
-            <w:proofErr w:type="spellEnd"/>
             <w:r>
               <w:rPr>
                 <w:rFonts w:ascii="Abyssinica SIL" w:hAnsi="Abyssinica SIL"/>
@@ -1412,7 +1324,6 @@
               </w:rPr>
               <w:br/>
             </w:r>
-            <w:proofErr w:type="spellStart"/>
             <w:r>
               <w:rPr>
                 <w:rFonts w:ascii="Abyssinica SIL" w:hAnsi="Abyssinica SIL" w:cs="Abyssinica SIL test"/>
@@ -1420,7 +1331,6 @@
               </w:rPr>
               <w:t>ሣልስ</w:t>
             </w:r>
-            <w:proofErr w:type="spellEnd"/>
           </w:p>
         </w:tc>
         <w:tc>
@@ -1442,7 +1352,6 @@
                 <w:bCs/>
               </w:rPr>
             </w:pPr>
-            <w:proofErr w:type="spellStart"/>
             <w:r>
               <w:rPr>
                 <w:rFonts w:ascii="Abyssinica SIL" w:hAnsi="Abyssinica SIL" w:cs="Abyssinica SIL test"/>
@@ -1450,7 +1359,6 @@
               </w:rPr>
               <w:t>ዘመደ</w:t>
             </w:r>
-            <w:proofErr w:type="spellEnd"/>
             <w:r>
               <w:rPr>
                 <w:rFonts w:ascii="Abyssinica SIL" w:hAnsi="Abyssinica SIL"/>
@@ -1465,7 +1373,6 @@
               </w:rPr>
               <w:br/>
             </w:r>
-            <w:proofErr w:type="spellStart"/>
             <w:r>
               <w:rPr>
                 <w:rFonts w:ascii="Abyssinica SIL" w:hAnsi="Abyssinica SIL" w:cs="Abyssinica SIL test"/>
@@ -1473,7 +1380,6 @@
               </w:rPr>
               <w:t>ራብዕ</w:t>
             </w:r>
-            <w:proofErr w:type="spellEnd"/>
           </w:p>
         </w:tc>
         <w:tc>
@@ -1495,7 +1401,6 @@
                 <w:bCs/>
               </w:rPr>
             </w:pPr>
-            <w:proofErr w:type="spellStart"/>
             <w:r>
               <w:rPr>
                 <w:rFonts w:ascii="Abyssinica SIL" w:hAnsi="Abyssinica SIL" w:cs="Abyssinica SIL test"/>
@@ -1503,7 +1408,6 @@
               </w:rPr>
               <w:t>ዘመደ</w:t>
             </w:r>
-            <w:proofErr w:type="spellEnd"/>
             <w:r>
               <w:rPr>
                 <w:rFonts w:ascii="Abyssinica SIL" w:hAnsi="Abyssinica SIL"/>
@@ -1518,7 +1422,6 @@
               </w:rPr>
               <w:br/>
             </w:r>
-            <w:proofErr w:type="spellStart"/>
             <w:r>
               <w:rPr>
                 <w:rFonts w:ascii="Abyssinica SIL" w:hAnsi="Abyssinica SIL" w:cs="Abyssinica SIL test"/>
@@ -1526,7 +1429,6 @@
               </w:rPr>
               <w:t>ኃምስ</w:t>
             </w:r>
-            <w:proofErr w:type="spellEnd"/>
           </w:p>
         </w:tc>
       </w:tr>
@@ -1550,7 +1452,6 @@
                 <w:bCs/>
               </w:rPr>
             </w:pPr>
-            <w:proofErr w:type="spellStart"/>
             <w:r>
               <w:rPr>
                 <w:rFonts w:ascii="Abyssinica SIL" w:hAnsi="Abyssinica SIL"/>
@@ -1558,7 +1459,6 @@
               </w:rPr>
               <w:t>ሆይ</w:t>
             </w:r>
-            <w:proofErr w:type="spellEnd"/>
           </w:p>
         </w:tc>
         <w:tc>
@@ -1945,7 +1845,6 @@
                 <w:bCs/>
               </w:rPr>
             </w:pPr>
-            <w:proofErr w:type="spellStart"/>
             <w:r>
               <w:rPr>
                 <w:rFonts w:ascii="Abyssinica SIL" w:hAnsi="Abyssinica SIL" w:cs="Abyssinica SIL test"/>
@@ -1953,7 +1852,6 @@
               </w:rPr>
               <w:t>ላዊ</w:t>
             </w:r>
-            <w:proofErr w:type="spellEnd"/>
           </w:p>
         </w:tc>
         <w:tc>
@@ -2019,11 +1917,9 @@
               </w:rPr>
               <w:br/>
             </w:r>
-            <w:proofErr w:type="spellStart"/>
             <w:r>
               <w:t>lu</w:t>
             </w:r>
-            <w:proofErr w:type="spellEnd"/>
           </w:p>
         </w:tc>
         <w:tc>
@@ -2300,11 +2196,9 @@
               </w:rPr>
               <w:br/>
             </w:r>
-            <w:proofErr w:type="spellStart"/>
             <w:r>
               <w:t>lua</w:t>
             </w:r>
-            <w:proofErr w:type="spellEnd"/>
           </w:p>
         </w:tc>
         <w:tc>
@@ -2353,7 +2247,6 @@
                 <w:bCs/>
               </w:rPr>
             </w:pPr>
-            <w:proofErr w:type="spellStart"/>
             <w:r>
               <w:rPr>
                 <w:rFonts w:ascii="Abyssinica SIL" w:hAnsi="Abyssinica SIL" w:cs="Abyssinica SIL test"/>
@@ -2361,7 +2254,6 @@
               </w:rPr>
               <w:t>ሐውት</w:t>
             </w:r>
-            <w:proofErr w:type="spellEnd"/>
           </w:p>
         </w:tc>
         <w:tc>
@@ -2757,7 +2649,6 @@
                 <w:bCs/>
               </w:rPr>
             </w:pPr>
-            <w:proofErr w:type="spellStart"/>
             <w:r>
               <w:rPr>
                 <w:rFonts w:ascii="Abyssinica SIL" w:hAnsi="Abyssinica SIL" w:cs="Abyssinica SIL test"/>
@@ -2765,7 +2656,6 @@
               </w:rPr>
               <w:t>ማይ</w:t>
             </w:r>
-            <w:proofErr w:type="spellEnd"/>
           </w:p>
         </w:tc>
         <w:tc>
@@ -2933,11 +2823,9 @@
               </w:rPr>
               <w:br/>
             </w:r>
-            <w:proofErr w:type="spellStart"/>
             <w:r>
               <w:t>mie</w:t>
             </w:r>
-            <w:proofErr w:type="spellEnd"/>
           </w:p>
         </w:tc>
         <w:tc>
@@ -3003,11 +2891,9 @@
               </w:rPr>
               <w:br/>
             </w:r>
-            <w:proofErr w:type="spellStart"/>
             <w:r>
               <w:t>mo</w:t>
             </w:r>
-            <w:proofErr w:type="spellEnd"/>
           </w:p>
         </w:tc>
         <w:tc>
@@ -3114,11 +3000,9 @@
               </w:rPr>
               <w:br/>
             </w:r>
-            <w:proofErr w:type="spellStart"/>
             <w:r>
               <w:t>mua</w:t>
             </w:r>
-            <w:proofErr w:type="spellEnd"/>
           </w:p>
         </w:tc>
         <w:tc>
@@ -3173,7 +3057,6 @@
                 <w:bCs/>
               </w:rPr>
             </w:pPr>
-            <w:proofErr w:type="spellStart"/>
             <w:r>
               <w:rPr>
                 <w:rFonts w:ascii="Abyssinica SIL" w:hAnsi="Abyssinica SIL" w:cs="Abyssinica SIL test"/>
@@ -3181,7 +3064,6 @@
               </w:rPr>
               <w:t>ሠውት</w:t>
             </w:r>
-            <w:proofErr w:type="spellEnd"/>
           </w:p>
         </w:tc>
         <w:tc>
@@ -3218,15 +3100,8 @@
                 <w:rFonts w:ascii="Abyssinica SIL" w:hAnsi="Abyssinica SIL" w:cs="Abyssinica SIL test"/>
               </w:rPr>
               <w:br/>
-            </w:r>
-            <w:proofErr w:type="spellStart"/>
-            <w:r>
-              <w:rPr>
-                <w:rFonts w:ascii="Abyssinica SIL" w:hAnsi="Abyssinica SIL" w:cs="Abyssinica SIL test"/>
-              </w:rPr>
               <w:t>sse</w:t>
             </w:r>
-            <w:proofErr w:type="spellEnd"/>
           </w:p>
         </w:tc>
         <w:tc>
@@ -3263,15 +3138,8 @@
                 <w:rFonts w:ascii="Abyssinica SIL" w:hAnsi="Abyssinica SIL" w:cs="Abyssinica SIL test"/>
               </w:rPr>
               <w:br/>
-            </w:r>
-            <w:proofErr w:type="spellStart"/>
-            <w:r>
-              <w:rPr>
-                <w:rFonts w:ascii="Abyssinica SIL" w:hAnsi="Abyssinica SIL" w:cs="Abyssinica SIL test"/>
-              </w:rPr>
               <w:t>ssu</w:t>
             </w:r>
-            <w:proofErr w:type="spellEnd"/>
           </w:p>
         </w:tc>
         <w:tc>
@@ -3308,15 +3176,8 @@
                 <w:rFonts w:ascii="Abyssinica SIL" w:hAnsi="Abyssinica SIL" w:cs="Abyssinica SIL test"/>
               </w:rPr>
               <w:br/>
-            </w:r>
-            <w:proofErr w:type="spellStart"/>
-            <w:r>
-              <w:rPr>
-                <w:rFonts w:ascii="Abyssinica SIL" w:hAnsi="Abyssinica SIL" w:cs="Abyssinica SIL test"/>
-              </w:rPr>
               <w:t>ssi</w:t>
             </w:r>
-            <w:proofErr w:type="spellEnd"/>
           </w:p>
         </w:tc>
         <w:tc>
@@ -3353,15 +3214,8 @@
                 <w:rFonts w:ascii="Abyssinica SIL" w:hAnsi="Abyssinica SIL" w:cs="Abyssinica SIL test"/>
               </w:rPr>
               <w:br/>
-            </w:r>
-            <w:proofErr w:type="spellStart"/>
-            <w:r>
-              <w:rPr>
-                <w:rFonts w:ascii="Abyssinica SIL" w:hAnsi="Abyssinica SIL" w:cs="Abyssinica SIL test"/>
-              </w:rPr>
               <w:t>ssa</w:t>
             </w:r>
-            <w:proofErr w:type="spellEnd"/>
           </w:p>
         </w:tc>
         <w:tc>
@@ -3398,15 +3252,8 @@
                 <w:rFonts w:ascii="Abyssinica SIL" w:hAnsi="Abyssinica SIL" w:cs="Abyssinica SIL test"/>
               </w:rPr>
               <w:br/>
-            </w:r>
-            <w:proofErr w:type="spellStart"/>
-            <w:r>
-              <w:rPr>
-                <w:rFonts w:ascii="Abyssinica SIL" w:hAnsi="Abyssinica SIL" w:cs="Abyssinica SIL test"/>
-              </w:rPr>
               <w:t>ssie</w:t>
             </w:r>
-            <w:proofErr w:type="spellEnd"/>
           </w:p>
         </w:tc>
         <w:tc>
@@ -3481,15 +3328,8 @@
                 <w:rFonts w:ascii="Abyssinica SIL" w:hAnsi="Abyssinica SIL" w:cs="Abyssinica SIL test"/>
               </w:rPr>
               <w:br/>
-            </w:r>
-            <w:proofErr w:type="spellStart"/>
-            <w:r>
-              <w:rPr>
-                <w:rFonts w:ascii="Abyssinica SIL" w:hAnsi="Abyssinica SIL" w:cs="Abyssinica SIL test"/>
-              </w:rPr>
               <w:t>sso</w:t>
             </w:r>
-            <w:proofErr w:type="spellEnd"/>
           </w:p>
         </w:tc>
         <w:tc>
@@ -3619,15 +3459,8 @@
                 <w:rFonts w:ascii="Abyssinica SIL" w:hAnsi="Abyssinica SIL" w:cs="Abyssinica SIL test"/>
               </w:rPr>
               <w:br/>
-            </w:r>
-            <w:proofErr w:type="spellStart"/>
-            <w:r>
-              <w:rPr>
-                <w:rFonts w:ascii="Abyssinica SIL" w:hAnsi="Abyssinica SIL" w:cs="Abyssinica SIL test"/>
-              </w:rPr>
               <w:t>ssua</w:t>
             </w:r>
-            <w:proofErr w:type="spellEnd"/>
           </w:p>
         </w:tc>
         <w:tc>
@@ -3682,7 +3515,6 @@
                 <w:bCs/>
               </w:rPr>
             </w:pPr>
-            <w:proofErr w:type="spellStart"/>
             <w:r>
               <w:rPr>
                 <w:rFonts w:ascii="Abyssinica SIL" w:hAnsi="Abyssinica SIL" w:cs="Abyssinica SIL test"/>
@@ -3690,7 +3522,6 @@
               </w:rPr>
               <w:t>ርእስ</w:t>
             </w:r>
-            <w:proofErr w:type="spellEnd"/>
           </w:p>
         </w:tc>
         <w:tc>
@@ -3756,11 +3587,9 @@
               </w:rPr>
               <w:br/>
             </w:r>
-            <w:proofErr w:type="spellStart"/>
             <w:r>
               <w:t>ru</w:t>
             </w:r>
-            <w:proofErr w:type="spellEnd"/>
           </w:p>
         </w:tc>
         <w:tc>
@@ -3792,11 +3621,9 @@
               </w:rPr>
               <w:br/>
             </w:r>
-            <w:proofErr w:type="spellStart"/>
             <w:r>
               <w:t>ri</w:t>
             </w:r>
-            <w:proofErr w:type="spellEnd"/>
           </w:p>
         </w:tc>
         <w:tc>
@@ -3862,11 +3689,9 @@
               </w:rPr>
               <w:br/>
             </w:r>
-            <w:proofErr w:type="spellStart"/>
             <w:r>
               <w:t>rie</w:t>
             </w:r>
-            <w:proofErr w:type="spellEnd"/>
           </w:p>
         </w:tc>
         <w:tc>
@@ -3932,11 +3757,9 @@
               </w:rPr>
               <w:br/>
             </w:r>
-            <w:proofErr w:type="spellStart"/>
             <w:r>
               <w:t>ro</w:t>
             </w:r>
-            <w:proofErr w:type="spellEnd"/>
           </w:p>
         </w:tc>
         <w:tc>
@@ -4043,11 +3866,9 @@
               </w:rPr>
               <w:br/>
             </w:r>
-            <w:proofErr w:type="spellStart"/>
             <w:r>
               <w:t>rua</w:t>
             </w:r>
-            <w:proofErr w:type="spellEnd"/>
           </w:p>
         </w:tc>
         <w:tc>
@@ -4096,7 +3917,6 @@
                 <w:bCs/>
               </w:rPr>
             </w:pPr>
-            <w:proofErr w:type="spellStart"/>
             <w:r>
               <w:rPr>
                 <w:rFonts w:ascii="Abyssinica SIL" w:hAnsi="Abyssinica SIL" w:cs="Abyssinica SIL test"/>
@@ -4104,7 +3924,6 @@
               </w:rPr>
               <w:t>ሳት</w:t>
             </w:r>
-            <w:proofErr w:type="spellEnd"/>
           </w:p>
         </w:tc>
         <w:tc>
@@ -4170,11 +3989,9 @@
               </w:rPr>
               <w:br/>
             </w:r>
-            <w:proofErr w:type="spellStart"/>
             <w:r>
               <w:t>su</w:t>
             </w:r>
-            <w:proofErr w:type="spellEnd"/>
           </w:p>
         </w:tc>
         <w:tc>
@@ -4206,11 +4023,9 @@
               </w:rPr>
               <w:br/>
             </w:r>
-            <w:proofErr w:type="spellStart"/>
             <w:r>
               <w:t>si</w:t>
             </w:r>
-            <w:proofErr w:type="spellEnd"/>
           </w:p>
         </w:tc>
         <w:tc>
@@ -4242,11 +4057,9 @@
               </w:rPr>
               <w:br/>
             </w:r>
-            <w:proofErr w:type="spellStart"/>
             <w:r>
               <w:t>sa</w:t>
             </w:r>
-            <w:proofErr w:type="spellEnd"/>
           </w:p>
         </w:tc>
         <w:tc>
@@ -4278,11 +4091,9 @@
               </w:rPr>
               <w:br/>
             </w:r>
-            <w:proofErr w:type="spellStart"/>
             <w:r>
               <w:t>sie</w:t>
             </w:r>
-            <w:proofErr w:type="spellEnd"/>
           </w:p>
         </w:tc>
         <w:tc>
@@ -4457,11 +4268,9 @@
               </w:rPr>
               <w:br/>
             </w:r>
-            <w:proofErr w:type="spellStart"/>
             <w:r>
               <w:t>sua</w:t>
             </w:r>
-            <w:proofErr w:type="spellEnd"/>
           </w:p>
         </w:tc>
         <w:tc>
@@ -4524,7 +4333,6 @@
               </w:rPr>
               <w:t>-</w:t>
             </w:r>
-            <w:proofErr w:type="spellStart"/>
             <w:r>
               <w:rPr>
                 <w:rFonts w:ascii="Abyssinica SIL" w:hAnsi="Abyssinica SIL" w:cs="Abyssinica SIL test"/>
@@ -4532,7 +4340,6 @@
               </w:rPr>
               <w:t>ሳት</w:t>
             </w:r>
-            <w:proofErr w:type="spellEnd"/>
           </w:p>
         </w:tc>
         <w:tc>
@@ -4564,11 +4371,9 @@
               </w:rPr>
               <w:br/>
             </w:r>
-            <w:proofErr w:type="spellStart"/>
             <w:r>
               <w:t>xe</w:t>
             </w:r>
-            <w:proofErr w:type="spellEnd"/>
           </w:p>
         </w:tc>
         <w:tc>
@@ -4668,11 +4473,9 @@
               </w:rPr>
               <w:br/>
             </w:r>
-            <w:proofErr w:type="spellStart"/>
             <w:r>
               <w:t>xa</w:t>
             </w:r>
-            <w:proofErr w:type="spellEnd"/>
           </w:p>
         </w:tc>
         <w:tc>
@@ -4704,11 +4507,9 @@
               </w:rPr>
               <w:br/>
             </w:r>
-            <w:proofErr w:type="spellStart"/>
             <w:r>
               <w:t>xie</w:t>
             </w:r>
-            <w:proofErr w:type="spellEnd"/>
           </w:p>
         </w:tc>
         <w:tc>
@@ -4883,11 +4684,9 @@
               </w:rPr>
               <w:br/>
             </w:r>
-            <w:proofErr w:type="spellStart"/>
             <w:r>
               <w:t>xua</w:t>
             </w:r>
-            <w:proofErr w:type="spellEnd"/>
           </w:p>
         </w:tc>
         <w:tc>
@@ -4936,7 +4735,6 @@
                 <w:bCs/>
               </w:rPr>
             </w:pPr>
-            <w:proofErr w:type="spellStart"/>
             <w:r>
               <w:rPr>
                 <w:rFonts w:ascii="Abyssinica SIL" w:hAnsi="Abyssinica SIL" w:cs="Abyssinica SIL test"/>
@@ -4944,7 +4742,6 @@
               </w:rPr>
               <w:t>ቃፍ</w:t>
             </w:r>
-            <w:proofErr w:type="spellEnd"/>
           </w:p>
         </w:tc>
         <w:tc>
@@ -4976,11 +4773,9 @@
               </w:rPr>
               <w:br/>
             </w:r>
-            <w:proofErr w:type="spellStart"/>
             <w:r>
               <w:t>qe</w:t>
             </w:r>
-            <w:proofErr w:type="spellEnd"/>
           </w:p>
         </w:tc>
         <w:tc>
@@ -5012,11 +4807,9 @@
               </w:rPr>
               <w:br/>
             </w:r>
-            <w:proofErr w:type="spellStart"/>
             <w:r>
               <w:t>qu</w:t>
             </w:r>
-            <w:proofErr w:type="spellEnd"/>
           </w:p>
         </w:tc>
         <w:tc>
@@ -5082,11 +4875,9 @@
               </w:rPr>
               <w:br/>
             </w:r>
-            <w:proofErr w:type="spellStart"/>
             <w:r>
               <w:t>qa</w:t>
             </w:r>
-            <w:proofErr w:type="spellEnd"/>
           </w:p>
         </w:tc>
         <w:tc>
@@ -5118,11 +4909,9 @@
               </w:rPr>
               <w:br/>
             </w:r>
-            <w:proofErr w:type="spellStart"/>
             <w:r>
               <w:t>qie</w:t>
             </w:r>
-            <w:proofErr w:type="spellEnd"/>
           </w:p>
         </w:tc>
         <w:tc>
@@ -5188,11 +4977,9 @@
               </w:rPr>
               <w:br/>
             </w:r>
-            <w:proofErr w:type="spellStart"/>
             <w:r>
               <w:t>qo</w:t>
             </w:r>
-            <w:proofErr w:type="spellEnd"/>
           </w:p>
         </w:tc>
         <w:tc>
@@ -5258,14 +5045,12 @@
               </w:rPr>
               <w:br/>
             </w:r>
-            <w:proofErr w:type="spellStart"/>
             <w:r>
               <w:t>qu</w:t>
             </w:r>
             <w:r>
               <w:t>u</w:t>
             </w:r>
-            <w:proofErr w:type="spellEnd"/>
           </w:p>
         </w:tc>
         <w:tc>
@@ -5368,11 +5153,9 @@
               </w:rPr>
               <w:br/>
             </w:r>
-            <w:proofErr w:type="spellStart"/>
             <w:r>
               <w:t>quie</w:t>
             </w:r>
-            <w:proofErr w:type="spellEnd"/>
           </w:p>
         </w:tc>
       </w:tr>
@@ -5396,7 +5179,6 @@
                 <w:bCs/>
               </w:rPr>
             </w:pPr>
-            <w:proofErr w:type="spellStart"/>
             <w:r>
               <w:rPr>
                 <w:rFonts w:ascii="Abyssinica SIL" w:hAnsi="Abyssinica SIL" w:cs="Abyssinica SIL test"/>
@@ -5404,7 +5186,6 @@
               </w:rPr>
               <w:t>ቤት</w:t>
             </w:r>
-            <w:proofErr w:type="spellEnd"/>
           </w:p>
         </w:tc>
         <w:tc>
@@ -5470,11 +5251,9 @@
               </w:rPr>
               <w:br/>
             </w:r>
-            <w:proofErr w:type="spellStart"/>
             <w:r>
               <w:t>bu</w:t>
             </w:r>
-            <w:proofErr w:type="spellEnd"/>
           </w:p>
         </w:tc>
         <w:tc>
@@ -5540,11 +5319,9 @@
               </w:rPr>
               <w:br/>
             </w:r>
-            <w:proofErr w:type="spellStart"/>
             <w:r>
               <w:t>ba</w:t>
             </w:r>
-            <w:proofErr w:type="spellEnd"/>
           </w:p>
         </w:tc>
         <w:tc>
@@ -5576,11 +5353,9 @@
               </w:rPr>
               <w:br/>
             </w:r>
-            <w:proofErr w:type="spellStart"/>
             <w:r>
               <w:t>bie</w:t>
             </w:r>
-            <w:proofErr w:type="spellEnd"/>
           </w:p>
         </w:tc>
         <w:tc>
@@ -5646,11 +5421,9 @@
               </w:rPr>
               <w:br/>
             </w:r>
-            <w:proofErr w:type="spellStart"/>
             <w:r>
               <w:t>bo</w:t>
             </w:r>
-            <w:proofErr w:type="spellEnd"/>
           </w:p>
         </w:tc>
         <w:tc>
@@ -5757,11 +5530,9 @@
               </w:rPr>
               <w:br/>
             </w:r>
-            <w:proofErr w:type="spellStart"/>
             <w:r>
               <w:t>bua</w:t>
             </w:r>
-            <w:proofErr w:type="spellEnd"/>
           </w:p>
         </w:tc>
         <w:tc>
@@ -5815,17 +5586,8 @@
                 <w:rFonts w:ascii="Abyssinica SIL" w:hAnsi="Abyssinica SIL" w:cs="Abyssinica SIL"/>
                 <w:bCs/>
               </w:rPr>
-              <w:t>ቬ-</w:t>
-            </w:r>
-            <w:proofErr w:type="spellStart"/>
-            <w:r>
-              <w:rPr>
-                <w:rFonts w:ascii="Abyssinica SIL" w:hAnsi="Abyssinica SIL" w:cs="Abyssinica SIL"/>
-                <w:bCs/>
-              </w:rPr>
-              <w:t>ቤት</w:t>
-            </w:r>
-            <w:proofErr w:type="spellEnd"/>
+              <w:t>ቬ-ቤት</w:t>
+            </w:r>
           </w:p>
         </w:tc>
         <w:tc>
@@ -5857,11 +5619,9 @@
               </w:rPr>
               <w:br/>
             </w:r>
-            <w:proofErr w:type="spellStart"/>
             <w:r>
               <w:t>ve</w:t>
             </w:r>
-            <w:proofErr w:type="spellEnd"/>
           </w:p>
         </w:tc>
         <w:tc>
@@ -5961,11 +5721,9 @@
               </w:rPr>
               <w:br/>
             </w:r>
-            <w:proofErr w:type="spellStart"/>
             <w:r>
               <w:t>va</w:t>
             </w:r>
-            <w:proofErr w:type="spellEnd"/>
           </w:p>
         </w:tc>
         <w:tc>
@@ -6065,11 +5823,9 @@
               </w:rPr>
               <w:br/>
             </w:r>
-            <w:proofErr w:type="spellStart"/>
             <w:r>
               <w:t>vo</w:t>
             </w:r>
-            <w:proofErr w:type="spellEnd"/>
           </w:p>
         </w:tc>
         <w:tc>
@@ -6176,11 +5932,9 @@
               </w:rPr>
               <w:br/>
             </w:r>
-            <w:proofErr w:type="spellStart"/>
             <w:r>
               <w:t>vua</w:t>
             </w:r>
-            <w:proofErr w:type="spellEnd"/>
           </w:p>
         </w:tc>
         <w:tc>
@@ -6229,7 +5983,6 @@
                 <w:bCs/>
               </w:rPr>
             </w:pPr>
-            <w:proofErr w:type="spellStart"/>
             <w:r>
               <w:rPr>
                 <w:rFonts w:ascii="Abyssinica SIL" w:hAnsi="Abyssinica SIL" w:cs="Abyssinica SIL test"/>
@@ -6237,7 +5990,6 @@
               </w:rPr>
               <w:t>ታው</w:t>
             </w:r>
-            <w:proofErr w:type="spellEnd"/>
           </w:p>
         </w:tc>
         <w:tc>
@@ -6270,11 +6022,9 @@
               </w:rPr>
               <w:br/>
             </w:r>
-            <w:proofErr w:type="spellStart"/>
             <w:r>
               <w:t>te</w:t>
             </w:r>
-            <w:proofErr w:type="spellEnd"/>
           </w:p>
         </w:tc>
         <w:tc>
@@ -6307,11 +6057,9 @@
               </w:rPr>
               <w:br/>
             </w:r>
-            <w:proofErr w:type="spellStart"/>
             <w:r>
               <w:t>tu</w:t>
             </w:r>
-            <w:proofErr w:type="spellEnd"/>
           </w:p>
         </w:tc>
         <w:tc>
@@ -6344,11 +6092,9 @@
               </w:rPr>
               <w:br/>
             </w:r>
-            <w:proofErr w:type="spellStart"/>
             <w:r>
               <w:t>ti</w:t>
             </w:r>
-            <w:proofErr w:type="spellEnd"/>
           </w:p>
         </w:tc>
         <w:tc>
@@ -6599,11 +6345,9 @@
               </w:rPr>
               <w:br/>
             </w:r>
-            <w:proofErr w:type="spellStart"/>
             <w:r>
               <w:t>tua</w:t>
             </w:r>
-            <w:proofErr w:type="spellEnd"/>
           </w:p>
         </w:tc>
         <w:tc>
@@ -6666,7 +6410,6 @@
               </w:rPr>
               <w:t>-</w:t>
             </w:r>
-            <w:proofErr w:type="spellStart"/>
             <w:r>
               <w:rPr>
                 <w:rFonts w:ascii="Abyssinica SIL" w:hAnsi="Abyssinica SIL" w:cs="Abyssinica SIL test"/>
@@ -6674,7 +6417,6 @@
               </w:rPr>
               <w:t>ታው</w:t>
             </w:r>
-            <w:proofErr w:type="spellEnd"/>
           </w:p>
         </w:tc>
         <w:tc>
@@ -6706,11 +6448,9 @@
               </w:rPr>
               <w:br/>
             </w:r>
-            <w:proofErr w:type="spellStart"/>
             <w:r>
               <w:t>ce</w:t>
             </w:r>
-            <w:proofErr w:type="spellEnd"/>
           </w:p>
         </w:tc>
         <w:tc>
@@ -6844,11 +6584,9 @@
               </w:rPr>
               <w:br/>
             </w:r>
-            <w:proofErr w:type="spellStart"/>
             <w:r>
               <w:t>cie</w:t>
             </w:r>
-            <w:proofErr w:type="spellEnd"/>
           </w:p>
         </w:tc>
         <w:tc>
@@ -7023,11 +6761,9 @@
               </w:rPr>
               <w:br/>
             </w:r>
-            <w:proofErr w:type="spellStart"/>
             <w:r>
               <w:t>cua</w:t>
             </w:r>
-            <w:proofErr w:type="spellEnd"/>
           </w:p>
         </w:tc>
         <w:tc>
@@ -7082,7 +6818,6 @@
                 <w:bCs/>
               </w:rPr>
             </w:pPr>
-            <w:proofErr w:type="spellStart"/>
             <w:r>
               <w:rPr>
                 <w:rFonts w:ascii="Abyssinica SIL" w:hAnsi="Abyssinica SIL" w:cs="Abyssinica SIL test"/>
@@ -7090,7 +6825,6 @@
               </w:rPr>
               <w:t>ኀርም</w:t>
             </w:r>
-            <w:proofErr w:type="spellEnd"/>
           </w:p>
         </w:tc>
         <w:tc>
@@ -7127,15 +6861,8 @@
                 <w:rFonts w:ascii="Abyssinica SIL" w:hAnsi="Abyssinica SIL" w:cs="Abyssinica SIL test"/>
               </w:rPr>
               <w:br/>
-            </w:r>
-            <w:proofErr w:type="spellStart"/>
-            <w:r>
-              <w:rPr>
-                <w:rFonts w:ascii="Abyssinica SIL" w:hAnsi="Abyssinica SIL" w:cs="Abyssinica SIL test"/>
-              </w:rPr>
               <w:t>hhe</w:t>
             </w:r>
-            <w:proofErr w:type="spellEnd"/>
           </w:p>
         </w:tc>
         <w:tc>
@@ -7172,15 +6899,8 @@
                 <w:rFonts w:ascii="Abyssinica SIL" w:hAnsi="Abyssinica SIL" w:cs="Abyssinica SIL test"/>
               </w:rPr>
               <w:br/>
-            </w:r>
-            <w:proofErr w:type="spellStart"/>
-            <w:r>
-              <w:rPr>
-                <w:rFonts w:ascii="Abyssinica SIL" w:hAnsi="Abyssinica SIL" w:cs="Abyssinica SIL test"/>
-              </w:rPr>
               <w:t>hhu</w:t>
             </w:r>
-            <w:proofErr w:type="spellEnd"/>
           </w:p>
         </w:tc>
         <w:tc>
@@ -7217,15 +6937,8 @@
                 <w:rFonts w:ascii="Abyssinica SIL" w:hAnsi="Abyssinica SIL" w:cs="Abyssinica SIL test"/>
               </w:rPr>
               <w:br/>
-            </w:r>
-            <w:proofErr w:type="spellStart"/>
-            <w:r>
-              <w:rPr>
-                <w:rFonts w:ascii="Abyssinica SIL" w:hAnsi="Abyssinica SIL" w:cs="Abyssinica SIL test"/>
-              </w:rPr>
               <w:t>hhi</w:t>
             </w:r>
-            <w:proofErr w:type="spellEnd"/>
           </w:p>
         </w:tc>
         <w:tc>
@@ -7262,15 +6975,8 @@
                 <w:rFonts w:ascii="Abyssinica SIL" w:hAnsi="Abyssinica SIL" w:cs="Abyssinica SIL test"/>
               </w:rPr>
               <w:br/>
-            </w:r>
-            <w:proofErr w:type="spellStart"/>
-            <w:r>
-              <w:rPr>
-                <w:rFonts w:ascii="Abyssinica SIL" w:hAnsi="Abyssinica SIL" w:cs="Abyssinica SIL test"/>
-              </w:rPr>
               <w:t>hha</w:t>
             </w:r>
-            <w:proofErr w:type="spellEnd"/>
           </w:p>
         </w:tc>
         <w:tc>
@@ -7307,15 +7013,8 @@
                 <w:rFonts w:ascii="Abyssinica SIL" w:hAnsi="Abyssinica SIL" w:cs="Abyssinica SIL test"/>
               </w:rPr>
               <w:br/>
-            </w:r>
-            <w:proofErr w:type="spellStart"/>
-            <w:r>
-              <w:rPr>
-                <w:rFonts w:ascii="Abyssinica SIL" w:hAnsi="Abyssinica SIL" w:cs="Abyssinica SIL test"/>
-              </w:rPr>
               <w:t>hhie</w:t>
             </w:r>
-            <w:proofErr w:type="spellEnd"/>
           </w:p>
         </w:tc>
         <w:tc>
@@ -7352,15 +7051,8 @@
                 <w:rFonts w:ascii="Abyssinica SIL" w:hAnsi="Abyssinica SIL" w:cs="Abyssinica SIL test"/>
               </w:rPr>
               <w:br/>
-            </w:r>
-            <w:proofErr w:type="spellStart"/>
-            <w:r>
-              <w:rPr>
-                <w:rFonts w:ascii="Abyssinica SIL" w:hAnsi="Abyssinica SIL" w:cs="Abyssinica SIL test"/>
-              </w:rPr>
               <w:t>hh</w:t>
             </w:r>
-            <w:proofErr w:type="spellEnd"/>
           </w:p>
         </w:tc>
         <w:tc>
@@ -7397,15 +7089,8 @@
                 <w:rFonts w:ascii="Abyssinica SIL" w:hAnsi="Abyssinica SIL" w:cs="Abyssinica SIL test"/>
               </w:rPr>
               <w:br/>
-            </w:r>
-            <w:proofErr w:type="spellStart"/>
-            <w:r>
-              <w:rPr>
-                <w:rFonts w:ascii="Abyssinica SIL" w:hAnsi="Abyssinica SIL" w:cs="Abyssinica SIL test"/>
-              </w:rPr>
               <w:t>hho</w:t>
             </w:r>
-            <w:proofErr w:type="spellEnd"/>
           </w:p>
         </w:tc>
         <w:tc>
@@ -7486,7 +7171,6 @@
               </w:rPr>
               <w:br/>
             </w:r>
-            <w:proofErr w:type="spellStart"/>
             <w:r>
               <w:rPr>
                 <w:rFonts w:ascii="Abyssinica SIL" w:hAnsi="Abyssinica SIL"/>
@@ -7499,7 +7183,6 @@
               </w:rPr>
               <w:t>u</w:t>
             </w:r>
-            <w:proofErr w:type="spellEnd"/>
           </w:p>
         </w:tc>
         <w:tc>
@@ -7585,15 +7268,8 @@
                 <w:rFonts w:ascii="Abyssinica SIL" w:hAnsi="Abyssinica SIL" w:cs="Abyssinica SIL test"/>
               </w:rPr>
               <w:br/>
-            </w:r>
-            <w:proofErr w:type="spellStart"/>
-            <w:r>
-              <w:rPr>
-                <w:rFonts w:ascii="Abyssinica SIL" w:hAnsi="Abyssinica SIL" w:cs="Abyssinica SIL test"/>
-              </w:rPr>
               <w:t>hua</w:t>
             </w:r>
-            <w:proofErr w:type="spellEnd"/>
           </w:p>
         </w:tc>
         <w:tc>
@@ -7631,14 +7307,12 @@
               </w:rPr>
               <w:br/>
             </w:r>
-            <w:proofErr w:type="spellStart"/>
             <w:r>
               <w:rPr>
                 <w:rFonts w:ascii="Abyssinica SIL" w:hAnsi="Abyssinica SIL"/>
               </w:rPr>
               <w:t>huie</w:t>
             </w:r>
-            <w:proofErr w:type="spellEnd"/>
           </w:p>
         </w:tc>
       </w:tr>
@@ -7662,7 +7336,6 @@
                 <w:bCs/>
               </w:rPr>
             </w:pPr>
-            <w:proofErr w:type="spellStart"/>
             <w:r>
               <w:rPr>
                 <w:rFonts w:ascii="Abyssinica SIL" w:hAnsi="Abyssinica SIL" w:cs="Abyssinica SIL test"/>
@@ -7670,7 +7343,6 @@
               </w:rPr>
               <w:t>ነሐስ</w:t>
             </w:r>
-            <w:proofErr w:type="spellEnd"/>
           </w:p>
         </w:tc>
         <w:tc>
@@ -7770,11 +7442,9 @@
               </w:rPr>
               <w:br/>
             </w:r>
-            <w:proofErr w:type="spellStart"/>
             <w:r>
               <w:t>ni</w:t>
             </w:r>
-            <w:proofErr w:type="spellEnd"/>
           </w:p>
         </w:tc>
         <w:tc>
@@ -7806,11 +7476,9 @@
               </w:rPr>
               <w:br/>
             </w:r>
-            <w:proofErr w:type="spellStart"/>
             <w:r>
               <w:t>na</w:t>
             </w:r>
-            <w:proofErr w:type="spellEnd"/>
           </w:p>
         </w:tc>
         <w:tc>
@@ -7842,11 +7510,9 @@
               </w:rPr>
               <w:br/>
             </w:r>
-            <w:proofErr w:type="spellStart"/>
             <w:r>
               <w:t>nie</w:t>
             </w:r>
-            <w:proofErr w:type="spellEnd"/>
           </w:p>
         </w:tc>
         <w:tc>
@@ -8021,11 +7687,9 @@
               </w:rPr>
               <w:br/>
             </w:r>
-            <w:proofErr w:type="spellStart"/>
             <w:r>
               <w:t>nua</w:t>
             </w:r>
-            <w:proofErr w:type="spellEnd"/>
           </w:p>
         </w:tc>
         <w:tc>
@@ -8088,7 +7752,6 @@
               </w:rPr>
               <w:t>-</w:t>
             </w:r>
-            <w:proofErr w:type="spellStart"/>
             <w:r>
               <w:rPr>
                 <w:rFonts w:ascii="Abyssinica SIL" w:hAnsi="Abyssinica SIL" w:cs="Abyssinica SIL test"/>
@@ -8096,7 +7759,6 @@
               </w:rPr>
               <w:t>ነሐስ</w:t>
             </w:r>
-            <w:proofErr w:type="spellEnd"/>
           </w:p>
         </w:tc>
         <w:tc>
@@ -8279,11 +7941,9 @@
               </w:rPr>
               <w:br/>
             </w:r>
-            <w:proofErr w:type="spellStart"/>
             <w:r>
               <w:t>Nie</w:t>
             </w:r>
-            <w:proofErr w:type="spellEnd"/>
           </w:p>
         </w:tc>
         <w:tc>
@@ -8467,11 +8127,9 @@
               </w:rPr>
               <w:br/>
             </w:r>
-            <w:proofErr w:type="spellStart"/>
             <w:r>
               <w:t>Nua</w:t>
             </w:r>
-            <w:proofErr w:type="spellEnd"/>
           </w:p>
         </w:tc>
         <w:tc>
@@ -8520,7 +8178,6 @@
                 <w:bCs/>
               </w:rPr>
             </w:pPr>
-            <w:proofErr w:type="spellStart"/>
             <w:r>
               <w:rPr>
                 <w:rFonts w:ascii="Abyssinica SIL" w:hAnsi="Abyssinica SIL" w:cs="Abyssinica SIL test"/>
@@ -8528,7 +8185,6 @@
               </w:rPr>
               <w:t>አልፍ</w:t>
             </w:r>
-            <w:proofErr w:type="spellEnd"/>
           </w:p>
         </w:tc>
         <w:tc>
@@ -8632,11 +8288,9 @@
               </w:rPr>
               <w:br/>
             </w:r>
-            <w:proofErr w:type="spellStart"/>
             <w:r>
               <w:t>i</w:t>
             </w:r>
-            <w:proofErr w:type="spellEnd"/>
           </w:p>
         </w:tc>
         <w:tc>
@@ -8669,14 +8323,12 @@
               </w:rPr>
               <w:br/>
             </w:r>
-            <w:proofErr w:type="spellStart"/>
             <w:r>
               <w:t>a</w:t>
             </w:r>
             <w:r>
               <w:t>aaa</w:t>
             </w:r>
-            <w:proofErr w:type="spellEnd"/>
           </w:p>
         </w:tc>
         <w:tc>
@@ -8709,13 +8361,9 @@
               </w:rPr>
               <w:br/>
             </w:r>
-            <w:proofErr w:type="spellStart"/>
-            <w:proofErr w:type="gramStart"/>
             <w:r>
               <w:t>ie</w:t>
             </w:r>
-            <w:proofErr w:type="spellEnd"/>
-            <w:proofErr w:type="gramEnd"/>
           </w:p>
         </w:tc>
         <w:tc>
@@ -8932,7 +8580,6 @@
                 <w:bCs/>
               </w:rPr>
             </w:pPr>
-            <w:proofErr w:type="spellStart"/>
             <w:r>
               <w:rPr>
                 <w:rFonts w:ascii="Abyssinica SIL" w:hAnsi="Abyssinica SIL" w:cs="Abyssinica SIL test"/>
@@ -8940,7 +8587,6 @@
               </w:rPr>
               <w:t>ካፍ</w:t>
             </w:r>
-            <w:proofErr w:type="spellEnd"/>
           </w:p>
         </w:tc>
         <w:tc>
@@ -8975,11 +8621,9 @@
               </w:rPr>
               <w:br/>
             </w:r>
-            <w:proofErr w:type="spellStart"/>
             <w:r>
               <w:t>ke</w:t>
             </w:r>
-            <w:proofErr w:type="spellEnd"/>
           </w:p>
         </w:tc>
         <w:tc>
@@ -9014,11 +8658,9 @@
               </w:rPr>
               <w:br/>
             </w:r>
-            <w:proofErr w:type="spellStart"/>
             <w:r>
               <w:t>ku</w:t>
             </w:r>
-            <w:proofErr w:type="spellEnd"/>
           </w:p>
         </w:tc>
         <w:tc>
@@ -9127,11 +8769,9 @@
               </w:rPr>
               <w:br/>
             </w:r>
-            <w:proofErr w:type="spellStart"/>
             <w:r>
               <w:t>kie</w:t>
             </w:r>
-            <w:proofErr w:type="spellEnd"/>
           </w:p>
         </w:tc>
         <w:tc>
@@ -9240,11 +8880,9 @@
               </w:rPr>
               <w:br/>
             </w:r>
-            <w:proofErr w:type="spellStart"/>
             <w:r>
               <w:t>kue</w:t>
             </w:r>
-            <w:proofErr w:type="spellEnd"/>
           </w:p>
         </w:tc>
         <w:tc>
@@ -9279,14 +8917,12 @@
               </w:rPr>
               <w:br/>
             </w:r>
-            <w:proofErr w:type="spellStart"/>
             <w:r>
               <w:t>ku</w:t>
             </w:r>
             <w:r>
               <w:t>u</w:t>
             </w:r>
-            <w:proofErr w:type="spellEnd"/>
           </w:p>
         </w:tc>
         <w:tc>
@@ -9321,14 +8957,12 @@
               </w:rPr>
               <w:br/>
             </w:r>
-            <w:proofErr w:type="spellStart"/>
             <w:r>
               <w:t>ku</w:t>
             </w:r>
             <w:r>
               <w:t>i</w:t>
             </w:r>
-            <w:proofErr w:type="spellEnd"/>
           </w:p>
         </w:tc>
         <w:tc>
@@ -9363,11 +8997,9 @@
               </w:rPr>
               <w:br/>
             </w:r>
-            <w:proofErr w:type="spellStart"/>
             <w:r>
               <w:t>kua</w:t>
             </w:r>
-            <w:proofErr w:type="spellEnd"/>
           </w:p>
         </w:tc>
         <w:tc>
@@ -9402,11 +9034,9 @@
               </w:rPr>
               <w:br/>
             </w:r>
-            <w:proofErr w:type="spellStart"/>
             <w:r>
               <w:t>kuie</w:t>
             </w:r>
-            <w:proofErr w:type="spellEnd"/>
           </w:p>
         </w:tc>
       </w:tr>
@@ -9447,7 +9077,6 @@
               </w:rPr>
               <w:t>-</w:t>
             </w:r>
-            <w:proofErr w:type="spellStart"/>
             <w:r>
               <w:rPr>
                 <w:rFonts w:ascii="Abyssinica SIL" w:hAnsi="Abyssinica SIL" w:cs="Abyssinica SIL test"/>
@@ -9455,7 +9084,6 @@
               </w:rPr>
               <w:t>ካፍ</w:t>
             </w:r>
-            <w:proofErr w:type="spellEnd"/>
           </w:p>
         </w:tc>
         <w:tc>
@@ -9490,11 +9118,9 @@
               </w:rPr>
               <w:br/>
             </w:r>
-            <w:proofErr w:type="spellStart"/>
             <w:r>
               <w:t>Ke</w:t>
             </w:r>
-            <w:proofErr w:type="spellEnd"/>
           </w:p>
         </w:tc>
         <w:tc>
@@ -9640,11 +9266,9 @@
               </w:rPr>
               <w:br/>
             </w:r>
-            <w:proofErr w:type="spellStart"/>
             <w:r>
               <w:t>Kie</w:t>
             </w:r>
-            <w:proofErr w:type="spellEnd"/>
           </w:p>
         </w:tc>
         <w:tc>
@@ -9849,7 +9473,6 @@
                 <w:bCs/>
               </w:rPr>
             </w:pPr>
-            <w:proofErr w:type="spellStart"/>
             <w:r>
               <w:rPr>
                 <w:rFonts w:ascii="Abyssinica SIL" w:hAnsi="Abyssinica SIL" w:cs="Abyssinica SIL test"/>
@@ -9857,7 +9480,6 @@
               </w:rPr>
               <w:t>ወዌ</w:t>
             </w:r>
-            <w:proofErr w:type="spellEnd"/>
           </w:p>
         </w:tc>
         <w:tc>
@@ -9931,11 +9553,9 @@
               </w:rPr>
               <w:br/>
             </w:r>
-            <w:proofErr w:type="spellStart"/>
             <w:r>
               <w:t>wu</w:t>
             </w:r>
-            <w:proofErr w:type="spellEnd"/>
           </w:p>
         </w:tc>
         <w:tc>
@@ -9971,11 +9591,9 @@
               </w:rPr>
               <w:br/>
             </w:r>
-            <w:proofErr w:type="spellStart"/>
             <w:r>
               <w:t>wi</w:t>
             </w:r>
-            <w:proofErr w:type="spellEnd"/>
           </w:p>
         </w:tc>
         <w:tc>
@@ -10011,11 +9629,9 @@
               </w:rPr>
               <w:br/>
             </w:r>
-            <w:proofErr w:type="spellStart"/>
             <w:r>
               <w:t>wa</w:t>
             </w:r>
-            <w:proofErr w:type="spellEnd"/>
           </w:p>
         </w:tc>
         <w:tc>
@@ -10051,11 +9667,9 @@
               </w:rPr>
               <w:br/>
             </w:r>
-            <w:proofErr w:type="spellStart"/>
             <w:r>
               <w:t>wie</w:t>
             </w:r>
-            <w:proofErr w:type="spellEnd"/>
           </w:p>
         </w:tc>
         <w:tc>
@@ -10282,7 +9896,6 @@
             <w:r>
               <w:br w:type="page"/>
             </w:r>
-            <w:proofErr w:type="spellStart"/>
             <w:r>
               <w:rPr>
                 <w:rFonts w:ascii="Abyssinica SIL" w:hAnsi="Abyssinica SIL" w:cs="Abyssinica SIL test"/>
@@ -10290,7 +9903,6 @@
               </w:rPr>
               <w:t>ዐይን</w:t>
             </w:r>
-            <w:proofErr w:type="spellEnd"/>
           </w:p>
         </w:tc>
         <w:tc>
@@ -10324,11 +9936,9 @@
               </w:rPr>
               <w:br/>
             </w:r>
-            <w:proofErr w:type="spellStart"/>
             <w:r>
               <w:t>aaa</w:t>
             </w:r>
-            <w:proofErr w:type="spellEnd"/>
           </w:p>
         </w:tc>
         <w:tc>
@@ -10362,11 +9972,9 @@
               </w:rPr>
               <w:br/>
             </w:r>
-            <w:proofErr w:type="spellStart"/>
             <w:r>
               <w:t>uu</w:t>
             </w:r>
-            <w:proofErr w:type="spellEnd"/>
           </w:p>
         </w:tc>
         <w:tc>
@@ -10472,11 +10080,9 @@
               </w:rPr>
               <w:br/>
             </w:r>
-            <w:proofErr w:type="spellStart"/>
             <w:r>
               <w:t>iie</w:t>
             </w:r>
-            <w:proofErr w:type="spellEnd"/>
           </w:p>
         </w:tc>
         <w:tc>
@@ -10510,11 +10116,9 @@
               </w:rPr>
               <w:br/>
             </w:r>
-            <w:proofErr w:type="spellStart"/>
             <w:r>
               <w:t>ee</w:t>
             </w:r>
-            <w:proofErr w:type="spellEnd"/>
           </w:p>
         </w:tc>
         <w:tc>
@@ -10548,11 +10152,9 @@
               </w:rPr>
               <w:br/>
             </w:r>
-            <w:proofErr w:type="spellStart"/>
             <w:r>
               <w:t>oo</w:t>
             </w:r>
-            <w:proofErr w:type="spellEnd"/>
           </w:p>
         </w:tc>
         <w:tc>
@@ -10700,7 +10302,6 @@
                 <w:bCs/>
               </w:rPr>
             </w:pPr>
-            <w:proofErr w:type="spellStart"/>
             <w:r>
               <w:rPr>
                 <w:rFonts w:ascii="Abyssinica SIL" w:hAnsi="Abyssinica SIL" w:cs="Abyssinica SIL test"/>
@@ -10709,7 +10310,6 @@
               <w:lastRenderedPageBreak/>
               <w:t>ዘይ</w:t>
             </w:r>
-            <w:proofErr w:type="spellEnd"/>
           </w:p>
         </w:tc>
         <w:tc>
@@ -10741,11 +10341,9 @@
               </w:rPr>
               <w:br/>
             </w:r>
-            <w:proofErr w:type="spellStart"/>
             <w:r>
               <w:t>ze</w:t>
             </w:r>
-            <w:proofErr w:type="spellEnd"/>
           </w:p>
         </w:tc>
         <w:tc>
@@ -10777,11 +10375,9 @@
               </w:rPr>
               <w:br/>
             </w:r>
-            <w:proofErr w:type="spellStart"/>
             <w:r>
               <w:t>zu</w:t>
             </w:r>
-            <w:proofErr w:type="spellEnd"/>
           </w:p>
         </w:tc>
         <w:tc>
@@ -10881,11 +10477,9 @@
               </w:rPr>
               <w:br/>
             </w:r>
-            <w:proofErr w:type="spellStart"/>
             <w:r>
               <w:t>zie</w:t>
             </w:r>
-            <w:proofErr w:type="spellEnd"/>
           </w:p>
         </w:tc>
         <w:tc>
@@ -11060,11 +10654,9 @@
               </w:rPr>
               <w:br/>
             </w:r>
-            <w:proofErr w:type="spellStart"/>
             <w:r>
               <w:t>zua</w:t>
             </w:r>
-            <w:proofErr w:type="spellEnd"/>
           </w:p>
         </w:tc>
         <w:tc>
@@ -11126,7 +10718,6 @@
               </w:rPr>
               <w:t>-</w:t>
             </w:r>
-            <w:proofErr w:type="spellStart"/>
             <w:r>
               <w:rPr>
                 <w:rFonts w:ascii="Abyssinica SIL" w:hAnsi="Abyssinica SIL" w:cs="Abyssinica SIL test"/>
@@ -11134,7 +10725,6 @@
               </w:rPr>
               <w:t>ዘይ</w:t>
             </w:r>
-            <w:proofErr w:type="spellEnd"/>
           </w:p>
         </w:tc>
         <w:tc>
@@ -11302,11 +10892,9 @@
               </w:rPr>
               <w:br/>
             </w:r>
-            <w:proofErr w:type="spellStart"/>
             <w:r>
               <w:t>Zie</w:t>
             </w:r>
-            <w:proofErr w:type="spellEnd"/>
           </w:p>
         </w:tc>
         <w:tc>
@@ -11481,11 +11069,9 @@
               </w:rPr>
               <w:br/>
             </w:r>
-            <w:proofErr w:type="spellStart"/>
             <w:r>
               <w:t>Zua</w:t>
             </w:r>
-            <w:proofErr w:type="spellEnd"/>
           </w:p>
         </w:tc>
         <w:tc>
@@ -11533,7 +11119,6 @@
                 <w:bCs/>
               </w:rPr>
             </w:pPr>
-            <w:proofErr w:type="spellStart"/>
             <w:r>
               <w:rPr>
                 <w:rFonts w:ascii="Abyssinica SIL" w:hAnsi="Abyssinica SIL" w:cs="Abyssinica SIL test"/>
@@ -11541,7 +11126,6 @@
               </w:rPr>
               <w:t>የመነ</w:t>
             </w:r>
-            <w:proofErr w:type="spellEnd"/>
           </w:p>
         </w:tc>
         <w:tc>
@@ -11607,11 +11191,9 @@
               </w:rPr>
               <w:br/>
             </w:r>
-            <w:proofErr w:type="spellStart"/>
             <w:r>
               <w:t>yu</w:t>
             </w:r>
-            <w:proofErr w:type="spellEnd"/>
           </w:p>
         </w:tc>
         <w:tc>
@@ -11643,11 +11225,9 @@
               </w:rPr>
               <w:br/>
             </w:r>
-            <w:proofErr w:type="spellStart"/>
             <w:r>
               <w:t>yi</w:t>
             </w:r>
-            <w:proofErr w:type="spellEnd"/>
           </w:p>
         </w:tc>
         <w:tc>
@@ -11679,11 +11259,9 @@
               </w:rPr>
               <w:br/>
             </w:r>
-            <w:proofErr w:type="spellStart"/>
             <w:r>
               <w:t>ya</w:t>
             </w:r>
-            <w:proofErr w:type="spellEnd"/>
           </w:p>
         </w:tc>
         <w:tc>
@@ -11715,11 +11293,9 @@
               </w:rPr>
               <w:br/>
             </w:r>
-            <w:proofErr w:type="spellStart"/>
             <w:r>
               <w:t>yie</w:t>
             </w:r>
-            <w:proofErr w:type="spellEnd"/>
           </w:p>
         </w:tc>
         <w:tc>
@@ -11785,11 +11361,9 @@
               </w:rPr>
               <w:br/>
             </w:r>
-            <w:proofErr w:type="spellStart"/>
             <w:r>
               <w:t>yo</w:t>
             </w:r>
-            <w:proofErr w:type="spellEnd"/>
           </w:p>
         </w:tc>
         <w:tc>
@@ -11937,7 +11511,6 @@
                 <w:bCs/>
               </w:rPr>
             </w:pPr>
-            <w:proofErr w:type="spellStart"/>
             <w:r>
               <w:rPr>
                 <w:rFonts w:ascii="Abyssinica SIL" w:hAnsi="Abyssinica SIL" w:cs="Abyssinica SIL test"/>
@@ -11945,7 +11518,6 @@
               </w:rPr>
               <w:t>ድንት</w:t>
             </w:r>
-            <w:proofErr w:type="spellEnd"/>
           </w:p>
         </w:tc>
         <w:tc>
@@ -12290,11 +11862,9 @@
               </w:rPr>
               <w:br/>
             </w:r>
-            <w:proofErr w:type="spellStart"/>
             <w:r>
               <w:t>dua</w:t>
             </w:r>
-            <w:proofErr w:type="spellEnd"/>
           </w:p>
         </w:tc>
         <w:tc>
@@ -12356,7 +11926,6 @@
               </w:rPr>
               <w:t>-</w:t>
             </w:r>
-            <w:proofErr w:type="spellStart"/>
             <w:r>
               <w:rPr>
                 <w:rFonts w:ascii="Abyssinica SIL" w:hAnsi="Abyssinica SIL" w:cs="Abyssinica SIL test"/>
@@ -12364,7 +11933,6 @@
               </w:rPr>
               <w:t>ድንት</w:t>
             </w:r>
-            <w:proofErr w:type="spellEnd"/>
           </w:p>
         </w:tc>
         <w:tc>
@@ -12430,11 +11998,9 @@
               </w:rPr>
               <w:br/>
             </w:r>
-            <w:proofErr w:type="spellStart"/>
             <w:r>
               <w:t>ju</w:t>
             </w:r>
-            <w:proofErr w:type="spellEnd"/>
           </w:p>
         </w:tc>
         <w:tc>
@@ -12534,11 +12100,9 @@
               </w:rPr>
               <w:br/>
             </w:r>
-            <w:proofErr w:type="spellStart"/>
             <w:r>
               <w:t>jie</w:t>
             </w:r>
-            <w:proofErr w:type="spellEnd"/>
           </w:p>
         </w:tc>
         <w:tc>
@@ -12713,11 +12277,9 @@
               </w:rPr>
               <w:br/>
             </w:r>
-            <w:proofErr w:type="spellStart"/>
             <w:r>
               <w:t>jua</w:t>
             </w:r>
-            <w:proofErr w:type="spellEnd"/>
           </w:p>
         </w:tc>
         <w:tc>
@@ -12765,7 +12327,6 @@
                 <w:bCs/>
               </w:rPr>
             </w:pPr>
-            <w:proofErr w:type="spellStart"/>
             <w:r>
               <w:rPr>
                 <w:rFonts w:ascii="Abyssinica SIL" w:hAnsi="Abyssinica SIL" w:cs="Abyssinica SIL test"/>
@@ -12773,7 +12334,6 @@
               </w:rPr>
               <w:t>ገምል</w:t>
             </w:r>
-            <w:proofErr w:type="spellEnd"/>
           </w:p>
         </w:tc>
         <w:tc>
@@ -12805,11 +12365,9 @@
               </w:rPr>
               <w:br/>
             </w:r>
-            <w:proofErr w:type="spellStart"/>
             <w:r>
               <w:t>ge</w:t>
             </w:r>
-            <w:proofErr w:type="spellEnd"/>
           </w:p>
         </w:tc>
         <w:tc>
@@ -12841,11 +12399,9 @@
               </w:rPr>
               <w:br/>
             </w:r>
-            <w:proofErr w:type="spellStart"/>
             <w:r>
               <w:t>gu</w:t>
             </w:r>
-            <w:proofErr w:type="spellEnd"/>
           </w:p>
         </w:tc>
         <w:tc>
@@ -12877,11 +12433,9 @@
               </w:rPr>
               <w:br/>
             </w:r>
-            <w:proofErr w:type="spellStart"/>
             <w:r>
               <w:t>gi</w:t>
             </w:r>
-            <w:proofErr w:type="spellEnd"/>
           </w:p>
         </w:tc>
         <w:tc>
@@ -12947,11 +12501,9 @@
               </w:rPr>
               <w:br/>
             </w:r>
-            <w:proofErr w:type="spellStart"/>
             <w:r>
               <w:t>gie</w:t>
             </w:r>
-            <w:proofErr w:type="spellEnd"/>
           </w:p>
         </w:tc>
         <w:tc>
@@ -13051,11 +12603,9 @@
               </w:rPr>
               <w:br/>
             </w:r>
-            <w:proofErr w:type="spellStart"/>
             <w:r>
               <w:t>gue</w:t>
             </w:r>
-            <w:proofErr w:type="spellEnd"/>
           </w:p>
         </w:tc>
         <w:tc>
@@ -13087,14 +12637,12 @@
               </w:rPr>
               <w:br/>
             </w:r>
-            <w:proofErr w:type="spellStart"/>
             <w:r>
               <w:t>gu</w:t>
             </w:r>
             <w:r>
               <w:t>u</w:t>
             </w:r>
-            <w:proofErr w:type="spellEnd"/>
           </w:p>
         </w:tc>
         <w:tc>
@@ -13126,14 +12674,12 @@
               </w:rPr>
               <w:br/>
             </w:r>
-            <w:proofErr w:type="spellStart"/>
             <w:r>
               <w:t>gu</w:t>
             </w:r>
             <w:r>
               <w:t>i</w:t>
             </w:r>
-            <w:proofErr w:type="spellEnd"/>
           </w:p>
         </w:tc>
         <w:tc>
@@ -13165,11 +12711,9 @@
               </w:rPr>
               <w:br/>
             </w:r>
-            <w:proofErr w:type="spellStart"/>
             <w:r>
               <w:t>gua</w:t>
             </w:r>
-            <w:proofErr w:type="spellEnd"/>
           </w:p>
         </w:tc>
         <w:tc>
@@ -13201,11 +12745,9 @@
               </w:rPr>
               <w:br/>
             </w:r>
-            <w:proofErr w:type="spellStart"/>
             <w:r>
               <w:t>guie</w:t>
             </w:r>
-            <w:proofErr w:type="spellEnd"/>
           </w:p>
         </w:tc>
       </w:tr>
@@ -13228,7 +12770,6 @@
                 <w:bCs/>
               </w:rPr>
             </w:pPr>
-            <w:proofErr w:type="spellStart"/>
             <w:r>
               <w:rPr>
                 <w:rFonts w:ascii="Abyssinica SIL" w:hAnsi="Abyssinica SIL" w:cs="Abyssinica SIL test"/>
@@ -13236,7 +12777,6 @@
               </w:rPr>
               <w:t>ጠይት</w:t>
             </w:r>
-            <w:proofErr w:type="spellEnd"/>
           </w:p>
         </w:tc>
         <w:tc>
@@ -13268,11 +12808,9 @@
               </w:rPr>
               <w:br/>
             </w:r>
-            <w:proofErr w:type="spellStart"/>
             <w:r>
               <w:t>Te</w:t>
             </w:r>
-            <w:proofErr w:type="spellEnd"/>
           </w:p>
         </w:tc>
         <w:tc>
@@ -13338,11 +12876,9 @@
               </w:rPr>
               <w:br/>
             </w:r>
-            <w:proofErr w:type="spellStart"/>
             <w:r>
               <w:t>Ti</w:t>
             </w:r>
-            <w:proofErr w:type="spellEnd"/>
           </w:p>
         </w:tc>
         <w:tc>
@@ -13585,11 +13121,9 @@
               </w:rPr>
               <w:br/>
             </w:r>
-            <w:proofErr w:type="spellStart"/>
             <w:r>
               <w:t>Tua</w:t>
             </w:r>
-            <w:proofErr w:type="spellEnd"/>
           </w:p>
         </w:tc>
         <w:tc>
@@ -13651,7 +13185,6 @@
               </w:rPr>
               <w:t>-</w:t>
             </w:r>
-            <w:proofErr w:type="spellStart"/>
             <w:r>
               <w:rPr>
                 <w:rFonts w:ascii="Abyssinica SIL" w:hAnsi="Abyssinica SIL" w:cs="Abyssinica SIL test"/>
@@ -13659,7 +13192,6 @@
               </w:rPr>
               <w:t>ጠይት</w:t>
             </w:r>
-            <w:proofErr w:type="spellEnd"/>
           </w:p>
         </w:tc>
         <w:tc>
@@ -13827,11 +13359,9 @@
               </w:rPr>
               <w:br/>
             </w:r>
-            <w:proofErr w:type="spellStart"/>
             <w:r>
               <w:t>Cie</w:t>
             </w:r>
-            <w:proofErr w:type="spellEnd"/>
           </w:p>
         </w:tc>
         <w:tc>
@@ -14006,11 +13536,9 @@
               </w:rPr>
               <w:br/>
             </w:r>
-            <w:proofErr w:type="spellStart"/>
             <w:r>
               <w:t>Cua</w:t>
             </w:r>
-            <w:proofErr w:type="spellEnd"/>
           </w:p>
         </w:tc>
         <w:tc>
@@ -14058,7 +13586,6 @@
                 <w:bCs/>
               </w:rPr>
             </w:pPr>
-            <w:proofErr w:type="spellStart"/>
             <w:r>
               <w:rPr>
                 <w:rFonts w:ascii="Abyssinica SIL" w:hAnsi="Abyssinica SIL" w:cs="Abyssinica SIL test"/>
@@ -14066,7 +13593,6 @@
               </w:rPr>
               <w:t>ጰይት</w:t>
             </w:r>
-            <w:proofErr w:type="spellEnd"/>
           </w:p>
         </w:tc>
         <w:tc>
@@ -14411,11 +13937,9 @@
               </w:rPr>
               <w:br/>
             </w:r>
-            <w:proofErr w:type="spellStart"/>
             <w:r>
               <w:t>Pua</w:t>
             </w:r>
-            <w:proofErr w:type="spellEnd"/>
           </w:p>
         </w:tc>
         <w:tc>
@@ -14463,7 +13987,6 @@
                 <w:bCs/>
               </w:rPr>
             </w:pPr>
-            <w:proofErr w:type="spellStart"/>
             <w:r>
               <w:rPr>
                 <w:rFonts w:ascii="Abyssinica SIL" w:hAnsi="Abyssinica SIL" w:cs="Abyssinica SIL test"/>
@@ -14471,7 +13994,6 @@
               </w:rPr>
               <w:t>ጸደይ</w:t>
             </w:r>
-            <w:proofErr w:type="spellEnd"/>
           </w:p>
         </w:tc>
         <w:tc>
@@ -14537,11 +14059,9 @@
               </w:rPr>
               <w:br/>
             </w:r>
-            <w:proofErr w:type="spellStart"/>
             <w:r>
               <w:t>Su</w:t>
             </w:r>
-            <w:proofErr w:type="spellEnd"/>
           </w:p>
         </w:tc>
         <w:tc>
@@ -14818,11 +14338,9 @@
               </w:rPr>
               <w:br/>
             </w:r>
-            <w:proofErr w:type="spellStart"/>
             <w:r>
               <w:t>Sua</w:t>
             </w:r>
-            <w:proofErr w:type="spellEnd"/>
           </w:p>
         </w:tc>
         <w:tc>
@@ -14876,7 +14394,6 @@
                 <w:bCs/>
               </w:rPr>
             </w:pPr>
-            <w:proofErr w:type="spellStart"/>
             <w:r>
               <w:rPr>
                 <w:rFonts w:ascii="Abyssinica SIL" w:hAnsi="Abyssinica SIL" w:cs="Abyssinica SIL test"/>
@@ -14884,7 +14401,6 @@
               </w:rPr>
               <w:t>ፀጳ</w:t>
             </w:r>
-            <w:proofErr w:type="spellEnd"/>
           </w:p>
         </w:tc>
         <w:tc>
@@ -14921,15 +14437,8 @@
                 <w:rFonts w:ascii="Abyssinica SIL" w:hAnsi="Abyssinica SIL" w:cs="Abyssinica SIL test"/>
               </w:rPr>
               <w:br/>
-            </w:r>
-            <w:proofErr w:type="spellStart"/>
-            <w:r>
-              <w:rPr>
-                <w:rFonts w:ascii="Abyssinica SIL" w:hAnsi="Abyssinica SIL" w:cs="Abyssinica SIL test"/>
-              </w:rPr>
               <w:t>SSe</w:t>
             </w:r>
-            <w:proofErr w:type="spellEnd"/>
           </w:p>
         </w:tc>
         <w:tc>
@@ -14966,15 +14475,8 @@
                 <w:rFonts w:ascii="Abyssinica SIL" w:hAnsi="Abyssinica SIL" w:cs="Abyssinica SIL test"/>
               </w:rPr>
               <w:br/>
-            </w:r>
-            <w:proofErr w:type="spellStart"/>
-            <w:r>
-              <w:rPr>
-                <w:rFonts w:ascii="Abyssinica SIL" w:hAnsi="Abyssinica SIL" w:cs="Abyssinica SIL test"/>
-              </w:rPr>
               <w:t>SSu</w:t>
             </w:r>
-            <w:proofErr w:type="spellEnd"/>
           </w:p>
         </w:tc>
         <w:tc>
@@ -15011,15 +14513,8 @@
                 <w:rFonts w:ascii="Abyssinica SIL" w:hAnsi="Abyssinica SIL" w:cs="Abyssinica SIL test"/>
               </w:rPr>
               <w:br/>
-            </w:r>
-            <w:proofErr w:type="spellStart"/>
-            <w:r>
-              <w:rPr>
-                <w:rFonts w:ascii="Abyssinica SIL" w:hAnsi="Abyssinica SIL" w:cs="Abyssinica SIL test"/>
-              </w:rPr>
               <w:t>SSi</w:t>
             </w:r>
-            <w:proofErr w:type="spellEnd"/>
           </w:p>
         </w:tc>
         <w:tc>
@@ -15056,15 +14551,8 @@
                 <w:rFonts w:ascii="Abyssinica SIL" w:hAnsi="Abyssinica SIL" w:cs="Abyssinica SIL test"/>
               </w:rPr>
               <w:br/>
-            </w:r>
-            <w:proofErr w:type="spellStart"/>
-            <w:r>
-              <w:rPr>
-                <w:rFonts w:ascii="Abyssinica SIL" w:hAnsi="Abyssinica SIL" w:cs="Abyssinica SIL test"/>
-              </w:rPr>
               <w:t>SSa</w:t>
             </w:r>
-            <w:proofErr w:type="spellEnd"/>
           </w:p>
         </w:tc>
         <w:tc>
@@ -15101,15 +14589,8 @@
                 <w:rFonts w:ascii="Abyssinica SIL" w:hAnsi="Abyssinica SIL" w:cs="Abyssinica SIL test"/>
               </w:rPr>
               <w:br/>
-            </w:r>
-            <w:proofErr w:type="spellStart"/>
-            <w:r>
-              <w:rPr>
-                <w:rFonts w:ascii="Abyssinica SIL" w:hAnsi="Abyssinica SIL" w:cs="Abyssinica SIL test"/>
-              </w:rPr>
               <w:t>SSie</w:t>
             </w:r>
-            <w:proofErr w:type="spellEnd"/>
           </w:p>
         </w:tc>
         <w:tc>
@@ -15184,15 +14665,8 @@
                 <w:rFonts w:ascii="Abyssinica SIL" w:hAnsi="Abyssinica SIL" w:cs="Abyssinica SIL test"/>
               </w:rPr>
               <w:br/>
-            </w:r>
-            <w:proofErr w:type="spellStart"/>
-            <w:r>
-              <w:rPr>
-                <w:rFonts w:ascii="Abyssinica SIL" w:hAnsi="Abyssinica SIL" w:cs="Abyssinica SIL test"/>
-              </w:rPr>
               <w:t>SSo</w:t>
             </w:r>
-            <w:proofErr w:type="spellEnd"/>
           </w:p>
         </w:tc>
         <w:tc>
@@ -15370,7 +14844,6 @@
                 <w:bCs/>
               </w:rPr>
             </w:pPr>
-            <w:proofErr w:type="spellStart"/>
             <w:r>
               <w:rPr>
                 <w:rFonts w:ascii="Abyssinica SIL" w:hAnsi="Abyssinica SIL" w:cs="Abyssinica SIL test"/>
@@ -15378,7 +14851,6 @@
               </w:rPr>
               <w:t>አፍ</w:t>
             </w:r>
-            <w:proofErr w:type="spellEnd"/>
           </w:p>
         </w:tc>
         <w:tc>
@@ -15410,11 +14882,9 @@
               </w:rPr>
               <w:br/>
             </w:r>
-            <w:proofErr w:type="spellStart"/>
             <w:r>
               <w:t>fe</w:t>
             </w:r>
-            <w:proofErr w:type="spellEnd"/>
           </w:p>
         </w:tc>
         <w:tc>
@@ -15616,11 +15086,9 @@
               </w:rPr>
               <w:br/>
             </w:r>
-            <w:proofErr w:type="spellStart"/>
             <w:r>
               <w:t>fo</w:t>
             </w:r>
-            <w:proofErr w:type="spellEnd"/>
           </w:p>
         </w:tc>
         <w:tc>
@@ -15727,11 +15195,9 @@
               </w:rPr>
               <w:br/>
             </w:r>
-            <w:proofErr w:type="spellStart"/>
             <w:r>
               <w:t>fua</w:t>
             </w:r>
-            <w:proofErr w:type="spellEnd"/>
           </w:p>
         </w:tc>
         <w:tc>
@@ -15779,7 +15245,6 @@
                 <w:bCs/>
               </w:rPr>
             </w:pPr>
-            <w:proofErr w:type="spellStart"/>
             <w:r>
               <w:rPr>
                 <w:rFonts w:ascii="Abyssinica SIL" w:hAnsi="Abyssinica SIL" w:cs="Abyssinica SIL test"/>
@@ -15787,7 +15252,6 @@
               </w:rPr>
               <w:t>ፕሳ</w:t>
             </w:r>
-            <w:proofErr w:type="spellEnd"/>
           </w:p>
         </w:tc>
         <w:tc>
@@ -15855,11 +15319,9 @@
               </w:rPr>
               <w:br/>
             </w:r>
-            <w:proofErr w:type="spellStart"/>
             <w:r>
               <w:t>pu</w:t>
             </w:r>
-            <w:proofErr w:type="spellEnd"/>
           </w:p>
         </w:tc>
         <w:tc>
@@ -16145,11 +15607,9 @@
               </w:rPr>
               <w:br/>
             </w:r>
-            <w:proofErr w:type="spellStart"/>
             <w:r>
               <w:t>pua</w:t>
             </w:r>
-            <w:proofErr w:type="spellEnd"/>
           </w:p>
         </w:tc>
         <w:tc>
@@ -17852,6 +17312,12 @@
     </w:tbl>
     <w:p/>
     <w:p>
+      <w:pPr>
+        <w:rPr>
+          <w:rFonts w:ascii="Nyala" w:hAnsi="Nyala"/>
+          <w:lang w:val="am-ET"/>
+        </w:rPr>
+      </w:pPr>
       <w:r>
         <w:t xml:space="preserve">Numeral composition will continue as 0s are entered up to </w:t>
       </w:r>
@@ -17865,183 +17331,6 @@
         <w:t xml:space="preserve"> (100,000,000).</w:t>
       </w:r>
     </w:p>
-    <w:p/>
-    <w:p>
-      <w:pPr>
-        <w:jc w:val="both"/>
-      </w:pPr>
-      <w:r>
-        <w:t>The “connected” style of Ethiopic numerals can be created by changing the font from “</w:t>
-      </w:r>
-      <w:proofErr w:type="spellStart"/>
-      <w:r>
-        <w:t>Abyssinica</w:t>
-      </w:r>
-      <w:proofErr w:type="spellEnd"/>
-      <w:r>
-        <w:t xml:space="preserve"> SIL” to “</w:t>
-      </w:r>
-      <w:proofErr w:type="spellStart"/>
-      <w:r>
-        <w:t>Abyssinica</w:t>
-      </w:r>
-      <w:proofErr w:type="spellEnd"/>
-      <w:r>
-        <w:t xml:space="preserve"> SIL (Connected)” as seen in the following table:</w:t>
-      </w:r>
-    </w:p>
-    <w:p>
-      <w:pPr>
-        <w:jc w:val="both"/>
-      </w:pPr>
-    </w:p>
-    <w:tbl>
-      <w:tblPr>
-        <w:tblStyle w:val="TableGrid"/>
-        <w:tblW w:w="0" w:type="auto"/>
-        <w:tblLook w:val="04A0" w:firstRow="1" w:lastRow="0" w:firstColumn="1" w:lastColumn="0" w:noHBand="0" w:noVBand="1"/>
-      </w:tblPr>
-      <w:tblGrid>
-        <w:gridCol w:w="2425"/>
-        <w:gridCol w:w="4410"/>
-      </w:tblGrid>
-      <w:tr>
-        <w:tc>
-          <w:tcPr>
-            <w:tcW w:w="2425" w:type="dxa"/>
-          </w:tcPr>
-          <w:p>
-            <w:pPr>
-              <w:jc w:val="center"/>
-              <w:rPr>
-                <w:b/>
-                <w:bCs/>
-                <w:sz w:val="28"/>
-                <w:szCs w:val="28"/>
-              </w:rPr>
-            </w:pPr>
-            <w:proofErr w:type="spellStart"/>
-            <w:r>
-              <w:rPr>
-                <w:b/>
-                <w:bCs/>
-                <w:sz w:val="28"/>
-                <w:szCs w:val="28"/>
-              </w:rPr>
-              <w:t>Abyssinica</w:t>
-            </w:r>
-            <w:proofErr w:type="spellEnd"/>
-            <w:r>
-              <w:rPr>
-                <w:b/>
-                <w:bCs/>
-                <w:sz w:val="28"/>
-                <w:szCs w:val="28"/>
-              </w:rPr>
-              <w:t xml:space="preserve"> SIL</w:t>
-            </w:r>
-          </w:p>
-        </w:tc>
-        <w:tc>
-          <w:tcPr>
-            <w:tcW w:w="4410" w:type="dxa"/>
-          </w:tcPr>
-          <w:p>
-            <w:pPr>
-              <w:jc w:val="center"/>
-              <w:rPr>
-                <w:b/>
-                <w:bCs/>
-                <w:sz w:val="28"/>
-                <w:szCs w:val="28"/>
-              </w:rPr>
-            </w:pPr>
-            <w:proofErr w:type="spellStart"/>
-            <w:r>
-              <w:rPr>
-                <w:b/>
-                <w:bCs/>
-                <w:sz w:val="28"/>
-                <w:szCs w:val="28"/>
-              </w:rPr>
-              <w:t>Abyssinica</w:t>
-            </w:r>
-            <w:proofErr w:type="spellEnd"/>
-            <w:r>
-              <w:rPr>
-                <w:b/>
-                <w:bCs/>
-                <w:sz w:val="28"/>
-                <w:szCs w:val="28"/>
-              </w:rPr>
-              <w:t xml:space="preserve"> SIL</w:t>
-            </w:r>
-            <w:r>
-              <w:rPr>
-                <w:b/>
-                <w:bCs/>
-                <w:sz w:val="28"/>
-                <w:szCs w:val="28"/>
-              </w:rPr>
-              <w:t xml:space="preserve"> (Connected)</w:t>
-            </w:r>
-          </w:p>
-        </w:tc>
-      </w:tr>
-      <w:tr>
-        <w:tc>
-          <w:tcPr>
-            <w:tcW w:w="2425" w:type="dxa"/>
-          </w:tcPr>
-          <w:p>
-            <w:pPr>
-              <w:jc w:val="center"/>
-              <w:rPr>
-                <w:rFonts w:ascii="Abyssinica SIL" w:hAnsi="Abyssinica SIL" w:cs="Abyssinica SIL"/>
-                <w:sz w:val="32"/>
-                <w:szCs w:val="32"/>
-                <w:lang w:val="gez-Ethi-ET"/>
-              </w:rPr>
-            </w:pPr>
-            <w:r>
-              <w:rPr>
-                <w:rFonts w:ascii="Abyssinica SIL" w:hAnsi="Abyssinica SIL" w:cs="Abyssinica SIL"/>
-                <w:sz w:val="32"/>
-                <w:szCs w:val="32"/>
-                <w:lang w:val="gez-Ethi-ET"/>
-              </w:rPr>
-              <w:t>፲፱፻፹፫</w:t>
-            </w:r>
-          </w:p>
-        </w:tc>
-        <w:tc>
-          <w:tcPr>
-            <w:tcW w:w="4410" w:type="dxa"/>
-          </w:tcPr>
-          <w:p>
-            <w:pPr>
-              <w:jc w:val="center"/>
-              <w:rPr>
-                <w:rFonts w:ascii="Abyssinica SIL (Connected)" w:hAnsi="Abyssinica SIL (Connected)" w:cs="Abyssinica SIL (Connected)"/>
-                <w:sz w:val="32"/>
-                <w:szCs w:val="32"/>
-                <w:lang w:val="gez-Ethi-ET"/>
-              </w:rPr>
-            </w:pPr>
-            <w:r>
-              <w:rPr>
-                <w:rFonts w:ascii="Abyssinica SIL (Connected)" w:hAnsi="Abyssinica SIL (Connected)" w:cs="Abyssinica SIL (Connected)"/>
-                <w:sz w:val="32"/>
-                <w:szCs w:val="32"/>
-                <w:lang w:val="gez-Ethi-ET"/>
-              </w:rPr>
-              <w:t>፲፱፻፹፫</w:t>
-            </w:r>
-          </w:p>
-        </w:tc>
-      </w:tr>
-    </w:tbl>
-    <w:p/>
     <w:sectPr>
       <w:pgSz w:w="11909" w:h="16834" w:code="9"/>
       <w:pgMar w:top="1440" w:right="1800" w:bottom="1440" w:left="1800" w:header="720" w:footer="720" w:gutter="0"/>
@@ -18053,7 +17342,7 @@
 </file>
 
 <file path=word/endnotes.xml><?xml version="1.0" encoding="utf-8"?>
-<w:endnotes xmlns:wpc="http://schemas.microsoft.com/office/word/2010/wordprocessingCanvas" xmlns:cx="http://schemas.microsoft.com/office/drawing/2014/chartex" xmlns:cx1="http://schemas.microsoft.com/office/drawing/2015/9/8/chartex" xmlns:cx2="http://schemas.microsoft.com/office/drawing/2015/10/21/chartex" xmlns:cx3="http://schemas.microsoft.com/office/drawing/2016/5/9/chartex" xmlns:cx4="http://schemas.microsoft.com/office/drawing/2016/5/10/chartex" xmlns:cx5="http://schemas.microsoft.com/office/drawing/2016/5/11/chartex" xmlns:cx6="http://schemas.microsoft.com/office/drawing/2016/5/12/chartex" xmlns:cx7="http://schemas.microsoft.com/office/drawing/2016/5/13/chartex" xmlns:cx8="http://schemas.microsoft.com/office/drawing/2016/5/14/chartex" xmlns:mc="http://schemas.openxmlformats.org/markup-compatibility/2006" xmlns:aink="http://schemas.microsoft.com/office/drawing/2016/ink" xmlns:am3d="http://schemas.microsoft.com/office/drawing/2017/model3d" xmlns:o="urn:schemas-microsoft-com:office:office" xmlns:r="http://schemas.openxmlformats.org/officeDocument/2006/relationships" xmlns:m="http://schemas.openxmlformats.org/officeDocument/2006/math" xmlns:v="urn:schemas-microsoft-com:vml" xmlns:wp14="http://schemas.microsoft.com/office/word/2010/wordprocessingDrawing" xmlns:wp="http://schemas.openxmlformats.org/drawingml/2006/wordprocessingDrawing" xmlns:w10="urn:schemas-microsoft-com:office:word" xmlns:w="http://schemas.openxmlformats.org/wordprocessingml/2006/main" xmlns:w14="http://schemas.microsoft.com/office/word/2010/wordml" xmlns:w15="http://schemas.microsoft.com/office/word/2012/wordml" xmlns:w16cex="http://schemas.microsoft.com/office/word/2018/wordml/cex" xmlns:w16cid="http://schemas.microsoft.com/office/word/2016/wordml/cid" xmlns:w16="http://schemas.microsoft.com/office/word/2018/wordml" xmlns:w16sdtdh="http://schemas.microsoft.com/office/word/2020/wordml/sdtdatahash" xmlns:w16se="http://schemas.microsoft.com/office/word/2015/wordml/symex" xmlns:wpg="http://schemas.microsoft.com/office/word/2010/wordprocessingGroup" xmlns:wpi="http://schemas.microsoft.com/office/word/2010/wordprocessingInk" xmlns:wne="http://schemas.microsoft.com/office/word/2006/wordml" xmlns:wps="http://schemas.microsoft.com/office/word/2010/wordprocessingShape" mc:Ignorable="w14 w15 w16se w16cid w16 w16cex w16sdtdh wp14">
+<w:endnotes xmlns:wpc="http://schemas.microsoft.com/office/word/2010/wordprocessingCanvas" xmlns:cx="http://schemas.microsoft.com/office/drawing/2014/chartex" xmlns:cx1="http://schemas.microsoft.com/office/drawing/2015/9/8/chartex" xmlns:cx2="http://schemas.microsoft.com/office/drawing/2015/10/21/chartex" xmlns:cx3="http://schemas.microsoft.com/office/drawing/2016/5/9/chartex" xmlns:cx4="http://schemas.microsoft.com/office/drawing/2016/5/10/chartex" xmlns:cx5="http://schemas.microsoft.com/office/drawing/2016/5/11/chartex" xmlns:cx6="http://schemas.microsoft.com/office/drawing/2016/5/12/chartex" xmlns:cx7="http://schemas.microsoft.com/office/drawing/2016/5/13/chartex" xmlns:cx8="http://schemas.microsoft.com/office/drawing/2016/5/14/chartex" xmlns:mc="http://schemas.openxmlformats.org/markup-compatibility/2006" xmlns:aink="http://schemas.microsoft.com/office/drawing/2016/ink" xmlns:am3d="http://schemas.microsoft.com/office/drawing/2017/model3d" xmlns:o="urn:schemas-microsoft-com:office:office" xmlns:r="http://schemas.openxmlformats.org/officeDocument/2006/relationships" xmlns:m="http://schemas.openxmlformats.org/officeDocument/2006/math" xmlns:v="urn:schemas-microsoft-com:vml" xmlns:wp14="http://schemas.microsoft.com/office/word/2010/wordprocessingDrawing" xmlns:wp="http://schemas.openxmlformats.org/drawingml/2006/wordprocessingDrawing" xmlns:w10="urn:schemas-microsoft-com:office:word" xmlns:w="http://schemas.openxmlformats.org/wordprocessingml/2006/main" xmlns:w14="http://schemas.microsoft.com/office/word/2010/wordml" xmlns:w15="http://schemas.microsoft.com/office/word/2012/wordml" xmlns:w16cid="http://schemas.microsoft.com/office/word/2016/wordml/cid" xmlns:w16se="http://schemas.microsoft.com/office/word/2015/wordml/symex" xmlns:wpg="http://schemas.microsoft.com/office/word/2010/wordprocessingGroup" xmlns:wpi="http://schemas.microsoft.com/office/word/2010/wordprocessingInk" xmlns:wne="http://schemas.microsoft.com/office/word/2006/wordml" xmlns:wps="http://schemas.microsoft.com/office/word/2010/wordprocessingShape" mc:Ignorable="w14 w15 w16se w16cid wp14">
   <w:endnote w:type="separator" w:id="-1">
     <w:p>
       <w:r>
@@ -18072,7 +17361,7 @@
 </file>
 
 <file path=word/footnotes.xml><?xml version="1.0" encoding="utf-8"?>
-<w:footnotes xmlns:wpc="http://schemas.microsoft.com/office/word/2010/wordprocessingCanvas" xmlns:cx="http://schemas.microsoft.com/office/drawing/2014/chartex" xmlns:cx1="http://schemas.microsoft.com/office/drawing/2015/9/8/chartex" xmlns:cx2="http://schemas.microsoft.com/office/drawing/2015/10/21/chartex" xmlns:cx3="http://schemas.microsoft.com/office/drawing/2016/5/9/chartex" xmlns:cx4="http://schemas.microsoft.com/office/drawing/2016/5/10/chartex" xmlns:cx5="http://schemas.microsoft.com/office/drawing/2016/5/11/chartex" xmlns:cx6="http://schemas.microsoft.com/office/drawing/2016/5/12/chartex" xmlns:cx7="http://schemas.microsoft.com/office/drawing/2016/5/13/chartex" xmlns:cx8="http://schemas.microsoft.com/office/drawing/2016/5/14/chartex" xmlns:mc="http://schemas.openxmlformats.org/markup-compatibility/2006" xmlns:aink="http://schemas.microsoft.com/office/drawing/2016/ink" xmlns:am3d="http://schemas.microsoft.com/office/drawing/2017/model3d" xmlns:o="urn:schemas-microsoft-com:office:office" xmlns:r="http://schemas.openxmlformats.org/officeDocument/2006/relationships" xmlns:m="http://schemas.openxmlformats.org/officeDocument/2006/math" xmlns:v="urn:schemas-microsoft-com:vml" xmlns:wp14="http://schemas.microsoft.com/office/word/2010/wordprocessingDrawing" xmlns:wp="http://schemas.openxmlformats.org/drawingml/2006/wordprocessingDrawing" xmlns:w10="urn:schemas-microsoft-com:office:word" xmlns:w="http://schemas.openxmlformats.org/wordprocessingml/2006/main" xmlns:w14="http://schemas.microsoft.com/office/word/2010/wordml" xmlns:w15="http://schemas.microsoft.com/office/word/2012/wordml" xmlns:w16cex="http://schemas.microsoft.com/office/word/2018/wordml/cex" xmlns:w16cid="http://schemas.microsoft.com/office/word/2016/wordml/cid" xmlns:w16="http://schemas.microsoft.com/office/word/2018/wordml" xmlns:w16sdtdh="http://schemas.microsoft.com/office/word/2020/wordml/sdtdatahash" xmlns:w16se="http://schemas.microsoft.com/office/word/2015/wordml/symex" xmlns:wpg="http://schemas.microsoft.com/office/word/2010/wordprocessingGroup" xmlns:wpi="http://schemas.microsoft.com/office/word/2010/wordprocessingInk" xmlns:wne="http://schemas.microsoft.com/office/word/2006/wordml" xmlns:wps="http://schemas.microsoft.com/office/word/2010/wordprocessingShape" mc:Ignorable="w14 w15 w16se w16cid w16 w16cex w16sdtdh wp14">
+<w:footnotes xmlns:wpc="http://schemas.microsoft.com/office/word/2010/wordprocessingCanvas" xmlns:cx="http://schemas.microsoft.com/office/drawing/2014/chartex" xmlns:cx1="http://schemas.microsoft.com/office/drawing/2015/9/8/chartex" xmlns:cx2="http://schemas.microsoft.com/office/drawing/2015/10/21/chartex" xmlns:cx3="http://schemas.microsoft.com/office/drawing/2016/5/9/chartex" xmlns:cx4="http://schemas.microsoft.com/office/drawing/2016/5/10/chartex" xmlns:cx5="http://schemas.microsoft.com/office/drawing/2016/5/11/chartex" xmlns:cx6="http://schemas.microsoft.com/office/drawing/2016/5/12/chartex" xmlns:cx7="http://schemas.microsoft.com/office/drawing/2016/5/13/chartex" xmlns:cx8="http://schemas.microsoft.com/office/drawing/2016/5/14/chartex" xmlns:mc="http://schemas.openxmlformats.org/markup-compatibility/2006" xmlns:aink="http://schemas.microsoft.com/office/drawing/2016/ink" xmlns:am3d="http://schemas.microsoft.com/office/drawing/2017/model3d" xmlns:o="urn:schemas-microsoft-com:office:office" xmlns:r="http://schemas.openxmlformats.org/officeDocument/2006/relationships" xmlns:m="http://schemas.openxmlformats.org/officeDocument/2006/math" xmlns:v="urn:schemas-microsoft-com:vml" xmlns:wp14="http://schemas.microsoft.com/office/word/2010/wordprocessingDrawing" xmlns:wp="http://schemas.openxmlformats.org/drawingml/2006/wordprocessingDrawing" xmlns:w10="urn:schemas-microsoft-com:office:word" xmlns:w="http://schemas.openxmlformats.org/wordprocessingml/2006/main" xmlns:w14="http://schemas.microsoft.com/office/word/2010/wordml" xmlns:w15="http://schemas.microsoft.com/office/word/2012/wordml" xmlns:w16cid="http://schemas.microsoft.com/office/word/2016/wordml/cid" xmlns:w16se="http://schemas.microsoft.com/office/word/2015/wordml/symex" xmlns:wpg="http://schemas.microsoft.com/office/word/2010/wordprocessingGroup" xmlns:wpi="http://schemas.microsoft.com/office/word/2010/wordprocessingInk" xmlns:wne="http://schemas.microsoft.com/office/word/2006/wordml" xmlns:wps="http://schemas.microsoft.com/office/word/2010/wordprocessingShape" mc:Ignorable="w14 w15 w16se w16cid wp14">
   <w:footnote w:type="separator" w:id="-1">
     <w:p>
       <w:r>
@@ -18091,7 +17380,7 @@
 </file>
 
 <file path=word/numbering.xml><?xml version="1.0" encoding="utf-8"?>
-<w:numbering xmlns:wpc="http://schemas.microsoft.com/office/word/2010/wordprocessingCanvas" xmlns:cx="http://schemas.microsoft.com/office/drawing/2014/chartex" xmlns:cx1="http://schemas.microsoft.com/office/drawing/2015/9/8/chartex" xmlns:cx2="http://schemas.microsoft.com/office/drawing/2015/10/21/chartex" xmlns:cx3="http://schemas.microsoft.com/office/drawing/2016/5/9/chartex" xmlns:cx4="http://schemas.microsoft.com/office/drawing/2016/5/10/chartex" xmlns:cx5="http://schemas.microsoft.com/office/drawing/2016/5/11/chartex" xmlns:cx6="http://schemas.microsoft.com/office/drawing/2016/5/12/chartex" xmlns:cx7="http://schemas.microsoft.com/office/drawing/2016/5/13/chartex" xmlns:cx8="http://schemas.microsoft.com/office/drawing/2016/5/14/chartex" xmlns:mc="http://schemas.openxmlformats.org/markup-compatibility/2006" xmlns:aink="http://schemas.microsoft.com/office/drawing/2016/ink" xmlns:am3d="http://schemas.microsoft.com/office/drawing/2017/model3d" xmlns:o="urn:schemas-microsoft-com:office:office" xmlns:r="http://schemas.openxmlformats.org/officeDocument/2006/relationships" xmlns:m="http://schemas.openxmlformats.org/officeDocument/2006/math" xmlns:v="urn:schemas-microsoft-com:vml" xmlns:wp14="http://schemas.microsoft.com/office/word/2010/wordprocessingDrawing" xmlns:wp="http://schemas.openxmlformats.org/drawingml/2006/wordprocessingDrawing" xmlns:w10="urn:schemas-microsoft-com:office:word" xmlns:w="http://schemas.openxmlformats.org/wordprocessingml/2006/main" xmlns:w14="http://schemas.microsoft.com/office/word/2010/wordml" xmlns:w15="http://schemas.microsoft.com/office/word/2012/wordml" xmlns:w16cex="http://schemas.microsoft.com/office/word/2018/wordml/cex" xmlns:w16cid="http://schemas.microsoft.com/office/word/2016/wordml/cid" xmlns:w16="http://schemas.microsoft.com/office/word/2018/wordml" xmlns:w16sdtdh="http://schemas.microsoft.com/office/word/2020/wordml/sdtdatahash" xmlns:w16se="http://schemas.microsoft.com/office/word/2015/wordml/symex" xmlns:wpg="http://schemas.microsoft.com/office/word/2010/wordprocessingGroup" xmlns:wpi="http://schemas.microsoft.com/office/word/2010/wordprocessingInk" xmlns:wne="http://schemas.microsoft.com/office/word/2006/wordml" xmlns:wps="http://schemas.microsoft.com/office/word/2010/wordprocessingShape" mc:Ignorable="w14 w15 w16se w16cid w16 w16cex w16sdtdh wp14">
+<w:numbering xmlns:wpc="http://schemas.microsoft.com/office/word/2010/wordprocessingCanvas" xmlns:cx="http://schemas.microsoft.com/office/drawing/2014/chartex" xmlns:cx1="http://schemas.microsoft.com/office/drawing/2015/9/8/chartex" xmlns:cx2="http://schemas.microsoft.com/office/drawing/2015/10/21/chartex" xmlns:cx3="http://schemas.microsoft.com/office/drawing/2016/5/9/chartex" xmlns:cx4="http://schemas.microsoft.com/office/drawing/2016/5/10/chartex" xmlns:cx5="http://schemas.microsoft.com/office/drawing/2016/5/11/chartex" xmlns:cx6="http://schemas.microsoft.com/office/drawing/2016/5/12/chartex" xmlns:cx7="http://schemas.microsoft.com/office/drawing/2016/5/13/chartex" xmlns:cx8="http://schemas.microsoft.com/office/drawing/2016/5/14/chartex" xmlns:mc="http://schemas.openxmlformats.org/markup-compatibility/2006" xmlns:aink="http://schemas.microsoft.com/office/drawing/2016/ink" xmlns:am3d="http://schemas.microsoft.com/office/drawing/2017/model3d" xmlns:o="urn:schemas-microsoft-com:office:office" xmlns:r="http://schemas.openxmlformats.org/officeDocument/2006/relationships" xmlns:m="http://schemas.openxmlformats.org/officeDocument/2006/math" xmlns:v="urn:schemas-microsoft-com:vml" xmlns:wp14="http://schemas.microsoft.com/office/word/2010/wordprocessingDrawing" xmlns:wp="http://schemas.openxmlformats.org/drawingml/2006/wordprocessingDrawing" xmlns:w10="urn:schemas-microsoft-com:office:word" xmlns:w="http://schemas.openxmlformats.org/wordprocessingml/2006/main" xmlns:w14="http://schemas.microsoft.com/office/word/2010/wordml" xmlns:w15="http://schemas.microsoft.com/office/word/2012/wordml" xmlns:w16cid="http://schemas.microsoft.com/office/word/2016/wordml/cid" xmlns:w16se="http://schemas.microsoft.com/office/word/2015/wordml/symex" xmlns:wpg="http://schemas.microsoft.com/office/word/2010/wordprocessingGroup" xmlns:wpi="http://schemas.microsoft.com/office/word/2010/wordprocessingInk" xmlns:wne="http://schemas.microsoft.com/office/word/2006/wordml" xmlns:wps="http://schemas.microsoft.com/office/word/2010/wordprocessingShape" mc:Ignorable="w14 w15 w16se w16cid wp14">
   <w:abstractNum w:abstractNumId="0" w15:restartNumberingAfterBreak="0">
     <w:nsid w:val="FFFFFF7C"/>
     <w:multiLevelType w:val="singleLevel"/>
@@ -19277,7 +18566,7 @@
 </file>
 
 <file path=word/styles.xml><?xml version="1.0" encoding="utf-8"?>
-<w:styles xmlns:mc="http://schemas.openxmlformats.org/markup-compatibility/2006" xmlns:r="http://schemas.openxmlformats.org/officeDocument/2006/relationships" xmlns:w="http://schemas.openxmlformats.org/wordprocessingml/2006/main" xmlns:w14="http://schemas.microsoft.com/office/word/2010/wordml" xmlns:w15="http://schemas.microsoft.com/office/word/2012/wordml" xmlns:w16cex="http://schemas.microsoft.com/office/word/2018/wordml/cex" xmlns:w16cid="http://schemas.microsoft.com/office/word/2016/wordml/cid" xmlns:w16="http://schemas.microsoft.com/office/word/2018/wordml" xmlns:w16sdtdh="http://schemas.microsoft.com/office/word/2020/wordml/sdtdatahash" xmlns:w16se="http://schemas.microsoft.com/office/word/2015/wordml/symex" mc:Ignorable="w14 w15 w16se w16cid w16 w16cex w16sdtdh">
+<w:styles xmlns:mc="http://schemas.openxmlformats.org/markup-compatibility/2006" xmlns:r="http://schemas.openxmlformats.org/officeDocument/2006/relationships" xmlns:w="http://schemas.openxmlformats.org/wordprocessingml/2006/main" xmlns:w14="http://schemas.microsoft.com/office/word/2010/wordml" xmlns:w15="http://schemas.microsoft.com/office/word/2012/wordml" xmlns:w16cid="http://schemas.microsoft.com/office/word/2016/wordml/cid" xmlns:w16se="http://schemas.microsoft.com/office/word/2015/wordml/symex" mc:Ignorable="w14 w15 w16se w16cid">
   <w:docDefaults>
     <w:rPrDefault>
       <w:rPr>

</xml_diff>